<commit_message>
Add updated files from moodle
</commit_message>
<xml_diff>
--- a/pro-1.docx
+++ b/pro-1.docx
@@ -1,6 +1,6 @@
 
 <file path=word/document.xml><?xml version="1.0" encoding="utf-8"?>
-<w:document xmlns:wpc="http://schemas.microsoft.com/office/word/2010/wordprocessingCanvas" xmlns:cx="http://schemas.microsoft.com/office/drawing/2014/chartex" xmlns:mc="http://schemas.openxmlformats.org/markup-compatibility/2006" xmlns:o="urn:schemas-microsoft-com:office:office" xmlns:r="http://schemas.openxmlformats.org/officeDocument/2006/relationships" xmlns:m="http://schemas.openxmlformats.org/officeDocument/2006/math" xmlns:v="urn:schemas-microsoft-com:vml" xmlns:wp14="http://schemas.microsoft.com/office/word/2010/wordprocessingDrawing" xmlns:wp="http://schemas.openxmlformats.org/drawingml/2006/wordprocessingDrawing" xmlns:w10="urn:schemas-microsoft-com:office:word" xmlns:w="http://schemas.openxmlformats.org/wordprocessingml/2006/main" xmlns:w14="http://schemas.microsoft.com/office/word/2010/wordml" xmlns:w15="http://schemas.microsoft.com/office/word/2012/wordml" xmlns:w16se="http://schemas.microsoft.com/office/word/2015/wordml/symex" xmlns:wpg="http://schemas.microsoft.com/office/word/2010/wordprocessingGroup" xmlns:wpi="http://schemas.microsoft.com/office/word/2010/wordprocessingInk" xmlns:wne="http://schemas.microsoft.com/office/word/2006/wordml" xmlns:wps="http://schemas.microsoft.com/office/word/2010/wordprocessingShape" mc:Ignorable="w14 w15 w16se wp14">
+<w:document xmlns:wpc="http://schemas.microsoft.com/office/word/2010/wordprocessingCanvas" xmlns:cx="http://schemas.microsoft.com/office/drawing/2014/chartex" xmlns:cx1="http://schemas.microsoft.com/office/drawing/2015/9/8/chartex" xmlns:cx2="http://schemas.microsoft.com/office/drawing/2015/10/21/chartex" xmlns:cx3="http://schemas.microsoft.com/office/drawing/2016/5/9/chartex" xmlns:cx4="http://schemas.microsoft.com/office/drawing/2016/5/10/chartex" xmlns:cx5="http://schemas.microsoft.com/office/drawing/2016/5/11/chartex" xmlns:cx6="http://schemas.microsoft.com/office/drawing/2016/5/12/chartex" xmlns:cx7="http://schemas.microsoft.com/office/drawing/2016/5/13/chartex" xmlns:cx8="http://schemas.microsoft.com/office/drawing/2016/5/14/chartex" xmlns:mc="http://schemas.openxmlformats.org/markup-compatibility/2006" xmlns:aink="http://schemas.microsoft.com/office/drawing/2016/ink" xmlns:am3d="http://schemas.microsoft.com/office/drawing/2017/model3d" xmlns:o="urn:schemas-microsoft-com:office:office" xmlns:r="http://schemas.openxmlformats.org/officeDocument/2006/relationships" xmlns:m="http://schemas.openxmlformats.org/officeDocument/2006/math" xmlns:v="urn:schemas-microsoft-com:vml" xmlns:wp14="http://schemas.microsoft.com/office/word/2010/wordprocessingDrawing" xmlns:wp="http://schemas.openxmlformats.org/drawingml/2006/wordprocessingDrawing" xmlns:w10="urn:schemas-microsoft-com:office:word" xmlns:w="http://schemas.openxmlformats.org/wordprocessingml/2006/main" xmlns:w14="http://schemas.microsoft.com/office/word/2010/wordml" xmlns:w15="http://schemas.microsoft.com/office/word/2012/wordml" xmlns:w16cid="http://schemas.microsoft.com/office/word/2016/wordml/cid" xmlns:w16se="http://schemas.microsoft.com/office/word/2015/wordml/symex" xmlns:wpg="http://schemas.microsoft.com/office/word/2010/wordprocessingGroup" xmlns:wpi="http://schemas.microsoft.com/office/word/2010/wordprocessingInk" xmlns:wne="http://schemas.microsoft.com/office/word/2006/wordml" xmlns:wps="http://schemas.microsoft.com/office/word/2010/wordprocessingShape" mc:Ignorable="w14 w15 w16se w16cid wp14">
   <w:body>
     <w:p>
       <w:pPr>
@@ -56,8 +56,9 @@
           <w:szCs w:val="20"/>
           <w:rtl/>
         </w:rPr>
-        <w:t>' תש</w:t>
-      </w:r>
+        <w:t xml:space="preserve">' </w:t>
+      </w:r>
+      <w:proofErr w:type="spellStart"/>
       <w:r>
         <w:rPr>
           <w:rFonts w:ascii="Alef" w:hAnsi="Alef" w:cs="Alef" w:hint="cs"/>
@@ -65,8 +66,18 @@
           <w:szCs w:val="20"/>
           <w:rtl/>
         </w:rPr>
+        <w:t>תש</w:t>
+      </w:r>
+      <w:r>
+        <w:rPr>
+          <w:rFonts w:ascii="Alef" w:hAnsi="Alef" w:cs="Alef" w:hint="cs"/>
+          <w:sz w:val="20"/>
+          <w:szCs w:val="20"/>
+          <w:rtl/>
+        </w:rPr>
         <w:t>"ף</w:t>
       </w:r>
+      <w:proofErr w:type="spellEnd"/>
     </w:p>
     <w:p>
       <w:pPr>
@@ -189,14 +200,25 @@
           <w:rtl/>
         </w:rPr>
       </w:pPr>
-      <w:r>
-        <w:rPr>
-          <w:rFonts w:ascii="Gisha" w:hAnsi="Gisha" w:cs="Gisha" w:hint="cs"/>
-          <w:sz w:val="20"/>
-          <w:szCs w:val="20"/>
-          <w:rtl/>
-        </w:rPr>
-        <w:t xml:space="preserve">בפרוייקט זה נממש את ה- </w:t>
+      <w:proofErr w:type="spellStart"/>
+      <w:r>
+        <w:rPr>
+          <w:rFonts w:ascii="Gisha" w:hAnsi="Gisha" w:cs="Gisha" w:hint="cs"/>
+          <w:sz w:val="20"/>
+          <w:szCs w:val="20"/>
+          <w:rtl/>
+        </w:rPr>
+        <w:t>בפרוייקט</w:t>
+      </w:r>
+      <w:proofErr w:type="spellEnd"/>
+      <w:r>
+        <w:rPr>
+          <w:rFonts w:ascii="Gisha" w:hAnsi="Gisha" w:cs="Gisha" w:hint="cs"/>
+          <w:sz w:val="20"/>
+          <w:szCs w:val="20"/>
+          <w:rtl/>
+        </w:rPr>
+        <w:t xml:space="preserve"> זה נממש את ה- </w:t>
       </w:r>
       <w:r>
         <w:rPr>
@@ -279,7 +301,43 @@
           <w:szCs w:val="20"/>
           <w:rtl/>
         </w:rPr>
-        <w:t>צריך להיות מבוסס על קובץ השלד המופיע באתר הקורס.</w:t>
+        <w:t xml:space="preserve">צריך להיות מבוסס על </w:t>
+      </w:r>
+      <w:r>
+        <w:rPr>
+          <w:rFonts w:ascii="Gisha" w:hAnsi="Gisha" w:cs="Gisha" w:hint="cs"/>
+          <w:sz w:val="20"/>
+          <w:szCs w:val="20"/>
+          <w:rtl/>
+        </w:rPr>
+        <w:t>קבצי</w:t>
+      </w:r>
+      <w:r>
+        <w:rPr>
+          <w:rFonts w:ascii="Gisha" w:hAnsi="Gisha" w:cs="Gisha" w:hint="cs"/>
+          <w:sz w:val="20"/>
+          <w:szCs w:val="20"/>
+          <w:rtl/>
+        </w:rPr>
+        <w:t xml:space="preserve"> השלד </w:t>
+      </w:r>
+      <w:r>
+        <w:rPr>
+          <w:rFonts w:ascii="Gisha" w:hAnsi="Gisha" w:cs="Gisha" w:hint="cs"/>
+          <w:sz w:val="20"/>
+          <w:szCs w:val="20"/>
+          <w:rtl/>
+        </w:rPr>
+        <w:t>המופיעים</w:t>
+      </w:r>
+      <w:r>
+        <w:rPr>
+          <w:rFonts w:ascii="Gisha" w:hAnsi="Gisha" w:cs="Gisha" w:hint="cs"/>
+          <w:sz w:val="20"/>
+          <w:szCs w:val="20"/>
+          <w:rtl/>
+        </w:rPr>
+        <w:t xml:space="preserve"> באתר הקורס.</w:t>
       </w:r>
     </w:p>
     <w:p>
@@ -477,7 +535,7 @@
     </w:p>
     <w:p>
       <w:pPr>
-        <w:pStyle w:val="ListParagraph"/>
+        <w:pStyle w:val="a7"/>
         <w:numPr>
           <w:ilvl w:val="0"/>
           <w:numId w:val="1"/>
@@ -491,6 +549,7 @@
           <w:rtl/>
         </w:rPr>
       </w:pPr>
+      <w:proofErr w:type="gramStart"/>
       <w:r>
         <w:rPr>
           <w:rFonts w:ascii="Gisha" w:hAnsi="Gisha" w:cs="Gisha"/>
@@ -505,8 +564,18 @@
           <w:sz w:val="20"/>
           <w:szCs w:val="20"/>
         </w:rPr>
-        <w:t xml:space="preserve">(int </w:t>
-      </w:r>
+        <w:t>(</w:t>
+      </w:r>
+      <w:proofErr w:type="gramEnd"/>
+      <w:r>
+        <w:rPr>
+          <w:rFonts w:ascii="Gisha" w:hAnsi="Gisha" w:cs="Gisha"/>
+          <w:sz w:val="20"/>
+          <w:szCs w:val="20"/>
+        </w:rPr>
+        <w:t xml:space="preserve">int </w:t>
+      </w:r>
+      <w:proofErr w:type="spellStart"/>
       <w:r>
         <w:rPr>
           <w:rFonts w:ascii="Gisha" w:hAnsi="Gisha" w:cs="Gisha"/>
@@ -515,6 +584,7 @@
         </w:rPr>
         <w:t>i</w:t>
       </w:r>
+      <w:proofErr w:type="spellEnd"/>
       <w:r>
         <w:rPr>
           <w:rFonts w:ascii="Gisha" w:hAnsi="Gisha" w:cs="Gisha"/>
@@ -550,6 +620,7 @@
         </w:rPr>
         <w:t xml:space="preserve">במיקום ה </w:t>
       </w:r>
+      <w:proofErr w:type="spellStart"/>
       <w:r>
         <w:rPr>
           <w:rFonts w:ascii="Gisha" w:hAnsi="Gisha" w:cs="Gisha"/>
@@ -558,6 +629,7 @@
         </w:rPr>
         <w:t>i</w:t>
       </w:r>
+      <w:proofErr w:type="spellEnd"/>
       <w:r>
         <w:rPr>
           <w:rFonts w:ascii="Gisha" w:hAnsi="Gisha" w:cs="Gisha" w:hint="cs"/>
@@ -604,6 +676,7 @@
         </w:rPr>
         <w:t xml:space="preserve">אם </w:t>
       </w:r>
+      <w:proofErr w:type="spellStart"/>
       <w:r>
         <w:rPr>
           <w:rFonts w:ascii="Gisha" w:hAnsi="Gisha" w:cs="Gisha"/>
@@ -612,6 +685,7 @@
         </w:rPr>
         <w:t>i</w:t>
       </w:r>
+      <w:proofErr w:type="spellEnd"/>
       <w:r>
         <w:rPr>
           <w:rFonts w:ascii="Gisha" w:hAnsi="Gisha" w:cs="Gisha" w:hint="cs"/>
@@ -652,7 +726,7 @@
     </w:p>
     <w:p>
       <w:pPr>
-        <w:pStyle w:val="ListParagraph"/>
+        <w:pStyle w:val="a7"/>
         <w:numPr>
           <w:ilvl w:val="0"/>
           <w:numId w:val="1"/>
@@ -666,6 +740,7 @@
           <w:rtl/>
         </w:rPr>
       </w:pPr>
+      <w:proofErr w:type="gramStart"/>
       <w:r>
         <w:rPr>
           <w:rFonts w:ascii="Gisha" w:hAnsi="Gisha" w:cs="Gisha"/>
@@ -674,6 +749,7 @@
         </w:rPr>
         <w:t>insert(</w:t>
       </w:r>
+      <w:proofErr w:type="gramEnd"/>
       <w:r>
         <w:rPr>
           <w:rFonts w:ascii="Gisha" w:hAnsi="Gisha" w:cs="Gisha"/>
@@ -682,6 +758,7 @@
         </w:rPr>
         <w:t xml:space="preserve">int </w:t>
       </w:r>
+      <w:proofErr w:type="spellStart"/>
       <w:r>
         <w:rPr>
           <w:rFonts w:ascii="Gisha" w:hAnsi="Gisha" w:cs="Gisha"/>
@@ -690,6 +767,7 @@
         </w:rPr>
         <w:t>i</w:t>
       </w:r>
+      <w:proofErr w:type="spellEnd"/>
       <w:r>
         <w:rPr>
           <w:rFonts w:ascii="Gisha" w:hAnsi="Gisha" w:cs="Gisha"/>
@@ -808,6 +886,7 @@
         </w:rPr>
         <w:t xml:space="preserve">אינדקס </w:t>
       </w:r>
+      <w:proofErr w:type="spellStart"/>
       <w:r>
         <w:rPr>
           <w:rFonts w:ascii="Gisha" w:hAnsi="Gisha" w:cs="Gisha"/>
@@ -816,6 +895,7 @@
         </w:rPr>
         <w:t>i</w:t>
       </w:r>
+      <w:proofErr w:type="spellEnd"/>
       <w:r>
         <w:rPr>
           <w:rFonts w:ascii="Gisha" w:hAnsi="Gisha" w:cs="Gisha" w:hint="cs"/>
@@ -869,6 +949,7 @@
         </w:rPr>
         <w:t xml:space="preserve"> אם </w:t>
       </w:r>
+      <w:proofErr w:type="spellStart"/>
       <w:r>
         <w:rPr>
           <w:rFonts w:ascii="Gisha" w:hAnsi="Gisha" w:cs="Gisha"/>
@@ -877,6 +958,7 @@
         </w:rPr>
         <w:t>i</w:t>
       </w:r>
+      <w:proofErr w:type="spellEnd"/>
       <w:r>
         <w:rPr>
           <w:rFonts w:ascii="Gisha" w:hAnsi="Gisha" w:cs="Gisha"/>
@@ -894,6 +976,7 @@
         </w:rPr>
         <w:t xml:space="preserve"> או ש </w:t>
       </w:r>
+      <w:proofErr w:type="spellStart"/>
       <w:r>
         <w:rPr>
           <w:rFonts w:ascii="Gisha" w:hAnsi="Gisha" w:cs="Gisha"/>
@@ -902,6 +985,7 @@
         </w:rPr>
         <w:t>i</w:t>
       </w:r>
+      <w:proofErr w:type="spellEnd"/>
       <w:r>
         <w:rPr>
           <w:rFonts w:ascii="Gisha" w:hAnsi="Gisha" w:cs="Gisha"/>
@@ -933,7 +1017,7 @@
     </w:p>
     <w:p>
       <w:pPr>
-        <w:pStyle w:val="ListParagraph"/>
+        <w:pStyle w:val="a7"/>
         <w:numPr>
           <w:ilvl w:val="0"/>
           <w:numId w:val="1"/>
@@ -947,6 +1031,7 @@
           <w:rtl/>
         </w:rPr>
       </w:pPr>
+      <w:proofErr w:type="gramStart"/>
       <w:r>
         <w:rPr>
           <w:rFonts w:ascii="Gisha" w:hAnsi="Gisha" w:cs="Gisha"/>
@@ -955,6 +1040,7 @@
         </w:rPr>
         <w:t>delete(</w:t>
       </w:r>
+      <w:proofErr w:type="gramEnd"/>
       <w:r>
         <w:rPr>
           <w:rFonts w:ascii="Gisha" w:hAnsi="Gisha" w:cs="Gisha"/>
@@ -963,6 +1049,7 @@
         </w:rPr>
         <w:t xml:space="preserve">int </w:t>
       </w:r>
+      <w:proofErr w:type="spellStart"/>
       <w:r>
         <w:rPr>
           <w:rFonts w:ascii="Gisha" w:hAnsi="Gisha" w:cs="Gisha"/>
@@ -971,6 +1058,7 @@
         </w:rPr>
         <w:t>i</w:t>
       </w:r>
+      <w:proofErr w:type="spellEnd"/>
       <w:r>
         <w:rPr>
           <w:rFonts w:ascii="Gisha" w:hAnsi="Gisha" w:cs="Gisha"/>
@@ -1015,6 +1103,7 @@
         </w:rPr>
         <w:t xml:space="preserve"> </w:t>
       </w:r>
+      <w:proofErr w:type="spellStart"/>
       <w:r>
         <w:rPr>
           <w:rFonts w:ascii="Gisha" w:hAnsi="Gisha" w:cs="Gisha"/>
@@ -1023,6 +1112,7 @@
         </w:rPr>
         <w:t>i</w:t>
       </w:r>
+      <w:proofErr w:type="spellEnd"/>
       <w:r>
         <w:rPr>
           <w:rFonts w:ascii="Gisha" w:hAnsi="Gisha" w:cs="Gisha" w:hint="cs"/>
@@ -1079,13 +1169,23 @@
         </w:rPr>
         <w:t xml:space="preserve"> אם </w:t>
       </w:r>
-      <w:r>
-        <w:rPr>
-          <w:rFonts w:ascii="Gisha" w:hAnsi="Gisha" w:cs="Gisha"/>
-          <w:sz w:val="20"/>
-          <w:szCs w:val="20"/>
-        </w:rPr>
-        <w:t>i&lt;0</w:t>
+      <w:proofErr w:type="spellStart"/>
+      <w:r>
+        <w:rPr>
+          <w:rFonts w:ascii="Gisha" w:hAnsi="Gisha" w:cs="Gisha"/>
+          <w:sz w:val="20"/>
+          <w:szCs w:val="20"/>
+        </w:rPr>
+        <w:t>i</w:t>
+      </w:r>
+      <w:proofErr w:type="spellEnd"/>
+      <w:r>
+        <w:rPr>
+          <w:rFonts w:ascii="Gisha" w:hAnsi="Gisha" w:cs="Gisha"/>
+          <w:sz w:val="20"/>
+          <w:szCs w:val="20"/>
+        </w:rPr>
+        <w:t>&lt;0</w:t>
       </w:r>
       <w:r>
         <w:rPr>
@@ -1105,6 +1205,7 @@
         </w:rPr>
         <w:t xml:space="preserve">או ש </w:t>
       </w:r>
+      <w:proofErr w:type="spellStart"/>
       <w:r>
         <w:rPr>
           <w:rFonts w:ascii="Gisha" w:hAnsi="Gisha" w:cs="Gisha"/>
@@ -1113,6 +1214,7 @@
         </w:rPr>
         <w:t>i</w:t>
       </w:r>
+      <w:proofErr w:type="spellEnd"/>
       <w:r>
         <w:rPr>
           <w:rFonts w:ascii="Gisha" w:hAnsi="Gisha" w:cs="Gisha"/>
@@ -1163,9 +1265,11 @@
         <w:spacing w:after="0"/>
         <w:rPr>
           <w:rFonts w:ascii="Gisha" w:hAnsi="Gisha" w:cs="Gisha"/>
-          <w:sz w:val="20"/>
-          <w:szCs w:val="20"/>
-          <w:rtl/>
+          <w:b/>
+          <w:bCs/>
+          <w:color w:val="4F81BD" w:themeColor="accent1"/>
+          <w:sz w:val="20"/>
+          <w:szCs w:val="20"/>
         </w:rPr>
       </w:pPr>
       <w:r>
@@ -1246,6 +1350,7 @@
         </w:rPr>
         <w:t xml:space="preserve">הרשימה המעגלית תמומש במחלקה </w:t>
       </w:r>
+      <w:proofErr w:type="spellStart"/>
       <w:r>
         <w:rPr>
           <w:rFonts w:ascii="Gisha" w:hAnsi="Gisha" w:cs="Gisha"/>
@@ -1254,14 +1359,69 @@
         </w:rPr>
         <w:t>CircularList</w:t>
       </w:r>
-      <w:r>
-        <w:rPr>
-          <w:rFonts w:ascii="Gisha" w:hAnsi="Gisha" w:cs="Gisha" w:hint="cs"/>
-          <w:sz w:val="20"/>
-          <w:szCs w:val="20"/>
-          <w:rtl/>
-        </w:rPr>
-        <w:t xml:space="preserve">. </w:t>
+      <w:proofErr w:type="spellEnd"/>
+      <w:r>
+        <w:rPr>
+          <w:rFonts w:ascii="Gisha" w:hAnsi="Gisha" w:cs="Gisha" w:hint="cs"/>
+          <w:sz w:val="20"/>
+          <w:szCs w:val="20"/>
+          <w:rtl/>
+        </w:rPr>
+        <w:t>.</w:t>
+      </w:r>
+      <w:r>
+        <w:rPr>
+          <w:rFonts w:ascii="Gisha" w:hAnsi="Gisha" w:cs="Gisha" w:hint="cs"/>
+          <w:sz w:val="20"/>
+          <w:szCs w:val="20"/>
+          <w:rtl/>
+        </w:rPr>
+        <w:t xml:space="preserve"> רשימה מעגלית היא </w:t>
+      </w:r>
+      <w:r>
+        <w:rPr>
+          <w:rFonts w:ascii="Gisha" w:hAnsi="Gisha" w:cs="Gisha" w:hint="cs"/>
+          <w:sz w:val="20"/>
+          <w:szCs w:val="20"/>
+        </w:rPr>
+        <w:t>ADT</w:t>
+      </w:r>
+      <w:r>
+        <w:rPr>
+          <w:rFonts w:ascii="Gisha" w:hAnsi="Gisha" w:cs="Gisha" w:hint="cs"/>
+          <w:sz w:val="20"/>
+          <w:szCs w:val="20"/>
+          <w:rtl/>
+        </w:rPr>
+        <w:t xml:space="preserve"> רשימה הממומש באמצעות </w:t>
+      </w:r>
+      <w:r>
+        <w:rPr>
+          <w:rFonts w:ascii="Gisha" w:hAnsi="Gisha" w:cs="Gisha" w:hint="cs"/>
+          <w:sz w:val="20"/>
+          <w:szCs w:val="20"/>
+          <w:u w:val="single"/>
+          <w:rtl/>
+        </w:rPr>
+        <w:t>מערך מעגלי</w:t>
+      </w:r>
+      <w:r>
+        <w:rPr>
+          <w:rFonts w:ascii="Gisha" w:hAnsi="Gisha" w:cs="Gisha" w:hint="cs"/>
+          <w:sz w:val="20"/>
+          <w:szCs w:val="20"/>
+          <w:rtl/>
+        </w:rPr>
+        <w:t xml:space="preserve"> </w:t>
+      </w:r>
+      <w:r>
+        <w:rPr>
+          <w:rFonts w:ascii="Gisha" w:hAnsi="Gisha" w:cs="Gisha" w:hint="cs"/>
+          <w:sz w:val="20"/>
+          <w:szCs w:val="20"/>
+          <w:rtl/>
+        </w:rPr>
+        <w:t xml:space="preserve">כפי שמופיע בשקפים. </w:t>
       </w:r>
       <w:r>
         <w:rPr>
@@ -1271,6 +1431,436 @@
           <w:rtl/>
         </w:rPr>
         <w:t>ודאו שסיבוכיות הפעולות השונות היא כפי שנלמד בכיתה.</w:t>
+      </w:r>
+      <w:r>
+        <w:rPr>
+          <w:rFonts w:ascii="Gisha" w:hAnsi="Gisha" w:cs="Gisha" w:hint="cs"/>
+          <w:sz w:val="20"/>
+          <w:szCs w:val="20"/>
+          <w:rtl/>
+        </w:rPr>
+        <w:t xml:space="preserve"> הרשימה תקבל פרמטר </w:t>
+      </w:r>
+      <w:proofErr w:type="spellStart"/>
+      <w:r>
+        <w:rPr>
+          <w:rFonts w:ascii="Gisha" w:hAnsi="Gisha" w:cs="Gisha"/>
+          <w:sz w:val="20"/>
+          <w:szCs w:val="20"/>
+        </w:rPr>
+        <w:t>maxLen</w:t>
+      </w:r>
+      <w:proofErr w:type="spellEnd"/>
+      <w:r>
+        <w:rPr>
+          <w:rFonts w:ascii="Gisha" w:hAnsi="Gisha" w:cs="Gisha" w:hint="cs"/>
+          <w:sz w:val="20"/>
+          <w:szCs w:val="20"/>
+          <w:rtl/>
+        </w:rPr>
+        <w:t xml:space="preserve"> שהוא גודל הרשימה המקסימלי.</w:t>
+      </w:r>
+      <w:r>
+        <w:rPr>
+          <w:rFonts w:ascii="Gisha" w:hAnsi="Gisha" w:cs="Gisha"/>
+          <w:sz w:val="20"/>
+          <w:szCs w:val="20"/>
+          <w:rtl/>
+        </w:rPr>
+        <w:br/>
+      </w:r>
+      <w:r>
+        <w:rPr>
+          <w:rFonts w:ascii="Gisha" w:hAnsi="Gisha" w:cs="Gisha" w:hint="cs"/>
+          <w:b/>
+          <w:bCs/>
+          <w:color w:val="4F81BD" w:themeColor="accent1"/>
+          <w:sz w:val="20"/>
+          <w:szCs w:val="20"/>
+          <w:rtl/>
+        </w:rPr>
+        <w:t>דרישות</w:t>
+      </w:r>
+    </w:p>
+    <w:p>
+      <w:pPr>
+        <w:spacing w:after="0"/>
+        <w:rPr>
+          <w:rFonts w:ascii="Gisha" w:hAnsi="Gisha" w:cs="Gisha"/>
+          <w:sz w:val="20"/>
+          <w:szCs w:val="20"/>
+          <w:rtl/>
+        </w:rPr>
+      </w:pPr>
+      <w:r>
+        <w:rPr>
+          <w:rFonts w:ascii="Gisha" w:hAnsi="Gisha" w:cs="Gisha" w:hint="cs"/>
+          <w:sz w:val="20"/>
+          <w:szCs w:val="20"/>
+          <w:rtl/>
+        </w:rPr>
+        <w:t xml:space="preserve">המימוש של הרשימה המעגלית צריך לתמוך בפעולות </w:t>
+      </w:r>
+      <w:r>
+        <w:rPr>
+          <w:rFonts w:ascii="Gisha" w:hAnsi="Gisha" w:cs="Gisha"/>
+          <w:sz w:val="20"/>
+          <w:szCs w:val="20"/>
+        </w:rPr>
+        <w:t xml:space="preserve">retrieve </w:t>
+      </w:r>
+      <w:r>
+        <w:rPr>
+          <w:rFonts w:ascii="Gisha" w:hAnsi="Gisha" w:cs="Gisha" w:hint="cs"/>
+          <w:sz w:val="20"/>
+          <w:szCs w:val="20"/>
+          <w:rtl/>
+        </w:rPr>
+        <w:t xml:space="preserve"> ו </w:t>
+      </w:r>
+      <w:r>
+        <w:rPr>
+          <w:rFonts w:ascii="Gisha" w:hAnsi="Gisha" w:cs="Gisha"/>
+          <w:sz w:val="20"/>
+          <w:szCs w:val="20"/>
+        </w:rPr>
+        <w:t xml:space="preserve">delete </w:t>
+      </w:r>
+      <w:r>
+        <w:rPr>
+          <w:rFonts w:ascii="Gisha" w:hAnsi="Gisha" w:cs="Gisha" w:hint="cs"/>
+          <w:sz w:val="20"/>
+          <w:szCs w:val="20"/>
+          <w:rtl/>
+        </w:rPr>
+        <w:t xml:space="preserve"> כפי שתואר ובפעולה:</w:t>
+      </w:r>
+      <w:r>
+        <w:rPr>
+          <w:rFonts w:ascii="Gisha" w:hAnsi="Gisha" w:cs="Gisha"/>
+          <w:sz w:val="20"/>
+          <w:szCs w:val="20"/>
+          <w:rtl/>
+        </w:rPr>
+        <w:br/>
+      </w:r>
+    </w:p>
+    <w:p>
+      <w:pPr>
+        <w:pStyle w:val="a7"/>
+        <w:numPr>
+          <w:ilvl w:val="0"/>
+          <w:numId w:val="1"/>
+        </w:numPr>
+        <w:spacing w:after="0"/>
+        <w:ind w:left="296" w:hanging="270"/>
+        <w:rPr>
+          <w:rFonts w:ascii="Gisha" w:hAnsi="Gisha" w:cs="Gisha"/>
+          <w:sz w:val="20"/>
+          <w:szCs w:val="20"/>
+          <w:rtl/>
+        </w:rPr>
+      </w:pPr>
+      <w:proofErr w:type="gramStart"/>
+      <w:r>
+        <w:rPr>
+          <w:rFonts w:ascii="Gisha" w:hAnsi="Gisha" w:cs="Gisha"/>
+          <w:sz w:val="20"/>
+          <w:szCs w:val="20"/>
+        </w:rPr>
+        <w:t>insert(</w:t>
+      </w:r>
+      <w:proofErr w:type="gramEnd"/>
+      <w:r>
+        <w:rPr>
+          <w:rFonts w:ascii="Gisha" w:hAnsi="Gisha" w:cs="Gisha"/>
+          <w:sz w:val="20"/>
+          <w:szCs w:val="20"/>
+        </w:rPr>
+        <w:t xml:space="preserve">int </w:t>
+      </w:r>
+      <w:proofErr w:type="spellStart"/>
+      <w:r>
+        <w:rPr>
+          <w:rFonts w:ascii="Gisha" w:hAnsi="Gisha" w:cs="Gisha"/>
+          <w:sz w:val="20"/>
+          <w:szCs w:val="20"/>
+        </w:rPr>
+        <w:t>i</w:t>
+      </w:r>
+      <w:proofErr w:type="spellEnd"/>
+      <w:r>
+        <w:rPr>
+          <w:rFonts w:ascii="Gisha" w:hAnsi="Gisha" w:cs="Gisha"/>
+          <w:sz w:val="20"/>
+          <w:szCs w:val="20"/>
+        </w:rPr>
+        <w:t>,</w:t>
+      </w:r>
+      <w:r>
+        <w:rPr>
+          <w:rFonts w:ascii="Gisha" w:hAnsi="Gisha" w:cs="Gisha"/>
+          <w:sz w:val="20"/>
+          <w:szCs w:val="20"/>
+        </w:rPr>
+        <w:t xml:space="preserve"> int k, String s</w:t>
+      </w:r>
+      <w:r>
+        <w:rPr>
+          <w:rFonts w:ascii="Gisha" w:hAnsi="Gisha" w:cs="Gisha"/>
+          <w:sz w:val="20"/>
+          <w:szCs w:val="20"/>
+        </w:rPr>
+        <w:t>)</w:t>
+      </w:r>
+      <w:r>
+        <w:rPr>
+          <w:rFonts w:ascii="Gisha" w:hAnsi="Gisha" w:cs="Gisha" w:hint="cs"/>
+          <w:sz w:val="20"/>
+          <w:szCs w:val="20"/>
+          <w:rtl/>
+        </w:rPr>
+        <w:t xml:space="preserve"> - הכנסת איבר </w:t>
+      </w:r>
+      <w:r>
+        <w:rPr>
+          <w:rFonts w:ascii="Gisha" w:hAnsi="Gisha" w:cs="Gisha" w:hint="cs"/>
+          <w:sz w:val="20"/>
+          <w:szCs w:val="20"/>
+          <w:rtl/>
+        </w:rPr>
+        <w:t xml:space="preserve">בעל מפתח </w:t>
+      </w:r>
+      <w:r>
+        <w:rPr>
+          <w:rFonts w:ascii="Gisha" w:hAnsi="Gisha" w:cs="Gisha"/>
+          <w:sz w:val="20"/>
+          <w:szCs w:val="20"/>
+        </w:rPr>
+        <w:t>k</w:t>
+      </w:r>
+      <w:r>
+        <w:rPr>
+          <w:rFonts w:ascii="Gisha" w:hAnsi="Gisha" w:cs="Gisha" w:hint="cs"/>
+          <w:sz w:val="20"/>
+          <w:szCs w:val="20"/>
+          <w:rtl/>
+        </w:rPr>
+        <w:t xml:space="preserve"> וערך </w:t>
+      </w:r>
+      <w:r>
+        <w:rPr>
+          <w:rFonts w:ascii="Gisha" w:hAnsi="Gisha" w:cs="Gisha"/>
+          <w:sz w:val="20"/>
+          <w:szCs w:val="20"/>
+        </w:rPr>
+        <w:t>s</w:t>
+      </w:r>
+      <w:r>
+        <w:rPr>
+          <w:rFonts w:ascii="Gisha" w:hAnsi="Gisha" w:cs="Gisha" w:hint="cs"/>
+          <w:sz w:val="20"/>
+          <w:szCs w:val="20"/>
+          <w:rtl/>
+        </w:rPr>
+        <w:t xml:space="preserve"> לאינדקס </w:t>
+      </w:r>
+      <w:proofErr w:type="spellStart"/>
+      <w:r>
+        <w:rPr>
+          <w:rFonts w:ascii="Gisha" w:hAnsi="Gisha" w:cs="Gisha"/>
+          <w:sz w:val="20"/>
+          <w:szCs w:val="20"/>
+        </w:rPr>
+        <w:t>i</w:t>
+      </w:r>
+      <w:proofErr w:type="spellEnd"/>
+      <w:r>
+        <w:rPr>
+          <w:rFonts w:ascii="Gisha" w:hAnsi="Gisha" w:cs="Gisha" w:hint="cs"/>
+          <w:sz w:val="20"/>
+          <w:szCs w:val="20"/>
+          <w:rtl/>
+        </w:rPr>
+        <w:t xml:space="preserve"> ברשימה.</w:t>
+      </w:r>
+      <w:r>
+        <w:rPr>
+          <w:rFonts w:ascii="Gisha" w:hAnsi="Gisha" w:cs="Gisha"/>
+          <w:sz w:val="20"/>
+          <w:szCs w:val="20"/>
+          <w:rtl/>
+        </w:rPr>
+        <w:br/>
+      </w:r>
+      <w:r>
+        <w:rPr>
+          <w:rFonts w:ascii="Gisha" w:hAnsi="Gisha" w:cs="Gisha" w:hint="cs"/>
+          <w:sz w:val="20"/>
+          <w:szCs w:val="20"/>
+          <w:rtl/>
+        </w:rPr>
+        <w:t xml:space="preserve">הפונקציה מחזירה </w:t>
+      </w:r>
+      <w:r>
+        <w:rPr>
+          <w:rFonts w:ascii="Gisha" w:hAnsi="Gisha" w:cs="Gisha"/>
+          <w:sz w:val="20"/>
+          <w:szCs w:val="20"/>
+        </w:rPr>
+        <w:t>-1</w:t>
+      </w:r>
+      <w:r>
+        <w:rPr>
+          <w:rFonts w:ascii="Gisha" w:hAnsi="Gisha" w:cs="Gisha" w:hint="cs"/>
+          <w:sz w:val="20"/>
+          <w:szCs w:val="20"/>
+          <w:rtl/>
+        </w:rPr>
+        <w:t xml:space="preserve"> אם </w:t>
+      </w:r>
+      <w:proofErr w:type="spellStart"/>
+      <w:r>
+        <w:rPr>
+          <w:rFonts w:ascii="Gisha" w:hAnsi="Gisha" w:cs="Gisha"/>
+          <w:sz w:val="20"/>
+          <w:szCs w:val="20"/>
+        </w:rPr>
+        <w:t>i</w:t>
+      </w:r>
+      <w:proofErr w:type="spellEnd"/>
+      <w:r>
+        <w:rPr>
+          <w:rFonts w:ascii="Gisha" w:hAnsi="Gisha" w:cs="Gisha"/>
+          <w:sz w:val="20"/>
+          <w:szCs w:val="20"/>
+        </w:rPr>
+        <w:t xml:space="preserve">&lt;0 </w:t>
+      </w:r>
+      <w:r>
+        <w:rPr>
+          <w:rFonts w:ascii="Gisha" w:hAnsi="Gisha" w:cs="Gisha" w:hint="cs"/>
+          <w:sz w:val="20"/>
+          <w:szCs w:val="20"/>
+          <w:rtl/>
+        </w:rPr>
+        <w:t xml:space="preserve"> או ש </w:t>
+      </w:r>
+      <w:proofErr w:type="spellStart"/>
+      <w:r>
+        <w:rPr>
+          <w:rFonts w:ascii="Gisha" w:hAnsi="Gisha" w:cs="Gisha"/>
+          <w:sz w:val="20"/>
+          <w:szCs w:val="20"/>
+        </w:rPr>
+        <w:t>i</w:t>
+      </w:r>
+      <w:proofErr w:type="spellEnd"/>
+      <w:r>
+        <w:rPr>
+          <w:rFonts w:ascii="Gisha" w:hAnsi="Gisha" w:cs="Gisha"/>
+          <w:sz w:val="20"/>
+          <w:szCs w:val="20"/>
+        </w:rPr>
+        <w:t xml:space="preserve">&gt;n </w:t>
+      </w:r>
+      <w:r>
+        <w:rPr>
+          <w:rFonts w:ascii="Gisha" w:hAnsi="Gisha" w:cs="Gisha" w:hint="cs"/>
+          <w:sz w:val="20"/>
+          <w:szCs w:val="20"/>
+          <w:rtl/>
+        </w:rPr>
+        <w:t xml:space="preserve"> </w:t>
+      </w:r>
+      <w:r>
+        <w:rPr>
+          <w:rFonts w:ascii="Gisha" w:hAnsi="Gisha" w:cs="Gisha" w:hint="cs"/>
+          <w:sz w:val="20"/>
+          <w:szCs w:val="20"/>
+          <w:rtl/>
+        </w:rPr>
+        <w:t xml:space="preserve"> </w:t>
+      </w:r>
+      <w:r>
+        <w:rPr>
+          <w:rFonts w:ascii="Gisha" w:hAnsi="Gisha" w:cs="Gisha" w:hint="cs"/>
+          <w:b/>
+          <w:bCs/>
+          <w:sz w:val="20"/>
+          <w:szCs w:val="20"/>
+          <w:rtl/>
+        </w:rPr>
+        <w:t>או ש</w:t>
+      </w:r>
+      <w:r>
+        <w:rPr>
+          <w:rFonts w:ascii="Gisha" w:hAnsi="Gisha" w:cs="Gisha" w:hint="cs"/>
+          <w:sz w:val="20"/>
+          <w:szCs w:val="20"/>
+          <w:rtl/>
+        </w:rPr>
+        <w:t xml:space="preserve"> </w:t>
+      </w:r>
+      <w:r>
+        <w:rPr>
+          <w:rFonts w:ascii="Gisha" w:hAnsi="Gisha" w:cs="Gisha"/>
+          <w:b/>
+          <w:bCs/>
+          <w:sz w:val="20"/>
+          <w:szCs w:val="20"/>
+        </w:rPr>
+        <w:t>n=</w:t>
+      </w:r>
+      <w:proofErr w:type="spellStart"/>
+      <w:r>
+        <w:rPr>
+          <w:rFonts w:ascii="Gisha" w:hAnsi="Gisha" w:cs="Gisha"/>
+          <w:b/>
+          <w:bCs/>
+          <w:sz w:val="20"/>
+          <w:szCs w:val="20"/>
+        </w:rPr>
+        <w:t>maxLen</w:t>
+      </w:r>
+      <w:proofErr w:type="spellEnd"/>
+      <w:r>
+        <w:rPr>
+          <w:rFonts w:ascii="Gisha" w:hAnsi="Gisha" w:cs="Gisha" w:hint="cs"/>
+          <w:sz w:val="20"/>
+          <w:szCs w:val="20"/>
+          <w:rtl/>
+        </w:rPr>
+        <w:t xml:space="preserve"> </w:t>
+      </w:r>
+      <w:r>
+        <w:rPr>
+          <w:rFonts w:ascii="Gisha" w:hAnsi="Gisha" w:cs="Gisha" w:hint="cs"/>
+          <w:sz w:val="20"/>
+          <w:szCs w:val="20"/>
+          <w:rtl/>
+        </w:rPr>
+        <w:t xml:space="preserve">אחרת הפונקציה מחזירה 0. </w:t>
+      </w:r>
+    </w:p>
+    <w:p>
+      <w:pPr>
+        <w:spacing w:after="0"/>
+        <w:rPr>
+          <w:rFonts w:ascii="Gisha" w:hAnsi="Gisha" w:cs="Gisha" w:hint="cs"/>
+          <w:sz w:val="20"/>
+          <w:szCs w:val="20"/>
+          <w:rtl/>
+        </w:rPr>
+      </w:pPr>
+      <w:r>
+        <w:rPr>
+          <w:rFonts w:ascii="Gisha" w:hAnsi="Gisha" w:cs="Gisha" w:hint="cs"/>
+          <w:sz w:val="20"/>
+          <w:szCs w:val="20"/>
+          <w:rtl/>
+        </w:rPr>
+        <w:t xml:space="preserve"> </w:t>
       </w:r>
     </w:p>
     <w:p>
@@ -1716,6 +2306,7 @@
         </w:rPr>
         <w:t xml:space="preserve"> העץ ימומש במחלקה </w:t>
       </w:r>
+      <w:proofErr w:type="spellStart"/>
       <w:r>
         <w:rPr>
           <w:rFonts w:ascii="Gisha" w:hAnsi="Gisha" w:cs="Gisha" w:hint="cs"/>
@@ -1730,7 +2321,16 @@
           <w:sz w:val="20"/>
           <w:szCs w:val="20"/>
         </w:rPr>
-        <w:t xml:space="preserve">tree </w:t>
+        <w:t>tree</w:t>
+      </w:r>
+      <w:proofErr w:type="spellEnd"/>
+      <w:r>
+        <w:rPr>
+          <w:rFonts w:ascii="Gisha" w:hAnsi="Gisha" w:cs="Gisha"/>
+          <w:sz w:val="20"/>
+          <w:szCs w:val="20"/>
+        </w:rPr>
+        <w:t xml:space="preserve"> </w:t>
       </w:r>
       <w:r>
         <w:rPr>
@@ -1839,6 +2439,7 @@
           <w:szCs w:val="20"/>
           <w:rtl/>
         </w:rPr>
+        <w:lastRenderedPageBreak/>
         <w:t xml:space="preserve">הפעולות שיש לממש </w:t>
       </w:r>
       <w:r>
@@ -1898,13 +2499,23 @@
           <w:rtl/>
         </w:rPr>
       </w:pPr>
-      <w:r>
-        <w:rPr>
-          <w:rFonts w:ascii="Gisha" w:hAnsi="Gisha" w:cs="Gisha"/>
-          <w:sz w:val="20"/>
-          <w:szCs w:val="20"/>
-        </w:rPr>
-        <w:t>empty()</w:t>
+      <w:proofErr w:type="gramStart"/>
+      <w:r>
+        <w:rPr>
+          <w:rFonts w:ascii="Gisha" w:hAnsi="Gisha" w:cs="Gisha"/>
+          <w:sz w:val="20"/>
+          <w:szCs w:val="20"/>
+        </w:rPr>
+        <w:t>empty(</w:t>
+      </w:r>
+      <w:proofErr w:type="gramEnd"/>
+      <w:r>
+        <w:rPr>
+          <w:rFonts w:ascii="Gisha" w:hAnsi="Gisha" w:cs="Gisha"/>
+          <w:sz w:val="20"/>
+          <w:szCs w:val="20"/>
+        </w:rPr>
+        <w:t>)</w:t>
       </w:r>
       <w:r>
         <w:rPr>
@@ -1954,6 +2565,7 @@
           <w:rtl/>
         </w:rPr>
       </w:pPr>
+      <w:proofErr w:type="gramStart"/>
       <w:r>
         <w:rPr>
           <w:rFonts w:ascii="Gisha" w:hAnsi="Gisha" w:cs="Gisha"/>
@@ -1962,6 +2574,7 @@
         </w:rPr>
         <w:t>search(</w:t>
       </w:r>
+      <w:proofErr w:type="gramEnd"/>
       <w:r>
         <w:rPr>
           <w:rFonts w:ascii="Gisha" w:hAnsi="Gisha" w:cs="Gisha"/>
@@ -2068,15 +2681,16 @@
           <w:szCs w:val="20"/>
         </w:rPr>
       </w:pPr>
-      <w:r>
-        <w:rPr>
-          <w:rFonts w:ascii="Gisha" w:hAnsi="Gisha" w:cs="Gisha"/>
-          <w:sz w:val="20"/>
-          <w:szCs w:val="20"/>
-        </w:rPr>
-        <w:lastRenderedPageBreak/>
+      <w:proofErr w:type="gramStart"/>
+      <w:r>
+        <w:rPr>
+          <w:rFonts w:ascii="Gisha" w:hAnsi="Gisha" w:cs="Gisha"/>
+          <w:sz w:val="20"/>
+          <w:szCs w:val="20"/>
+        </w:rPr>
         <w:t>insert(</w:t>
       </w:r>
+      <w:proofErr w:type="gramEnd"/>
       <w:r>
         <w:rPr>
           <w:rFonts w:ascii="Gisha" w:hAnsi="Gisha" w:cs="Gisha"/>
@@ -2410,6 +3024,7 @@
           <w:rtl/>
         </w:rPr>
       </w:pPr>
+      <w:proofErr w:type="gramStart"/>
       <w:r>
         <w:rPr>
           <w:rFonts w:ascii="Gisha" w:hAnsi="Gisha" w:cs="Gisha"/>
@@ -2418,6 +3033,7 @@
         </w:rPr>
         <w:t>delete(</w:t>
       </w:r>
+      <w:proofErr w:type="gramEnd"/>
       <w:r>
         <w:rPr>
           <w:rFonts w:ascii="Gisha" w:hAnsi="Gisha" w:cs="Gisha"/>
@@ -2570,13 +3186,23 @@
           <w:rtl/>
         </w:rPr>
       </w:pPr>
-      <w:r>
-        <w:rPr>
-          <w:rFonts w:ascii="Gisha" w:hAnsi="Gisha" w:cs="Gisha"/>
-          <w:sz w:val="20"/>
-          <w:szCs w:val="20"/>
-        </w:rPr>
-        <w:t>min()</w:t>
+      <w:proofErr w:type="gramStart"/>
+      <w:r>
+        <w:rPr>
+          <w:rFonts w:ascii="Gisha" w:hAnsi="Gisha" w:cs="Gisha"/>
+          <w:sz w:val="20"/>
+          <w:szCs w:val="20"/>
+        </w:rPr>
+        <w:t>min(</w:t>
+      </w:r>
+      <w:proofErr w:type="gramEnd"/>
+      <w:r>
+        <w:rPr>
+          <w:rFonts w:ascii="Gisha" w:hAnsi="Gisha" w:cs="Gisha"/>
+          <w:sz w:val="20"/>
+          <w:szCs w:val="20"/>
+        </w:rPr>
+        <w:t>)</w:t>
       </w:r>
       <w:r>
         <w:rPr>
@@ -2643,6 +3269,7 @@
           <w:rtl/>
         </w:rPr>
       </w:pPr>
+      <w:proofErr w:type="gramStart"/>
       <w:r>
         <w:rPr>
           <w:rFonts w:ascii="Gisha" w:hAnsi="Gisha" w:cs="Gisha"/>
@@ -2665,6 +3292,344 @@
           <w:sz w:val="20"/>
           <w:szCs w:val="20"/>
         </w:rPr>
+        <w:t>(</w:t>
+      </w:r>
+      <w:proofErr w:type="gramEnd"/>
+      <w:r>
+        <w:rPr>
+          <w:rFonts w:ascii="Gisha" w:hAnsi="Gisha" w:cs="Gisha"/>
+          <w:sz w:val="20"/>
+          <w:szCs w:val="20"/>
+        </w:rPr>
+        <w:t>)</w:t>
+      </w:r>
+      <w:r>
+        <w:rPr>
+          <w:rFonts w:ascii="Gisha" w:hAnsi="Gisha" w:cs="Gisha" w:hint="cs"/>
+          <w:sz w:val="20"/>
+          <w:szCs w:val="20"/>
+          <w:rtl/>
+        </w:rPr>
+        <w:t xml:space="preserve"> - מחזירה את ערכו (</w:t>
+      </w:r>
+      <w:r>
+        <w:rPr>
+          <w:rFonts w:ascii="Gisha" w:hAnsi="Gisha" w:cs="Gisha"/>
+          <w:sz w:val="20"/>
+          <w:szCs w:val="20"/>
+        </w:rPr>
+        <w:t>info</w:t>
+      </w:r>
+      <w:r>
+        <w:rPr>
+          <w:rFonts w:ascii="Gisha" w:hAnsi="Gisha" w:cs="Gisha" w:hint="cs"/>
+          <w:sz w:val="20"/>
+          <w:szCs w:val="20"/>
+          <w:rtl/>
+        </w:rPr>
+        <w:t>) של האיבר בעץ בעל המפתח המ</w:t>
+      </w:r>
+      <w:r>
+        <w:rPr>
+          <w:rFonts w:ascii="Gisha" w:hAnsi="Gisha" w:cs="Gisha" w:hint="cs"/>
+          <w:sz w:val="20"/>
+          <w:szCs w:val="20"/>
+          <w:rtl/>
+        </w:rPr>
+        <w:t>קסימלי</w:t>
+      </w:r>
+      <w:r>
+        <w:rPr>
+          <w:rFonts w:ascii="Gisha" w:hAnsi="Gisha" w:cs="Gisha" w:hint="cs"/>
+          <w:sz w:val="20"/>
+          <w:szCs w:val="20"/>
+          <w:rtl/>
+        </w:rPr>
+        <w:t xml:space="preserve">, או </w:t>
+      </w:r>
+      <w:r>
+        <w:rPr>
+          <w:rFonts w:ascii="Gisha" w:hAnsi="Gisha" w:cs="Gisha"/>
+          <w:sz w:val="20"/>
+          <w:szCs w:val="20"/>
+        </w:rPr>
+        <w:t>null</w:t>
+      </w:r>
+      <w:r>
+        <w:rPr>
+          <w:rFonts w:ascii="Gisha" w:hAnsi="Gisha" w:cs="Gisha" w:hint="cs"/>
+          <w:sz w:val="20"/>
+          <w:szCs w:val="20"/>
+          <w:rtl/>
+        </w:rPr>
+        <w:t xml:space="preserve"> אם העץ ריק.</w:t>
+      </w:r>
+    </w:p>
+    <w:p>
+      <w:pPr>
+        <w:spacing w:after="0"/>
+        <w:rPr>
+          <w:rFonts w:ascii="Gisha" w:hAnsi="Gisha" w:cs="Gisha"/>
+          <w:sz w:val="20"/>
+          <w:szCs w:val="20"/>
+          <w:rtl/>
+        </w:rPr>
+      </w:pPr>
+    </w:p>
+    <w:p>
+      <w:pPr>
+        <w:spacing w:after="0"/>
+        <w:rPr>
+          <w:rFonts w:ascii="Gisha" w:hAnsi="Gisha" w:cs="Gisha"/>
+          <w:sz w:val="20"/>
+          <w:szCs w:val="20"/>
+          <w:rtl/>
+        </w:rPr>
+      </w:pPr>
+      <w:proofErr w:type="spellStart"/>
+      <w:proofErr w:type="gramStart"/>
+      <w:r>
+        <w:rPr>
+          <w:rFonts w:ascii="Gisha" w:hAnsi="Gisha" w:cs="Gisha"/>
+          <w:sz w:val="20"/>
+          <w:szCs w:val="20"/>
+        </w:rPr>
+        <w:t>keysToArray</w:t>
+      </w:r>
+      <w:proofErr w:type="spellEnd"/>
+      <w:r>
+        <w:rPr>
+          <w:rFonts w:ascii="Gisha" w:hAnsi="Gisha" w:cs="Gisha"/>
+          <w:sz w:val="20"/>
+          <w:szCs w:val="20"/>
+        </w:rPr>
+        <w:t>(</w:t>
+      </w:r>
+      <w:proofErr w:type="gramEnd"/>
+      <w:r>
+        <w:rPr>
+          <w:rFonts w:ascii="Gisha" w:hAnsi="Gisha" w:cs="Gisha"/>
+          <w:sz w:val="20"/>
+          <w:szCs w:val="20"/>
+        </w:rPr>
+        <w:t>)</w:t>
+      </w:r>
+      <w:r>
+        <w:rPr>
+          <w:rFonts w:ascii="Gisha" w:hAnsi="Gisha" w:cs="Gisha" w:hint="cs"/>
+          <w:sz w:val="20"/>
+          <w:szCs w:val="20"/>
+          <w:rtl/>
+        </w:rPr>
+        <w:t xml:space="preserve"> - הפונקציה מחזירה מערך ממוין המכיל את כל המפתחות בעץ, או מערך ריק אם העץ ריק.</w:t>
+      </w:r>
+    </w:p>
+    <w:p>
+      <w:pPr>
+        <w:spacing w:after="0"/>
+        <w:rPr>
+          <w:rFonts w:ascii="Gisha" w:hAnsi="Gisha" w:cs="Gisha"/>
+          <w:sz w:val="20"/>
+          <w:szCs w:val="20"/>
+          <w:rtl/>
+        </w:rPr>
+      </w:pPr>
+    </w:p>
+    <w:p>
+      <w:pPr>
+        <w:spacing w:after="0"/>
+        <w:rPr>
+          <w:rFonts w:ascii="Gisha" w:hAnsi="Gisha" w:cs="Gisha"/>
+          <w:sz w:val="20"/>
+          <w:szCs w:val="20"/>
+          <w:rtl/>
+        </w:rPr>
+      </w:pPr>
+      <w:proofErr w:type="spellStart"/>
+      <w:proofErr w:type="gramStart"/>
+      <w:r>
+        <w:rPr>
+          <w:rFonts w:ascii="Gisha" w:hAnsi="Gisha" w:cs="Gisha"/>
+          <w:sz w:val="20"/>
+          <w:szCs w:val="20"/>
+        </w:rPr>
+        <w:t>info</w:t>
+      </w:r>
+      <w:r>
+        <w:rPr>
+          <w:rFonts w:ascii="Gisha" w:hAnsi="Gisha" w:cs="Gisha"/>
+          <w:sz w:val="20"/>
+          <w:szCs w:val="20"/>
+        </w:rPr>
+        <w:t>ToArray</w:t>
+      </w:r>
+      <w:proofErr w:type="spellEnd"/>
+      <w:r>
+        <w:rPr>
+          <w:rFonts w:ascii="Gisha" w:hAnsi="Gisha" w:cs="Gisha"/>
+          <w:sz w:val="20"/>
+          <w:szCs w:val="20"/>
+        </w:rPr>
+        <w:t>(</w:t>
+      </w:r>
+      <w:proofErr w:type="gramEnd"/>
+      <w:r>
+        <w:rPr>
+          <w:rFonts w:ascii="Gisha" w:hAnsi="Gisha" w:cs="Gisha"/>
+          <w:sz w:val="20"/>
+          <w:szCs w:val="20"/>
+        </w:rPr>
+        <w:t>)</w:t>
+      </w:r>
+      <w:r>
+        <w:rPr>
+          <w:rFonts w:ascii="Gisha" w:hAnsi="Gisha" w:cs="Gisha" w:hint="cs"/>
+          <w:sz w:val="20"/>
+          <w:szCs w:val="20"/>
+          <w:rtl/>
+        </w:rPr>
+        <w:t xml:space="preserve"> - הפונקציה מחזירה מערך </w:t>
+      </w:r>
+      <w:r>
+        <w:rPr>
+          <w:rFonts w:ascii="Gisha" w:hAnsi="Gisha" w:cs="Gisha" w:hint="cs"/>
+          <w:sz w:val="20"/>
+          <w:szCs w:val="20"/>
+          <w:rtl/>
+        </w:rPr>
+        <w:t xml:space="preserve">מחרוזות </w:t>
+      </w:r>
+      <w:r>
+        <w:rPr>
+          <w:rFonts w:ascii="Gisha" w:hAnsi="Gisha" w:cs="Gisha" w:hint="cs"/>
+          <w:sz w:val="20"/>
+          <w:szCs w:val="20"/>
+          <w:rtl/>
+        </w:rPr>
+        <w:t xml:space="preserve">המכיל את כל </w:t>
+      </w:r>
+      <w:r>
+        <w:rPr>
+          <w:rFonts w:ascii="Gisha" w:hAnsi="Gisha" w:cs="Gisha" w:hint="cs"/>
+          <w:sz w:val="20"/>
+          <w:szCs w:val="20"/>
+          <w:rtl/>
+        </w:rPr>
+        <w:t xml:space="preserve">המחרוזות </w:t>
+      </w:r>
+      <w:r>
+        <w:rPr>
+          <w:rFonts w:ascii="Gisha" w:hAnsi="Gisha" w:cs="Gisha" w:hint="cs"/>
+          <w:sz w:val="20"/>
+          <w:szCs w:val="20"/>
+          <w:rtl/>
+        </w:rPr>
+        <w:t>בעץ, ממוינ</w:t>
+      </w:r>
+      <w:r>
+        <w:rPr>
+          <w:rFonts w:ascii="Gisha" w:hAnsi="Gisha" w:cs="Gisha" w:hint="cs"/>
+          <w:sz w:val="20"/>
+          <w:szCs w:val="20"/>
+          <w:rtl/>
+        </w:rPr>
+        <w:t>ות</w:t>
+      </w:r>
+      <w:r>
+        <w:rPr>
+          <w:rFonts w:ascii="Gisha" w:hAnsi="Gisha" w:cs="Gisha" w:hint="cs"/>
+          <w:sz w:val="20"/>
+          <w:szCs w:val="20"/>
+          <w:rtl/>
+        </w:rPr>
+        <w:t xml:space="preserve"> על פי סדר המפתחות. כלומר הערך ה </w:t>
+      </w:r>
+      <w:r>
+        <w:rPr>
+          <w:rFonts w:ascii="Gisha" w:hAnsi="Gisha" w:cs="Gisha"/>
+          <w:sz w:val="20"/>
+          <w:szCs w:val="20"/>
+        </w:rPr>
+        <w:t>j</w:t>
+      </w:r>
+      <w:r>
+        <w:rPr>
+          <w:rFonts w:ascii="Gisha" w:hAnsi="Gisha" w:cs="Gisha" w:hint="cs"/>
+          <w:sz w:val="20"/>
+          <w:szCs w:val="20"/>
+          <w:rtl/>
+        </w:rPr>
+        <w:t xml:space="preserve"> במערך הוא ה</w:t>
+      </w:r>
+      <w:r>
+        <w:rPr>
+          <w:rFonts w:ascii="Gisha" w:hAnsi="Gisha" w:cs="Gisha" w:hint="cs"/>
+          <w:sz w:val="20"/>
+          <w:szCs w:val="20"/>
+          <w:rtl/>
+        </w:rPr>
+        <w:t>מחרוזת</w:t>
+      </w:r>
+      <w:r>
+        <w:rPr>
+          <w:rFonts w:ascii="Gisha" w:hAnsi="Gisha" w:cs="Gisha" w:hint="cs"/>
+          <w:sz w:val="20"/>
+          <w:szCs w:val="20"/>
+          <w:rtl/>
+        </w:rPr>
+        <w:t xml:space="preserve"> המתאי</w:t>
+      </w:r>
+      <w:r>
+        <w:rPr>
+          <w:rFonts w:ascii="Gisha" w:hAnsi="Gisha" w:cs="Gisha" w:hint="cs"/>
+          <w:sz w:val="20"/>
+          <w:szCs w:val="20"/>
+          <w:rtl/>
+        </w:rPr>
+        <w:t>מה</w:t>
+      </w:r>
+      <w:r>
+        <w:rPr>
+          <w:rFonts w:ascii="Gisha" w:hAnsi="Gisha" w:cs="Gisha" w:hint="cs"/>
+          <w:sz w:val="20"/>
+          <w:szCs w:val="20"/>
+          <w:rtl/>
+        </w:rPr>
+        <w:t xml:space="preserve"> למפתח שיופיע במיקום ה </w:t>
+      </w:r>
+      <w:r>
+        <w:rPr>
+          <w:rFonts w:ascii="Gisha" w:hAnsi="Gisha" w:cs="Gisha"/>
+          <w:sz w:val="20"/>
+          <w:szCs w:val="20"/>
+        </w:rPr>
+        <w:t>j</w:t>
+      </w:r>
+      <w:r>
+        <w:rPr>
+          <w:rFonts w:ascii="Gisha" w:hAnsi="Gisha" w:cs="Gisha" w:hint="cs"/>
+          <w:sz w:val="20"/>
+          <w:szCs w:val="20"/>
+          <w:rtl/>
+        </w:rPr>
+        <w:t xml:space="preserve"> במערך הפלט של הפונקציה </w:t>
+      </w:r>
+      <w:proofErr w:type="spellStart"/>
+      <w:r>
+        <w:rPr>
+          <w:rFonts w:ascii="Gisha" w:hAnsi="Gisha" w:cs="Gisha"/>
+          <w:sz w:val="20"/>
+          <w:szCs w:val="20"/>
+        </w:rPr>
+        <w:t>keysToArray</w:t>
+      </w:r>
+      <w:proofErr w:type="spellEnd"/>
+      <w:r>
+        <w:rPr>
+          <w:rFonts w:ascii="Gisha" w:hAnsi="Gisha" w:cs="Gisha"/>
+          <w:sz w:val="20"/>
+          <w:szCs w:val="20"/>
+        </w:rPr>
         <w:t>()</w:t>
       </w:r>
       <w:r>
@@ -2674,7 +3639,469 @@
           <w:szCs w:val="20"/>
           <w:rtl/>
         </w:rPr>
-        <w:t xml:space="preserve"> - מחזירה את ערכו (</w:t>
+        <w:t>.</w:t>
+      </w:r>
+      <w:r>
+        <w:rPr>
+          <w:rFonts w:ascii="Gisha" w:hAnsi="Gisha" w:cs="Gisha" w:hint="cs"/>
+          <w:sz w:val="20"/>
+          <w:szCs w:val="20"/>
+          <w:rtl/>
+        </w:rPr>
+        <w:t xml:space="preserve"> גם הפונקציה הזאת מחזירה מערך ריק אם העץ ריק.</w:t>
+      </w:r>
+    </w:p>
+    <w:p>
+      <w:pPr>
+        <w:spacing w:after="0"/>
+        <w:rPr>
+          <w:rFonts w:ascii="Gisha" w:hAnsi="Gisha" w:cs="Gisha"/>
+          <w:sz w:val="20"/>
+          <w:szCs w:val="20"/>
+          <w:rtl/>
+        </w:rPr>
+      </w:pPr>
+    </w:p>
+    <w:p>
+      <w:pPr>
+        <w:spacing w:after="0"/>
+        <w:rPr>
+          <w:rFonts w:ascii="Gisha" w:hAnsi="Gisha" w:cs="Gisha"/>
+          <w:sz w:val="20"/>
+          <w:szCs w:val="20"/>
+        </w:rPr>
+      </w:pPr>
+      <w:proofErr w:type="gramStart"/>
+      <w:r>
+        <w:rPr>
+          <w:rFonts w:ascii="Gisha" w:hAnsi="Gisha" w:cs="Gisha"/>
+          <w:sz w:val="20"/>
+          <w:szCs w:val="20"/>
+        </w:rPr>
+        <w:t>size(</w:t>
+      </w:r>
+      <w:proofErr w:type="gramEnd"/>
+      <w:r>
+        <w:rPr>
+          <w:rFonts w:ascii="Gisha" w:hAnsi="Gisha" w:cs="Gisha"/>
+          <w:sz w:val="20"/>
+          <w:szCs w:val="20"/>
+        </w:rPr>
+        <w:t>)</w:t>
+      </w:r>
+      <w:r>
+        <w:rPr>
+          <w:rFonts w:ascii="Gisha" w:hAnsi="Gisha" w:cs="Gisha" w:hint="cs"/>
+          <w:sz w:val="20"/>
+          <w:szCs w:val="20"/>
+          <w:rtl/>
+        </w:rPr>
+        <w:t xml:space="preserve"> - הפונקציה מחזירה את מספר האיברים בעץ.</w:t>
+      </w:r>
+    </w:p>
+    <w:p>
+      <w:pPr>
+        <w:spacing w:after="0"/>
+        <w:rPr>
+          <w:rFonts w:ascii="Gisha" w:hAnsi="Gisha" w:cs="Gisha"/>
+          <w:sz w:val="20"/>
+          <w:szCs w:val="20"/>
+          <w:rtl/>
+        </w:rPr>
+      </w:pPr>
+    </w:p>
+    <w:p>
+      <w:pPr>
+        <w:spacing w:after="0"/>
+        <w:rPr>
+          <w:rFonts w:ascii="Gisha" w:hAnsi="Gisha" w:cs="Gisha"/>
+          <w:sz w:val="20"/>
+          <w:szCs w:val="20"/>
+        </w:rPr>
+      </w:pPr>
+      <w:proofErr w:type="spellStart"/>
+      <w:proofErr w:type="gramStart"/>
+      <w:r>
+        <w:rPr>
+          <w:rFonts w:ascii="Gisha" w:hAnsi="Gisha" w:cs="Gisha"/>
+          <w:sz w:val="20"/>
+          <w:szCs w:val="20"/>
+        </w:rPr>
+        <w:t>getRoot</w:t>
+      </w:r>
+      <w:proofErr w:type="spellEnd"/>
+      <w:r>
+        <w:rPr>
+          <w:rFonts w:ascii="Gisha" w:hAnsi="Gisha" w:cs="Gisha"/>
+          <w:sz w:val="20"/>
+          <w:szCs w:val="20"/>
+        </w:rPr>
+        <w:t>(</w:t>
+      </w:r>
+      <w:proofErr w:type="gramEnd"/>
+      <w:r>
+        <w:rPr>
+          <w:rFonts w:ascii="Gisha" w:hAnsi="Gisha" w:cs="Gisha"/>
+          <w:sz w:val="20"/>
+          <w:szCs w:val="20"/>
+        </w:rPr>
+        <w:t>)</w:t>
+      </w:r>
+      <w:r>
+        <w:rPr>
+          <w:rFonts w:ascii="Gisha" w:hAnsi="Gisha" w:cs="Gisha" w:hint="cs"/>
+          <w:sz w:val="20"/>
+          <w:szCs w:val="20"/>
+          <w:rtl/>
+        </w:rPr>
+        <w:t xml:space="preserve"> </w:t>
+      </w:r>
+      <w:r>
+        <w:rPr>
+          <w:rFonts w:ascii="Gisha" w:hAnsi="Gisha" w:cs="Gisha"/>
+          <w:sz w:val="20"/>
+          <w:szCs w:val="20"/>
+          <w:rtl/>
+        </w:rPr>
+        <w:t>–</w:t>
+      </w:r>
+      <w:r>
+        <w:rPr>
+          <w:rFonts w:ascii="Gisha" w:hAnsi="Gisha" w:cs="Gisha" w:hint="cs"/>
+          <w:sz w:val="20"/>
+          <w:szCs w:val="20"/>
+          <w:rtl/>
+        </w:rPr>
+        <w:t xml:space="preserve"> מחזיר את השורש של העץ (אובייקט</w:t>
+      </w:r>
+      <w:r>
+        <w:rPr>
+          <w:rFonts w:ascii="Gisha" w:hAnsi="Gisha" w:cs="Gisha" w:hint="cs"/>
+          <w:sz w:val="20"/>
+          <w:szCs w:val="20"/>
+          <w:rtl/>
+        </w:rPr>
+        <w:t xml:space="preserve"> </w:t>
+      </w:r>
+      <w:proofErr w:type="spellStart"/>
+      <w:r>
+        <w:rPr>
+          <w:rFonts w:ascii="Gisha" w:hAnsi="Gisha" w:cs="Gisha"/>
+          <w:sz w:val="20"/>
+          <w:szCs w:val="20"/>
+        </w:rPr>
+        <w:t>AVLNode</w:t>
+      </w:r>
+      <w:proofErr w:type="spellEnd"/>
+      <w:r>
+        <w:rPr>
+          <w:rFonts w:ascii="Gisha" w:hAnsi="Gisha" w:cs="Gisha" w:hint="cs"/>
+          <w:sz w:val="20"/>
+          <w:szCs w:val="20"/>
+          <w:rtl/>
+        </w:rPr>
+        <w:t xml:space="preserve"> </w:t>
+      </w:r>
+      <w:r>
+        <w:rPr>
+          <w:rFonts w:ascii="Gisha" w:hAnsi="Gisha" w:cs="Gisha"/>
+          <w:sz w:val="20"/>
+          <w:szCs w:val="20"/>
+        </w:rPr>
+        <w:t>(</w:t>
+      </w:r>
+    </w:p>
+    <w:p>
+      <w:pPr>
+        <w:spacing w:after="0"/>
+        <w:rPr>
+          <w:rFonts w:ascii="Gisha" w:hAnsi="Gisha" w:cs="Gisha"/>
+          <w:sz w:val="20"/>
+          <w:szCs w:val="20"/>
+          <w:rtl/>
+        </w:rPr>
+      </w:pPr>
+    </w:p>
+    <w:p>
+      <w:pPr>
+        <w:spacing w:after="0"/>
+        <w:rPr>
+          <w:rFonts w:ascii="Gisha" w:hAnsi="Gisha" w:cs="Gisha"/>
+          <w:sz w:val="20"/>
+          <w:szCs w:val="20"/>
+          <w:rtl/>
+        </w:rPr>
+      </w:pPr>
+      <w:r>
+        <w:rPr>
+          <w:rFonts w:ascii="Gisha" w:hAnsi="Gisha" w:cs="Gisha" w:hint="cs"/>
+          <w:sz w:val="20"/>
+          <w:szCs w:val="20"/>
+          <w:rtl/>
+        </w:rPr>
+        <w:t>בנוסף למימוש הפונקציות האלו, יש לממש את</w:t>
+      </w:r>
+      <w:r>
+        <w:rPr>
+          <w:rFonts w:ascii="Gisha" w:hAnsi="Gisha" w:cs="Gisha" w:hint="cs"/>
+          <w:sz w:val="20"/>
+          <w:szCs w:val="20"/>
+          <w:rtl/>
+        </w:rPr>
+        <w:t xml:space="preserve"> מחלקת</w:t>
+      </w:r>
+      <w:r>
+        <w:rPr>
+          <w:rFonts w:ascii="Gisha" w:hAnsi="Gisha" w:cs="Gisha" w:hint="cs"/>
+          <w:sz w:val="20"/>
+          <w:szCs w:val="20"/>
+          <w:rtl/>
+        </w:rPr>
+        <w:t xml:space="preserve"> </w:t>
+      </w:r>
+      <w:proofErr w:type="spellStart"/>
+      <w:r>
+        <w:rPr>
+          <w:rFonts w:ascii="Gisha" w:hAnsi="Gisha" w:cs="Gisha"/>
+          <w:sz w:val="20"/>
+          <w:szCs w:val="20"/>
+        </w:rPr>
+        <w:t>AVLNode</w:t>
+      </w:r>
+      <w:proofErr w:type="spellEnd"/>
+      <w:r>
+        <w:rPr>
+          <w:rFonts w:ascii="Gisha" w:hAnsi="Gisha" w:cs="Gisha" w:hint="cs"/>
+          <w:sz w:val="20"/>
+          <w:szCs w:val="20"/>
+          <w:rtl/>
+        </w:rPr>
+        <w:t xml:space="preserve"> כפי שמתואר בקובץ. ניתן להוסיף מחלקות נוספות, אך כל מחלקה </w:t>
+      </w:r>
+      <w:r>
+        <w:rPr>
+          <w:rFonts w:ascii="Gisha" w:hAnsi="Gisha" w:cs="Gisha" w:hint="cs"/>
+          <w:sz w:val="20"/>
+          <w:szCs w:val="20"/>
+          <w:rtl/>
+        </w:rPr>
+        <w:t>שמייצגת</w:t>
+      </w:r>
+      <w:r>
+        <w:rPr>
+          <w:rFonts w:ascii="Gisha" w:hAnsi="Gisha" w:cs="Gisha" w:hint="cs"/>
+          <w:sz w:val="20"/>
+          <w:szCs w:val="20"/>
+          <w:rtl/>
+        </w:rPr>
+        <w:t xml:space="preserve"> צומת בעץ צריכה לממש את ה</w:t>
+      </w:r>
+      <w:r>
+        <w:rPr>
+          <w:rFonts w:ascii="Gisha" w:hAnsi="Gisha" w:cs="Gisha"/>
+          <w:sz w:val="20"/>
+          <w:szCs w:val="20"/>
+        </w:rPr>
+        <w:t>interface</w:t>
+      </w:r>
+      <w:r>
+        <w:rPr>
+          <w:rFonts w:ascii="Gisha" w:hAnsi="Gisha" w:cs="Gisha" w:hint="cs"/>
+          <w:sz w:val="20"/>
+          <w:szCs w:val="20"/>
+          <w:rtl/>
+        </w:rPr>
+        <w:t xml:space="preserve"> </w:t>
+      </w:r>
+      <w:proofErr w:type="spellStart"/>
+      <w:r>
+        <w:rPr>
+          <w:rFonts w:ascii="Gisha" w:hAnsi="Gisha" w:cs="Gisha" w:hint="cs"/>
+          <w:sz w:val="20"/>
+          <w:szCs w:val="20"/>
+        </w:rPr>
+        <w:t>I</w:t>
+      </w:r>
+      <w:r>
+        <w:rPr>
+          <w:rFonts w:ascii="Gisha" w:hAnsi="Gisha" w:cs="Gisha"/>
+          <w:sz w:val="20"/>
+          <w:szCs w:val="20"/>
+        </w:rPr>
+        <w:t>AVLNode</w:t>
+      </w:r>
+      <w:proofErr w:type="spellEnd"/>
+      <w:r>
+        <w:rPr>
+          <w:rFonts w:ascii="Gisha" w:hAnsi="Gisha" w:cs="Gisha" w:hint="cs"/>
+          <w:sz w:val="20"/>
+          <w:szCs w:val="20"/>
+          <w:rtl/>
+        </w:rPr>
+        <w:t>.</w:t>
+      </w:r>
+    </w:p>
+    <w:p>
+      <w:pPr>
+        <w:spacing w:after="0"/>
+        <w:rPr>
+          <w:rFonts w:ascii="Gisha" w:hAnsi="Gisha" w:cs="Gisha"/>
+          <w:sz w:val="20"/>
+          <w:szCs w:val="20"/>
+          <w:rtl/>
+        </w:rPr>
+      </w:pPr>
+    </w:p>
+    <w:p>
+      <w:pPr>
+        <w:spacing w:after="0"/>
+        <w:rPr>
+          <w:rFonts w:ascii="Gisha" w:hAnsi="Gisha" w:cs="Gisha"/>
+          <w:sz w:val="20"/>
+          <w:szCs w:val="20"/>
+          <w:rtl/>
+        </w:rPr>
+      </w:pPr>
+      <w:r>
+        <w:rPr>
+          <w:rFonts w:ascii="Gisha" w:hAnsi="Gisha" w:cs="Gisha" w:hint="cs"/>
+          <w:sz w:val="20"/>
+          <w:szCs w:val="20"/>
+          <w:rtl/>
+        </w:rPr>
+        <w:t>ל</w:t>
+      </w:r>
+      <w:r>
+        <w:rPr>
+          <w:rFonts w:ascii="Gisha" w:hAnsi="Gisha" w:cs="Gisha"/>
+          <w:sz w:val="20"/>
+          <w:szCs w:val="20"/>
+        </w:rPr>
+        <w:t xml:space="preserve"> </w:t>
+      </w:r>
+      <w:proofErr w:type="spellStart"/>
+      <w:r>
+        <w:rPr>
+          <w:rFonts w:ascii="Gisha" w:hAnsi="Gisha" w:cs="Gisha"/>
+          <w:sz w:val="20"/>
+          <w:szCs w:val="20"/>
+        </w:rPr>
+        <w:t>AVLNode</w:t>
+      </w:r>
+      <w:proofErr w:type="spellEnd"/>
+      <w:r>
+        <w:rPr>
+          <w:rFonts w:ascii="Gisha" w:hAnsi="Gisha" w:cs="Gisha" w:hint="cs"/>
+          <w:sz w:val="20"/>
+          <w:szCs w:val="20"/>
+          <w:rtl/>
+        </w:rPr>
+        <w:t xml:space="preserve"> יש את הפונקציות הבאות:</w:t>
+      </w:r>
+    </w:p>
+    <w:p>
+      <w:pPr>
+        <w:spacing w:after="0"/>
+        <w:rPr>
+          <w:rFonts w:ascii="Gisha" w:hAnsi="Gisha" w:cs="Gisha"/>
+          <w:sz w:val="20"/>
+          <w:szCs w:val="20"/>
+          <w:rtl/>
+        </w:rPr>
+      </w:pPr>
+      <w:proofErr w:type="spellStart"/>
+      <w:r>
+        <w:rPr>
+          <w:rFonts w:ascii="Gisha" w:hAnsi="Gisha" w:cs="Gisha"/>
+          <w:sz w:val="20"/>
+          <w:szCs w:val="20"/>
+        </w:rPr>
+        <w:t>getKey</w:t>
+      </w:r>
+      <w:proofErr w:type="spellEnd"/>
+      <w:r>
+        <w:rPr>
+          <w:rFonts w:ascii="Gisha" w:hAnsi="Gisha" w:cs="Gisha" w:hint="cs"/>
+          <w:sz w:val="20"/>
+          <w:szCs w:val="20"/>
+          <w:rtl/>
+        </w:rPr>
+        <w:t xml:space="preserve"> </w:t>
+      </w:r>
+      <w:r>
+        <w:rPr>
+          <w:rFonts w:ascii="Gisha" w:hAnsi="Gisha" w:cs="Gisha"/>
+          <w:sz w:val="20"/>
+          <w:szCs w:val="20"/>
+          <w:rtl/>
+        </w:rPr>
+        <w:t>–</w:t>
+      </w:r>
+      <w:r>
+        <w:rPr>
+          <w:rFonts w:ascii="Gisha" w:hAnsi="Gisha" w:cs="Gisha" w:hint="cs"/>
+          <w:sz w:val="20"/>
+          <w:szCs w:val="20"/>
+          <w:rtl/>
+        </w:rPr>
+        <w:t xml:space="preserve"> מחזיר את המפתח של הצומת</w:t>
+      </w:r>
+      <w:r>
+        <w:rPr>
+          <w:rFonts w:ascii="Gisha" w:hAnsi="Gisha" w:cs="Gisha" w:hint="cs"/>
+          <w:sz w:val="20"/>
+          <w:szCs w:val="20"/>
+          <w:rtl/>
+        </w:rPr>
+        <w:t>.</w:t>
+      </w:r>
+    </w:p>
+    <w:p>
+      <w:pPr>
+        <w:spacing w:after="0"/>
+        <w:rPr>
+          <w:rFonts w:ascii="Gisha" w:hAnsi="Gisha" w:cs="Gisha"/>
+          <w:sz w:val="20"/>
+          <w:szCs w:val="20"/>
+          <w:rtl/>
+        </w:rPr>
+      </w:pPr>
+      <w:proofErr w:type="spellStart"/>
+      <w:r>
+        <w:rPr>
+          <w:rFonts w:ascii="Gisha" w:hAnsi="Gisha" w:cs="Gisha"/>
+          <w:sz w:val="20"/>
+          <w:szCs w:val="20"/>
+        </w:rPr>
+        <w:t>getValue</w:t>
+      </w:r>
+      <w:proofErr w:type="spellEnd"/>
+      <w:r>
+        <w:rPr>
+          <w:rFonts w:ascii="Gisha" w:hAnsi="Gisha" w:cs="Gisha" w:hint="cs"/>
+          <w:sz w:val="20"/>
+          <w:szCs w:val="20"/>
+          <w:rtl/>
+        </w:rPr>
+        <w:t xml:space="preserve"> </w:t>
+      </w:r>
+      <w:r>
+        <w:rPr>
+          <w:rFonts w:ascii="Gisha" w:hAnsi="Gisha" w:cs="Gisha"/>
+          <w:sz w:val="20"/>
+          <w:szCs w:val="20"/>
+          <w:rtl/>
+        </w:rPr>
+        <w:t>–</w:t>
+      </w:r>
+      <w:r>
+        <w:rPr>
+          <w:rFonts w:ascii="Gisha" w:hAnsi="Gisha" w:cs="Gisha" w:hint="cs"/>
+          <w:sz w:val="20"/>
+          <w:szCs w:val="20"/>
+          <w:rtl/>
+        </w:rPr>
+        <w:t xml:space="preserve"> מחזיר את ה</w:t>
       </w:r>
       <w:r>
         <w:rPr>
@@ -2691,25 +4118,82 @@
           <w:szCs w:val="20"/>
           <w:rtl/>
         </w:rPr>
-        <w:t>) של האיבר בעץ בעל המפתח המ</w:t>
-      </w:r>
-      <w:r>
-        <w:rPr>
-          <w:rFonts w:ascii="Gisha" w:hAnsi="Gisha" w:cs="Gisha" w:hint="cs"/>
-          <w:sz w:val="20"/>
-          <w:szCs w:val="20"/>
-          <w:rtl/>
-        </w:rPr>
-        <w:t>קסימלי</w:t>
-      </w:r>
-      <w:r>
-        <w:rPr>
-          <w:rFonts w:ascii="Gisha" w:hAnsi="Gisha" w:cs="Gisha" w:hint="cs"/>
-          <w:sz w:val="20"/>
-          <w:szCs w:val="20"/>
-          <w:rtl/>
-        </w:rPr>
-        <w:t xml:space="preserve">, או </w:t>
+        <w:t xml:space="preserve"> של </w:t>
+      </w:r>
+      <w:r>
+        <w:rPr>
+          <w:rFonts w:ascii="Gisha" w:hAnsi="Gisha" w:cs="Gisha" w:hint="cs"/>
+          <w:sz w:val="20"/>
+          <w:szCs w:val="20"/>
+          <w:rtl/>
+        </w:rPr>
+        <w:t>הצומת.</w:t>
+      </w:r>
+    </w:p>
+    <w:p>
+      <w:pPr>
+        <w:spacing w:after="0"/>
+        <w:rPr>
+          <w:rFonts w:ascii="Gisha" w:hAnsi="Gisha" w:cs="Gisha"/>
+          <w:sz w:val="20"/>
+          <w:szCs w:val="20"/>
+          <w:rtl/>
+        </w:rPr>
+      </w:pPr>
+      <w:proofErr w:type="spellStart"/>
+      <w:r>
+        <w:rPr>
+          <w:rFonts w:ascii="Gisha" w:hAnsi="Gisha" w:cs="Gisha"/>
+          <w:sz w:val="20"/>
+          <w:szCs w:val="20"/>
+        </w:rPr>
+        <w:t>getLeft</w:t>
+      </w:r>
+      <w:proofErr w:type="spellEnd"/>
+      <w:r>
+        <w:rPr>
+          <w:rFonts w:ascii="Gisha" w:hAnsi="Gisha" w:cs="Gisha" w:hint="cs"/>
+          <w:sz w:val="20"/>
+          <w:szCs w:val="20"/>
+          <w:rtl/>
+        </w:rPr>
+        <w:t xml:space="preserve"> </w:t>
+      </w:r>
+      <w:r>
+        <w:rPr>
+          <w:rFonts w:ascii="Gisha" w:hAnsi="Gisha" w:cs="Gisha"/>
+          <w:sz w:val="20"/>
+          <w:szCs w:val="20"/>
+          <w:rtl/>
+        </w:rPr>
+        <w:t>–</w:t>
+      </w:r>
+      <w:r>
+        <w:rPr>
+          <w:rFonts w:ascii="Gisha" w:hAnsi="Gisha" w:cs="Gisha" w:hint="cs"/>
+          <w:sz w:val="20"/>
+          <w:szCs w:val="20"/>
+          <w:rtl/>
+        </w:rPr>
+        <w:t xml:space="preserve"> מחזיר את הבן ה</w:t>
+      </w:r>
+      <w:r>
+        <w:rPr>
+          <w:rFonts w:ascii="Gisha" w:hAnsi="Gisha" w:cs="Gisha" w:hint="cs"/>
+          <w:sz w:val="20"/>
+          <w:szCs w:val="20"/>
+          <w:rtl/>
+        </w:rPr>
+        <w:t>שמאלי</w:t>
+      </w:r>
+      <w:r>
+        <w:rPr>
+          <w:rFonts w:ascii="Gisha" w:hAnsi="Gisha" w:cs="Gisha" w:hint="cs"/>
+          <w:sz w:val="20"/>
+          <w:szCs w:val="20"/>
+          <w:rtl/>
+        </w:rPr>
+        <w:t xml:space="preserve"> של הצומת, או </w:t>
       </w:r>
       <w:r>
         <w:rPr>
@@ -2726,225 +4210,146 @@
           <w:szCs w:val="20"/>
           <w:rtl/>
         </w:rPr>
-        <w:t xml:space="preserve"> אם העץ ריק.</w:t>
-      </w:r>
-    </w:p>
-    <w:p>
-      <w:pPr>
-        <w:spacing w:after="0"/>
-        <w:rPr>
-          <w:rFonts w:ascii="Gisha" w:hAnsi="Gisha" w:cs="Gisha"/>
-          <w:sz w:val="20"/>
-          <w:szCs w:val="20"/>
-          <w:rtl/>
-        </w:rPr>
-      </w:pPr>
-    </w:p>
-    <w:p>
-      <w:pPr>
-        <w:spacing w:after="0"/>
-        <w:rPr>
-          <w:rFonts w:ascii="Gisha" w:hAnsi="Gisha" w:cs="Gisha"/>
-          <w:sz w:val="20"/>
-          <w:szCs w:val="20"/>
-          <w:rtl/>
-        </w:rPr>
-      </w:pPr>
-      <w:r>
-        <w:rPr>
-          <w:rFonts w:ascii="Gisha" w:hAnsi="Gisha" w:cs="Gisha"/>
-          <w:sz w:val="20"/>
-          <w:szCs w:val="20"/>
-        </w:rPr>
-        <w:t>keysToArray()</w:t>
-      </w:r>
-      <w:r>
-        <w:rPr>
-          <w:rFonts w:ascii="Gisha" w:hAnsi="Gisha" w:cs="Gisha" w:hint="cs"/>
-          <w:sz w:val="20"/>
-          <w:szCs w:val="20"/>
-          <w:rtl/>
-        </w:rPr>
-        <w:t xml:space="preserve"> - הפונקציה מחזירה מערך ממוין המכיל את כל המפתחות בעץ, או מערך ריק אם העץ ריק.</w:t>
-      </w:r>
-    </w:p>
-    <w:p>
-      <w:pPr>
-        <w:spacing w:after="0"/>
-        <w:rPr>
-          <w:rFonts w:ascii="Gisha" w:hAnsi="Gisha" w:cs="Gisha"/>
-          <w:sz w:val="20"/>
-          <w:szCs w:val="20"/>
-          <w:rtl/>
-        </w:rPr>
-      </w:pPr>
-    </w:p>
-    <w:p>
-      <w:pPr>
-        <w:spacing w:after="0"/>
-        <w:rPr>
-          <w:rFonts w:ascii="Gisha" w:hAnsi="Gisha" w:cs="Gisha"/>
-          <w:sz w:val="20"/>
-          <w:szCs w:val="20"/>
-          <w:rtl/>
-        </w:rPr>
-      </w:pPr>
-      <w:r>
-        <w:rPr>
-          <w:rFonts w:ascii="Gisha" w:hAnsi="Gisha" w:cs="Gisha"/>
-          <w:sz w:val="20"/>
-          <w:szCs w:val="20"/>
-        </w:rPr>
-        <w:t>info</w:t>
-      </w:r>
-      <w:r>
-        <w:rPr>
-          <w:rFonts w:ascii="Gisha" w:hAnsi="Gisha" w:cs="Gisha"/>
-          <w:sz w:val="20"/>
-          <w:szCs w:val="20"/>
-        </w:rPr>
-        <w:t>ToArray()</w:t>
-      </w:r>
-      <w:r>
-        <w:rPr>
-          <w:rFonts w:ascii="Gisha" w:hAnsi="Gisha" w:cs="Gisha" w:hint="cs"/>
-          <w:sz w:val="20"/>
-          <w:szCs w:val="20"/>
-          <w:rtl/>
-        </w:rPr>
-        <w:t xml:space="preserve"> - הפונקציה מחזירה מערך </w:t>
-      </w:r>
-      <w:r>
-        <w:rPr>
-          <w:rFonts w:ascii="Gisha" w:hAnsi="Gisha" w:cs="Gisha" w:hint="cs"/>
-          <w:sz w:val="20"/>
-          <w:szCs w:val="20"/>
-          <w:rtl/>
-        </w:rPr>
-        <w:t xml:space="preserve">מחרוזות </w:t>
-      </w:r>
-      <w:r>
-        <w:rPr>
-          <w:rFonts w:ascii="Gisha" w:hAnsi="Gisha" w:cs="Gisha" w:hint="cs"/>
-          <w:sz w:val="20"/>
-          <w:szCs w:val="20"/>
-          <w:rtl/>
-        </w:rPr>
-        <w:t xml:space="preserve">המכיל את כל </w:t>
-      </w:r>
-      <w:r>
-        <w:rPr>
-          <w:rFonts w:ascii="Gisha" w:hAnsi="Gisha" w:cs="Gisha" w:hint="cs"/>
-          <w:sz w:val="20"/>
-          <w:szCs w:val="20"/>
-          <w:rtl/>
-        </w:rPr>
-        <w:t xml:space="preserve">המחרוזות </w:t>
-      </w:r>
-      <w:r>
-        <w:rPr>
-          <w:rFonts w:ascii="Gisha" w:hAnsi="Gisha" w:cs="Gisha" w:hint="cs"/>
-          <w:sz w:val="20"/>
-          <w:szCs w:val="20"/>
-          <w:rtl/>
-        </w:rPr>
-        <w:t>בעץ, ממוינ</w:t>
-      </w:r>
-      <w:r>
-        <w:rPr>
-          <w:rFonts w:ascii="Gisha" w:hAnsi="Gisha" w:cs="Gisha" w:hint="cs"/>
-          <w:sz w:val="20"/>
-          <w:szCs w:val="20"/>
-          <w:rtl/>
-        </w:rPr>
-        <w:t>ות</w:t>
-      </w:r>
-      <w:r>
-        <w:rPr>
-          <w:rFonts w:ascii="Gisha" w:hAnsi="Gisha" w:cs="Gisha" w:hint="cs"/>
-          <w:sz w:val="20"/>
-          <w:szCs w:val="20"/>
-          <w:rtl/>
-        </w:rPr>
-        <w:t xml:space="preserve"> על פי סדר המפתחות. כלומר הערך ה </w:t>
-      </w:r>
-      <w:r>
-        <w:rPr>
-          <w:rFonts w:ascii="Gisha" w:hAnsi="Gisha" w:cs="Gisha"/>
-          <w:sz w:val="20"/>
-          <w:szCs w:val="20"/>
-        </w:rPr>
-        <w:t>j</w:t>
-      </w:r>
-      <w:r>
-        <w:rPr>
-          <w:rFonts w:ascii="Gisha" w:hAnsi="Gisha" w:cs="Gisha" w:hint="cs"/>
-          <w:sz w:val="20"/>
-          <w:szCs w:val="20"/>
-          <w:rtl/>
-        </w:rPr>
-        <w:t xml:space="preserve"> במערך הוא ה</w:t>
-      </w:r>
-      <w:r>
-        <w:rPr>
-          <w:rFonts w:ascii="Gisha" w:hAnsi="Gisha" w:cs="Gisha" w:hint="cs"/>
-          <w:sz w:val="20"/>
-          <w:szCs w:val="20"/>
-          <w:rtl/>
-        </w:rPr>
-        <w:t>מחרוזת</w:t>
-      </w:r>
-      <w:r>
-        <w:rPr>
-          <w:rFonts w:ascii="Gisha" w:hAnsi="Gisha" w:cs="Gisha" w:hint="cs"/>
-          <w:sz w:val="20"/>
-          <w:szCs w:val="20"/>
-          <w:rtl/>
-        </w:rPr>
-        <w:t xml:space="preserve"> המתאי</w:t>
-      </w:r>
-      <w:r>
-        <w:rPr>
-          <w:rFonts w:ascii="Gisha" w:hAnsi="Gisha" w:cs="Gisha" w:hint="cs"/>
-          <w:sz w:val="20"/>
-          <w:szCs w:val="20"/>
-          <w:rtl/>
-        </w:rPr>
-        <w:t>מה</w:t>
-      </w:r>
-      <w:r>
-        <w:rPr>
-          <w:rFonts w:ascii="Gisha" w:hAnsi="Gisha" w:cs="Gisha" w:hint="cs"/>
-          <w:sz w:val="20"/>
-          <w:szCs w:val="20"/>
-          <w:rtl/>
-        </w:rPr>
-        <w:t xml:space="preserve"> למפתח שיופיע במיקום ה </w:t>
-      </w:r>
-      <w:r>
-        <w:rPr>
-          <w:rFonts w:ascii="Gisha" w:hAnsi="Gisha" w:cs="Gisha"/>
-          <w:sz w:val="20"/>
-          <w:szCs w:val="20"/>
-        </w:rPr>
-        <w:t>j</w:t>
-      </w:r>
-      <w:r>
-        <w:rPr>
-          <w:rFonts w:ascii="Gisha" w:hAnsi="Gisha" w:cs="Gisha" w:hint="cs"/>
-          <w:sz w:val="20"/>
-          <w:szCs w:val="20"/>
-          <w:rtl/>
-        </w:rPr>
-        <w:t xml:space="preserve"> במערך הפלט של הפונקציה </w:t>
-      </w:r>
-      <w:r>
-        <w:rPr>
-          <w:rFonts w:ascii="Gisha" w:hAnsi="Gisha" w:cs="Gisha"/>
-          <w:sz w:val="20"/>
-          <w:szCs w:val="20"/>
-        </w:rPr>
-        <w:t>keysToArray()</w:t>
+        <w:t xml:space="preserve"> אם אין כזה</w:t>
+      </w:r>
+    </w:p>
+    <w:p>
+      <w:pPr>
+        <w:spacing w:after="0"/>
+        <w:rPr>
+          <w:rFonts w:ascii="Gisha" w:hAnsi="Gisha" w:cs="Gisha"/>
+          <w:sz w:val="20"/>
+          <w:szCs w:val="20"/>
+          <w:rtl/>
+        </w:rPr>
+      </w:pPr>
+      <w:proofErr w:type="spellStart"/>
+      <w:r>
+        <w:rPr>
+          <w:rFonts w:ascii="Gisha" w:hAnsi="Gisha" w:cs="Gisha"/>
+          <w:sz w:val="20"/>
+          <w:szCs w:val="20"/>
+        </w:rPr>
+        <w:t>getRight</w:t>
+      </w:r>
+      <w:proofErr w:type="spellEnd"/>
+      <w:r>
+        <w:rPr>
+          <w:rFonts w:ascii="Gisha" w:hAnsi="Gisha" w:cs="Gisha" w:hint="cs"/>
+          <w:sz w:val="20"/>
+          <w:szCs w:val="20"/>
+          <w:rtl/>
+        </w:rPr>
+        <w:t xml:space="preserve"> </w:t>
+      </w:r>
+      <w:r>
+        <w:rPr>
+          <w:rFonts w:ascii="Gisha" w:hAnsi="Gisha" w:cs="Gisha"/>
+          <w:sz w:val="20"/>
+          <w:szCs w:val="20"/>
+          <w:rtl/>
+        </w:rPr>
+        <w:t>–</w:t>
+      </w:r>
+      <w:r>
+        <w:rPr>
+          <w:rFonts w:ascii="Gisha" w:hAnsi="Gisha" w:cs="Gisha" w:hint="cs"/>
+          <w:sz w:val="20"/>
+          <w:szCs w:val="20"/>
+          <w:rtl/>
+        </w:rPr>
+        <w:t xml:space="preserve"> מחזיר את הבן הימני של הצומת, או </w:t>
+      </w:r>
+      <w:r>
+        <w:rPr>
+          <w:rFonts w:ascii="Gisha" w:hAnsi="Gisha" w:cs="Gisha"/>
+          <w:sz w:val="20"/>
+          <w:szCs w:val="20"/>
+        </w:rPr>
+        <w:t>null</w:t>
+      </w:r>
+      <w:r>
+        <w:rPr>
+          <w:rFonts w:ascii="Gisha" w:hAnsi="Gisha" w:cs="Gisha" w:hint="cs"/>
+          <w:sz w:val="20"/>
+          <w:szCs w:val="20"/>
+          <w:rtl/>
+        </w:rPr>
+        <w:t xml:space="preserve"> אם אין כזה</w:t>
+      </w:r>
+    </w:p>
+    <w:p>
+      <w:pPr>
+        <w:spacing w:after="0"/>
+        <w:rPr>
+          <w:rFonts w:ascii="Gisha" w:hAnsi="Gisha" w:cs="Gisha"/>
+          <w:sz w:val="20"/>
+          <w:szCs w:val="20"/>
+          <w:rtl/>
+        </w:rPr>
+      </w:pPr>
+      <w:proofErr w:type="spellStart"/>
+      <w:r>
+        <w:rPr>
+          <w:rFonts w:ascii="Gisha" w:hAnsi="Gisha" w:cs="Gisha"/>
+          <w:sz w:val="20"/>
+          <w:szCs w:val="20"/>
+        </w:rPr>
+        <w:t>getHeight</w:t>
+      </w:r>
+      <w:proofErr w:type="spellEnd"/>
+      <w:r>
+        <w:rPr>
+          <w:rFonts w:ascii="Gisha" w:hAnsi="Gisha" w:cs="Gisha" w:hint="cs"/>
+          <w:sz w:val="20"/>
+          <w:szCs w:val="20"/>
+          <w:rtl/>
+        </w:rPr>
+        <w:t xml:space="preserve"> </w:t>
+      </w:r>
+      <w:r>
+        <w:rPr>
+          <w:rFonts w:ascii="Gisha" w:hAnsi="Gisha" w:cs="Gisha"/>
+          <w:sz w:val="20"/>
+          <w:szCs w:val="20"/>
+          <w:rtl/>
+        </w:rPr>
+        <w:t>–</w:t>
+      </w:r>
+      <w:r>
+        <w:rPr>
+          <w:rFonts w:ascii="Gisha" w:hAnsi="Gisha" w:cs="Gisha" w:hint="cs"/>
+          <w:sz w:val="20"/>
+          <w:szCs w:val="20"/>
+          <w:rtl/>
+        </w:rPr>
+        <w:t xml:space="preserve"> מחזיר את גובה </w:t>
+      </w:r>
+      <w:r>
+        <w:rPr>
+          <w:rFonts w:ascii="Gisha" w:hAnsi="Gisha" w:cs="Gisha" w:hint="cs"/>
+          <w:sz w:val="20"/>
+          <w:szCs w:val="20"/>
+          <w:rtl/>
+        </w:rPr>
+        <w:t>הצומת.</w:t>
+      </w:r>
+      <w:r>
+        <w:rPr>
+          <w:rFonts w:ascii="Gisha" w:hAnsi="Gisha" w:cs="Gisha" w:hint="cs"/>
+          <w:sz w:val="20"/>
+          <w:szCs w:val="20"/>
+          <w:rtl/>
+        </w:rPr>
+        <w:t xml:space="preserve"> יש לממש בסיבוכיות </w:t>
+      </w:r>
+      <w:r>
+        <w:rPr>
+          <w:rFonts w:ascii="Gisha" w:hAnsi="Gisha" w:cs="Gisha"/>
+          <w:sz w:val="20"/>
+          <w:szCs w:val="20"/>
+        </w:rPr>
+        <w:t>O(1)</w:t>
       </w:r>
       <w:r>
         <w:rPr>
@@ -2955,677 +4360,6 @@
         </w:rPr>
         <w:t>.</w:t>
       </w:r>
-      <w:r>
-        <w:rPr>
-          <w:rFonts w:ascii="Gisha" w:hAnsi="Gisha" w:cs="Gisha" w:hint="cs"/>
-          <w:sz w:val="20"/>
-          <w:szCs w:val="20"/>
-          <w:rtl/>
-        </w:rPr>
-        <w:t xml:space="preserve"> גם הפונקציה הזאת מחזירה מערך ריק אם העץ ריק.</w:t>
-      </w:r>
-    </w:p>
-    <w:p>
-      <w:pPr>
-        <w:spacing w:after="0"/>
-        <w:rPr>
-          <w:rFonts w:ascii="Gisha" w:hAnsi="Gisha" w:cs="Gisha"/>
-          <w:sz w:val="20"/>
-          <w:szCs w:val="20"/>
-          <w:rtl/>
-        </w:rPr>
-      </w:pPr>
-    </w:p>
-    <w:p>
-      <w:pPr>
-        <w:spacing w:after="0"/>
-        <w:rPr>
-          <w:rFonts w:ascii="Gisha" w:hAnsi="Gisha" w:cs="Gisha"/>
-          <w:sz w:val="20"/>
-          <w:szCs w:val="20"/>
-        </w:rPr>
-      </w:pPr>
-      <w:r>
-        <w:rPr>
-          <w:rFonts w:ascii="Gisha" w:hAnsi="Gisha" w:cs="Gisha"/>
-          <w:sz w:val="20"/>
-          <w:szCs w:val="20"/>
-        </w:rPr>
-        <w:t>size()</w:t>
-      </w:r>
-      <w:r>
-        <w:rPr>
-          <w:rFonts w:ascii="Gisha" w:hAnsi="Gisha" w:cs="Gisha" w:hint="cs"/>
-          <w:sz w:val="20"/>
-          <w:szCs w:val="20"/>
-          <w:rtl/>
-        </w:rPr>
-        <w:t xml:space="preserve"> - הפונקציה מחזירה את מספר האיברים בעץ.</w:t>
-      </w:r>
-    </w:p>
-    <w:p>
-      <w:pPr>
-        <w:spacing w:after="0"/>
-        <w:rPr>
-          <w:rFonts w:ascii="Gisha" w:hAnsi="Gisha" w:cs="Gisha"/>
-          <w:sz w:val="20"/>
-          <w:szCs w:val="20"/>
-          <w:rtl/>
-        </w:rPr>
-      </w:pPr>
-    </w:p>
-    <w:p>
-      <w:pPr>
-        <w:spacing w:after="0"/>
-        <w:rPr>
-          <w:rFonts w:ascii="Gisha" w:hAnsi="Gisha" w:cs="Gisha"/>
-          <w:sz w:val="20"/>
-          <w:szCs w:val="20"/>
-        </w:rPr>
-      </w:pPr>
-      <w:r>
-        <w:rPr>
-          <w:rFonts w:ascii="Gisha" w:hAnsi="Gisha" w:cs="Gisha"/>
-          <w:sz w:val="20"/>
-          <w:szCs w:val="20"/>
-        </w:rPr>
-        <w:t>getRoot()</w:t>
-      </w:r>
-      <w:r>
-        <w:rPr>
-          <w:rFonts w:ascii="Gisha" w:hAnsi="Gisha" w:cs="Gisha" w:hint="cs"/>
-          <w:sz w:val="20"/>
-          <w:szCs w:val="20"/>
-          <w:rtl/>
-        </w:rPr>
-        <w:t xml:space="preserve"> </w:t>
-      </w:r>
-      <w:r>
-        <w:rPr>
-          <w:rFonts w:ascii="Gisha" w:hAnsi="Gisha" w:cs="Gisha"/>
-          <w:sz w:val="20"/>
-          <w:szCs w:val="20"/>
-          <w:rtl/>
-        </w:rPr>
-        <w:t>–</w:t>
-      </w:r>
-      <w:r>
-        <w:rPr>
-          <w:rFonts w:ascii="Gisha" w:hAnsi="Gisha" w:cs="Gisha" w:hint="cs"/>
-          <w:sz w:val="20"/>
-          <w:szCs w:val="20"/>
-          <w:rtl/>
-        </w:rPr>
-        <w:t xml:space="preserve"> מחזיר את השורש של העץ (אובייקט</w:t>
-      </w:r>
-      <w:r>
-        <w:rPr>
-          <w:rFonts w:ascii="Gisha" w:hAnsi="Gisha" w:cs="Gisha" w:hint="cs"/>
-          <w:sz w:val="20"/>
-          <w:szCs w:val="20"/>
-          <w:rtl/>
-        </w:rPr>
-        <w:t xml:space="preserve"> </w:t>
-      </w:r>
-      <w:r>
-        <w:rPr>
-          <w:rFonts w:ascii="Gisha" w:hAnsi="Gisha" w:cs="Gisha"/>
-          <w:sz w:val="20"/>
-          <w:szCs w:val="20"/>
-        </w:rPr>
-        <w:t>AVLNode</w:t>
-      </w:r>
-      <w:r>
-        <w:rPr>
-          <w:rFonts w:ascii="Gisha" w:hAnsi="Gisha" w:cs="Gisha" w:hint="cs"/>
-          <w:sz w:val="20"/>
-          <w:szCs w:val="20"/>
-          <w:rtl/>
-        </w:rPr>
-        <w:t xml:space="preserve"> </w:t>
-      </w:r>
-      <w:r>
-        <w:rPr>
-          <w:rFonts w:ascii="Gisha" w:hAnsi="Gisha" w:cs="Gisha"/>
-          <w:sz w:val="20"/>
-          <w:szCs w:val="20"/>
-        </w:rPr>
-        <w:t>(</w:t>
-      </w:r>
-    </w:p>
-    <w:p>
-      <w:pPr>
-        <w:spacing w:after="0"/>
-        <w:rPr>
-          <w:rFonts w:ascii="Gisha" w:hAnsi="Gisha" w:cs="Gisha"/>
-          <w:sz w:val="20"/>
-          <w:szCs w:val="20"/>
-          <w:rtl/>
-        </w:rPr>
-      </w:pPr>
-    </w:p>
-    <w:p>
-      <w:pPr>
-        <w:spacing w:after="0"/>
-        <w:rPr>
-          <w:rFonts w:ascii="Gisha" w:hAnsi="Gisha" w:cs="Gisha"/>
-          <w:sz w:val="20"/>
-          <w:szCs w:val="20"/>
-          <w:rtl/>
-        </w:rPr>
-      </w:pPr>
-      <w:r>
-        <w:rPr>
-          <w:rFonts w:ascii="Gisha" w:hAnsi="Gisha" w:cs="Gisha" w:hint="cs"/>
-          <w:sz w:val="20"/>
-          <w:szCs w:val="20"/>
-          <w:rtl/>
-        </w:rPr>
-        <w:t>בנוסף למימוש הפונקציות האלו, יש לממש את</w:t>
-      </w:r>
-      <w:r>
-        <w:rPr>
-          <w:rFonts w:ascii="Gisha" w:hAnsi="Gisha" w:cs="Gisha" w:hint="cs"/>
-          <w:sz w:val="20"/>
-          <w:szCs w:val="20"/>
-          <w:rtl/>
-        </w:rPr>
-        <w:t xml:space="preserve"> מחלקת</w:t>
-      </w:r>
-      <w:r>
-        <w:rPr>
-          <w:rFonts w:ascii="Gisha" w:hAnsi="Gisha" w:cs="Gisha" w:hint="cs"/>
-          <w:sz w:val="20"/>
-          <w:szCs w:val="20"/>
-          <w:rtl/>
-        </w:rPr>
-        <w:t xml:space="preserve"> </w:t>
-      </w:r>
-      <w:r>
-        <w:rPr>
-          <w:rFonts w:ascii="Gisha" w:hAnsi="Gisha" w:cs="Gisha"/>
-          <w:sz w:val="20"/>
-          <w:szCs w:val="20"/>
-        </w:rPr>
-        <w:t>AVLNode</w:t>
-      </w:r>
-      <w:r>
-        <w:rPr>
-          <w:rFonts w:ascii="Gisha" w:hAnsi="Gisha" w:cs="Gisha" w:hint="cs"/>
-          <w:sz w:val="20"/>
-          <w:szCs w:val="20"/>
-          <w:rtl/>
-        </w:rPr>
-        <w:t xml:space="preserve"> כפי שמתואר בקובץ. ניתן להוסיף מחלקות נוספות, אך כל מחלקה </w:t>
-      </w:r>
-      <w:r>
-        <w:rPr>
-          <w:rFonts w:ascii="Gisha" w:hAnsi="Gisha" w:cs="Gisha" w:hint="cs"/>
-          <w:sz w:val="20"/>
-          <w:szCs w:val="20"/>
-          <w:rtl/>
-        </w:rPr>
-        <w:t>שמייצגת</w:t>
-      </w:r>
-      <w:r>
-        <w:rPr>
-          <w:rFonts w:ascii="Gisha" w:hAnsi="Gisha" w:cs="Gisha" w:hint="cs"/>
-          <w:sz w:val="20"/>
-          <w:szCs w:val="20"/>
-          <w:rtl/>
-        </w:rPr>
-        <w:t xml:space="preserve"> צומת בעץ צריכה לממש את ה</w:t>
-      </w:r>
-      <w:r>
-        <w:rPr>
-          <w:rFonts w:ascii="Gisha" w:hAnsi="Gisha" w:cs="Gisha"/>
-          <w:sz w:val="20"/>
-          <w:szCs w:val="20"/>
-        </w:rPr>
-        <w:t>interface</w:t>
-      </w:r>
-      <w:r>
-        <w:rPr>
-          <w:rFonts w:ascii="Gisha" w:hAnsi="Gisha" w:cs="Gisha" w:hint="cs"/>
-          <w:sz w:val="20"/>
-          <w:szCs w:val="20"/>
-          <w:rtl/>
-        </w:rPr>
-        <w:t xml:space="preserve"> </w:t>
-      </w:r>
-      <w:r>
-        <w:rPr>
-          <w:rFonts w:ascii="Gisha" w:hAnsi="Gisha" w:cs="Gisha" w:hint="cs"/>
-          <w:sz w:val="20"/>
-          <w:szCs w:val="20"/>
-        </w:rPr>
-        <w:t>I</w:t>
-      </w:r>
-      <w:r>
-        <w:rPr>
-          <w:rFonts w:ascii="Gisha" w:hAnsi="Gisha" w:cs="Gisha"/>
-          <w:sz w:val="20"/>
-          <w:szCs w:val="20"/>
-        </w:rPr>
-        <w:t>AVLNode</w:t>
-      </w:r>
-      <w:r>
-        <w:rPr>
-          <w:rFonts w:ascii="Gisha" w:hAnsi="Gisha" w:cs="Gisha" w:hint="cs"/>
-          <w:sz w:val="20"/>
-          <w:szCs w:val="20"/>
-          <w:rtl/>
-        </w:rPr>
-        <w:t>.</w:t>
-      </w:r>
-    </w:p>
-    <w:p>
-      <w:pPr>
-        <w:spacing w:after="0"/>
-        <w:rPr>
-          <w:rFonts w:ascii="Gisha" w:hAnsi="Gisha" w:cs="Gisha"/>
-          <w:sz w:val="20"/>
-          <w:szCs w:val="20"/>
-          <w:rtl/>
-        </w:rPr>
-      </w:pPr>
-    </w:p>
-    <w:p>
-      <w:pPr>
-        <w:spacing w:after="0"/>
-        <w:rPr>
-          <w:rFonts w:ascii="Gisha" w:hAnsi="Gisha" w:cs="Gisha"/>
-          <w:sz w:val="20"/>
-          <w:szCs w:val="20"/>
-          <w:rtl/>
-        </w:rPr>
-      </w:pPr>
-      <w:r>
-        <w:rPr>
-          <w:rFonts w:ascii="Gisha" w:hAnsi="Gisha" w:cs="Gisha" w:hint="cs"/>
-          <w:sz w:val="20"/>
-          <w:szCs w:val="20"/>
-          <w:rtl/>
-        </w:rPr>
-        <w:t>ל</w:t>
-      </w:r>
-      <w:r>
-        <w:rPr>
-          <w:rFonts w:ascii="Gisha" w:hAnsi="Gisha" w:cs="Gisha"/>
-          <w:sz w:val="20"/>
-          <w:szCs w:val="20"/>
-        </w:rPr>
-        <w:t xml:space="preserve"> </w:t>
-      </w:r>
-      <w:r>
-        <w:rPr>
-          <w:rFonts w:ascii="Gisha" w:hAnsi="Gisha" w:cs="Gisha"/>
-          <w:sz w:val="20"/>
-          <w:szCs w:val="20"/>
-        </w:rPr>
-        <w:t>AVLNode</w:t>
-      </w:r>
-      <w:r>
-        <w:rPr>
-          <w:rFonts w:ascii="Gisha" w:hAnsi="Gisha" w:cs="Gisha" w:hint="cs"/>
-          <w:sz w:val="20"/>
-          <w:szCs w:val="20"/>
-          <w:rtl/>
-        </w:rPr>
-        <w:t xml:space="preserve"> יש את הפונקציות הבאות:</w:t>
-      </w:r>
-    </w:p>
-    <w:p>
-      <w:pPr>
-        <w:spacing w:after="0"/>
-        <w:rPr>
-          <w:rFonts w:ascii="Gisha" w:hAnsi="Gisha" w:cs="Gisha"/>
-          <w:sz w:val="20"/>
-          <w:szCs w:val="20"/>
-          <w:rtl/>
-        </w:rPr>
-      </w:pPr>
-      <w:r>
-        <w:rPr>
-          <w:rFonts w:ascii="Gisha" w:hAnsi="Gisha" w:cs="Gisha"/>
-          <w:sz w:val="20"/>
-          <w:szCs w:val="20"/>
-        </w:rPr>
-        <w:t>getKey</w:t>
-      </w:r>
-      <w:r>
-        <w:rPr>
-          <w:rFonts w:ascii="Gisha" w:hAnsi="Gisha" w:cs="Gisha" w:hint="cs"/>
-          <w:sz w:val="20"/>
-          <w:szCs w:val="20"/>
-          <w:rtl/>
-        </w:rPr>
-        <w:t xml:space="preserve"> </w:t>
-      </w:r>
-      <w:r>
-        <w:rPr>
-          <w:rFonts w:ascii="Gisha" w:hAnsi="Gisha" w:cs="Gisha"/>
-          <w:sz w:val="20"/>
-          <w:szCs w:val="20"/>
-          <w:rtl/>
-        </w:rPr>
-        <w:t>–</w:t>
-      </w:r>
-      <w:r>
-        <w:rPr>
-          <w:rFonts w:ascii="Gisha" w:hAnsi="Gisha" w:cs="Gisha" w:hint="cs"/>
-          <w:sz w:val="20"/>
-          <w:szCs w:val="20"/>
-          <w:rtl/>
-        </w:rPr>
-        <w:t xml:space="preserve"> מחזיר את המפתח של הצומת</w:t>
-      </w:r>
-      <w:r>
-        <w:rPr>
-          <w:rFonts w:ascii="Gisha" w:hAnsi="Gisha" w:cs="Gisha" w:hint="cs"/>
-          <w:sz w:val="20"/>
-          <w:szCs w:val="20"/>
-          <w:rtl/>
-        </w:rPr>
-        <w:t>.</w:t>
-      </w:r>
-    </w:p>
-    <w:p>
-      <w:pPr>
-        <w:spacing w:after="0"/>
-        <w:rPr>
-          <w:rFonts w:ascii="Gisha" w:hAnsi="Gisha" w:cs="Gisha"/>
-          <w:sz w:val="20"/>
-          <w:szCs w:val="20"/>
-          <w:rtl/>
-        </w:rPr>
-      </w:pPr>
-      <w:r>
-        <w:rPr>
-          <w:rFonts w:ascii="Gisha" w:hAnsi="Gisha" w:cs="Gisha"/>
-          <w:sz w:val="20"/>
-          <w:szCs w:val="20"/>
-        </w:rPr>
-        <w:t>getValue</w:t>
-      </w:r>
-      <w:r>
-        <w:rPr>
-          <w:rFonts w:ascii="Gisha" w:hAnsi="Gisha" w:cs="Gisha" w:hint="cs"/>
-          <w:sz w:val="20"/>
-          <w:szCs w:val="20"/>
-          <w:rtl/>
-        </w:rPr>
-        <w:t xml:space="preserve"> </w:t>
-      </w:r>
-      <w:r>
-        <w:rPr>
-          <w:rFonts w:ascii="Gisha" w:hAnsi="Gisha" w:cs="Gisha"/>
-          <w:sz w:val="20"/>
-          <w:szCs w:val="20"/>
-          <w:rtl/>
-        </w:rPr>
-        <w:t>–</w:t>
-      </w:r>
-      <w:r>
-        <w:rPr>
-          <w:rFonts w:ascii="Gisha" w:hAnsi="Gisha" w:cs="Gisha" w:hint="cs"/>
-          <w:sz w:val="20"/>
-          <w:szCs w:val="20"/>
-          <w:rtl/>
-        </w:rPr>
-        <w:t xml:space="preserve"> מחזיר את ה</w:t>
-      </w:r>
-      <w:r>
-        <w:rPr>
-          <w:rFonts w:ascii="Gisha" w:hAnsi="Gisha" w:cs="Gisha"/>
-          <w:sz w:val="20"/>
-          <w:szCs w:val="20"/>
-        </w:rPr>
-        <w:t>info</w:t>
-      </w:r>
-      <w:r>
-        <w:rPr>
-          <w:rFonts w:ascii="Gisha" w:hAnsi="Gisha" w:cs="Gisha" w:hint="cs"/>
-          <w:sz w:val="20"/>
-          <w:szCs w:val="20"/>
-          <w:rtl/>
-        </w:rPr>
-        <w:t xml:space="preserve"> של </w:t>
-      </w:r>
-      <w:r>
-        <w:rPr>
-          <w:rFonts w:ascii="Gisha" w:hAnsi="Gisha" w:cs="Gisha" w:hint="cs"/>
-          <w:sz w:val="20"/>
-          <w:szCs w:val="20"/>
-          <w:rtl/>
-        </w:rPr>
-        <w:t>הצומת.</w:t>
-      </w:r>
-    </w:p>
-    <w:p>
-      <w:pPr>
-        <w:spacing w:after="0"/>
-        <w:rPr>
-          <w:rFonts w:ascii="Gisha" w:hAnsi="Gisha" w:cs="Gisha"/>
-          <w:sz w:val="20"/>
-          <w:szCs w:val="20"/>
-          <w:rtl/>
-        </w:rPr>
-      </w:pPr>
-      <w:r>
-        <w:rPr>
-          <w:rFonts w:ascii="Gisha" w:hAnsi="Gisha" w:cs="Gisha"/>
-          <w:sz w:val="20"/>
-          <w:szCs w:val="20"/>
-        </w:rPr>
-        <w:t>getLeft</w:t>
-      </w:r>
-      <w:r>
-        <w:rPr>
-          <w:rFonts w:ascii="Gisha" w:hAnsi="Gisha" w:cs="Gisha" w:hint="cs"/>
-          <w:sz w:val="20"/>
-          <w:szCs w:val="20"/>
-          <w:rtl/>
-        </w:rPr>
-        <w:t xml:space="preserve"> </w:t>
-      </w:r>
-      <w:r>
-        <w:rPr>
-          <w:rFonts w:ascii="Gisha" w:hAnsi="Gisha" w:cs="Gisha"/>
-          <w:sz w:val="20"/>
-          <w:szCs w:val="20"/>
-          <w:rtl/>
-        </w:rPr>
-        <w:t>–</w:t>
-      </w:r>
-      <w:r>
-        <w:rPr>
-          <w:rFonts w:ascii="Gisha" w:hAnsi="Gisha" w:cs="Gisha" w:hint="cs"/>
-          <w:sz w:val="20"/>
-          <w:szCs w:val="20"/>
-          <w:rtl/>
-        </w:rPr>
-        <w:t xml:space="preserve"> מחזיר את הבן ה</w:t>
-      </w:r>
-      <w:r>
-        <w:rPr>
-          <w:rFonts w:ascii="Gisha" w:hAnsi="Gisha" w:cs="Gisha" w:hint="cs"/>
-          <w:sz w:val="20"/>
-          <w:szCs w:val="20"/>
-          <w:rtl/>
-        </w:rPr>
-        <w:t>שמאלי</w:t>
-      </w:r>
-      <w:r>
-        <w:rPr>
-          <w:rFonts w:ascii="Gisha" w:hAnsi="Gisha" w:cs="Gisha" w:hint="cs"/>
-          <w:sz w:val="20"/>
-          <w:szCs w:val="20"/>
-          <w:rtl/>
-        </w:rPr>
-        <w:t xml:space="preserve"> של הצומת, או </w:t>
-      </w:r>
-      <w:r>
-        <w:rPr>
-          <w:rFonts w:ascii="Gisha" w:hAnsi="Gisha" w:cs="Gisha"/>
-          <w:sz w:val="20"/>
-          <w:szCs w:val="20"/>
-        </w:rPr>
-        <w:t>null</w:t>
-      </w:r>
-      <w:r>
-        <w:rPr>
-          <w:rFonts w:ascii="Gisha" w:hAnsi="Gisha" w:cs="Gisha" w:hint="cs"/>
-          <w:sz w:val="20"/>
-          <w:szCs w:val="20"/>
-          <w:rtl/>
-        </w:rPr>
-        <w:t xml:space="preserve"> אם אין כזה</w:t>
-      </w:r>
-    </w:p>
-    <w:p>
-      <w:pPr>
-        <w:spacing w:after="0"/>
-        <w:rPr>
-          <w:rFonts w:ascii="Gisha" w:hAnsi="Gisha" w:cs="Gisha"/>
-          <w:sz w:val="20"/>
-          <w:szCs w:val="20"/>
-          <w:rtl/>
-        </w:rPr>
-      </w:pPr>
-      <w:r>
-        <w:rPr>
-          <w:rFonts w:ascii="Gisha" w:hAnsi="Gisha" w:cs="Gisha"/>
-          <w:sz w:val="20"/>
-          <w:szCs w:val="20"/>
-        </w:rPr>
-        <w:t>getRight</w:t>
-      </w:r>
-      <w:r>
-        <w:rPr>
-          <w:rFonts w:ascii="Gisha" w:hAnsi="Gisha" w:cs="Gisha" w:hint="cs"/>
-          <w:sz w:val="20"/>
-          <w:szCs w:val="20"/>
-          <w:rtl/>
-        </w:rPr>
-        <w:t xml:space="preserve"> </w:t>
-      </w:r>
-      <w:r>
-        <w:rPr>
-          <w:rFonts w:ascii="Gisha" w:hAnsi="Gisha" w:cs="Gisha"/>
-          <w:sz w:val="20"/>
-          <w:szCs w:val="20"/>
-          <w:rtl/>
-        </w:rPr>
-        <w:t>–</w:t>
-      </w:r>
-      <w:r>
-        <w:rPr>
-          <w:rFonts w:ascii="Gisha" w:hAnsi="Gisha" w:cs="Gisha" w:hint="cs"/>
-          <w:sz w:val="20"/>
-          <w:szCs w:val="20"/>
-          <w:rtl/>
-        </w:rPr>
-        <w:t xml:space="preserve"> מחזיר את הבן הימני של הצומת, או </w:t>
-      </w:r>
-      <w:r>
-        <w:rPr>
-          <w:rFonts w:ascii="Gisha" w:hAnsi="Gisha" w:cs="Gisha"/>
-          <w:sz w:val="20"/>
-          <w:szCs w:val="20"/>
-        </w:rPr>
-        <w:t>null</w:t>
-      </w:r>
-      <w:r>
-        <w:rPr>
-          <w:rFonts w:ascii="Gisha" w:hAnsi="Gisha" w:cs="Gisha" w:hint="cs"/>
-          <w:sz w:val="20"/>
-          <w:szCs w:val="20"/>
-          <w:rtl/>
-        </w:rPr>
-        <w:t xml:space="preserve"> אם אין כזה</w:t>
-      </w:r>
-    </w:p>
-    <w:p>
-      <w:pPr>
-        <w:spacing w:after="0"/>
-        <w:rPr>
-          <w:rFonts w:ascii="Gisha" w:hAnsi="Gisha" w:cs="Gisha"/>
-          <w:sz w:val="20"/>
-          <w:szCs w:val="20"/>
-          <w:rtl/>
-        </w:rPr>
-      </w:pPr>
-      <w:r>
-        <w:rPr>
-          <w:rFonts w:ascii="Gisha" w:hAnsi="Gisha" w:cs="Gisha"/>
-          <w:sz w:val="20"/>
-          <w:szCs w:val="20"/>
-        </w:rPr>
-        <w:t>getHeight</w:t>
-      </w:r>
-      <w:r>
-        <w:rPr>
-          <w:rFonts w:ascii="Gisha" w:hAnsi="Gisha" w:cs="Gisha" w:hint="cs"/>
-          <w:sz w:val="20"/>
-          <w:szCs w:val="20"/>
-          <w:rtl/>
-        </w:rPr>
-        <w:t xml:space="preserve"> </w:t>
-      </w:r>
-      <w:r>
-        <w:rPr>
-          <w:rFonts w:ascii="Gisha" w:hAnsi="Gisha" w:cs="Gisha"/>
-          <w:sz w:val="20"/>
-          <w:szCs w:val="20"/>
-          <w:rtl/>
-        </w:rPr>
-        <w:t>–</w:t>
-      </w:r>
-      <w:r>
-        <w:rPr>
-          <w:rFonts w:ascii="Gisha" w:hAnsi="Gisha" w:cs="Gisha" w:hint="cs"/>
-          <w:sz w:val="20"/>
-          <w:szCs w:val="20"/>
-          <w:rtl/>
-        </w:rPr>
-        <w:t xml:space="preserve"> מחזיר את גובה </w:t>
-      </w:r>
-      <w:r>
-        <w:rPr>
-          <w:rFonts w:ascii="Gisha" w:hAnsi="Gisha" w:cs="Gisha" w:hint="cs"/>
-          <w:sz w:val="20"/>
-          <w:szCs w:val="20"/>
-          <w:rtl/>
-        </w:rPr>
-        <w:t>הצומת.</w:t>
-      </w:r>
-      <w:r>
-        <w:rPr>
-          <w:rFonts w:ascii="Gisha" w:hAnsi="Gisha" w:cs="Gisha" w:hint="cs"/>
-          <w:sz w:val="20"/>
-          <w:szCs w:val="20"/>
-          <w:rtl/>
-        </w:rPr>
-        <w:t xml:space="preserve"> יש לממש בסיבוכיות </w:t>
-      </w:r>
-      <w:r>
-        <w:rPr>
-          <w:rFonts w:ascii="Gisha" w:hAnsi="Gisha" w:cs="Gisha"/>
-          <w:sz w:val="20"/>
-          <w:szCs w:val="20"/>
-        </w:rPr>
-        <w:t>O(1)</w:t>
-      </w:r>
-      <w:r>
-        <w:rPr>
-          <w:rFonts w:ascii="Gisha" w:hAnsi="Gisha" w:cs="Gisha" w:hint="cs"/>
-          <w:sz w:val="20"/>
-          <w:szCs w:val="20"/>
-          <w:rtl/>
-        </w:rPr>
-        <w:t>.</w:t>
-      </w:r>
     </w:p>
     <w:p>
       <w:pPr>
@@ -3666,6 +4400,7 @@
         </w:rPr>
         <w:t xml:space="preserve"> רשימה עצית תמומש במחלקה </w:t>
       </w:r>
+      <w:proofErr w:type="spellStart"/>
       <w:r>
         <w:rPr>
           <w:rFonts w:ascii="Gisha" w:hAnsi="Gisha" w:cs="Gisha"/>
@@ -3674,6 +4409,7 @@
         </w:rPr>
         <w:t>TreeList</w:t>
       </w:r>
+      <w:proofErr w:type="spellEnd"/>
       <w:r>
         <w:rPr>
           <w:rFonts w:ascii="Gisha" w:hAnsi="Gisha" w:cs="Gisha" w:hint="cs"/>
@@ -3825,7 +4561,17 @@
           <w:szCs w:val="20"/>
           <w:rtl/>
         </w:rPr>
-        <w:t xml:space="preserve">בקובץ השלד מופיעים ה </w:t>
+        <w:lastRenderedPageBreak/>
+        <w:t>בקבצי</w:t>
+      </w:r>
+      <w:r>
+        <w:rPr>
+          <w:rFonts w:ascii="Gisha" w:hAnsi="Gisha" w:cs="Gisha" w:hint="cs"/>
+          <w:sz w:val="20"/>
+          <w:szCs w:val="20"/>
+          <w:rtl/>
+        </w:rPr>
+        <w:t xml:space="preserve"> השלד מופיעים ה </w:t>
       </w:r>
       <w:r>
         <w:rPr>
@@ -3842,7 +4588,25 @@
           <w:szCs w:val="20"/>
           <w:rtl/>
         </w:rPr>
-        <w:t xml:space="preserve"> ים של כל הפונקציות. המימוש יבוצע על ידי מילוי קובץ השלד. במידת הצורך, ניתן להרחיב את המימוש (למשל להוסיף פונקציות עזר שאינן מופיעות בשלד), אך אסור לשנות את הגדרות הפונקציות לעיל.</w:t>
+        <w:t xml:space="preserve"> ים של כל הפונקציות. המימוש יבוצע על ידי מילוי </w:t>
+      </w:r>
+      <w:r>
+        <w:rPr>
+          <w:rFonts w:ascii="Gisha" w:hAnsi="Gisha" w:cs="Gisha" w:hint="cs"/>
+          <w:sz w:val="20"/>
+          <w:szCs w:val="20"/>
+          <w:rtl/>
+        </w:rPr>
+        <w:t>קבצי</w:t>
+      </w:r>
+      <w:r>
+        <w:rPr>
+          <w:rFonts w:ascii="Gisha" w:hAnsi="Gisha" w:cs="Gisha" w:hint="cs"/>
+          <w:sz w:val="20"/>
+          <w:szCs w:val="20"/>
+          <w:rtl/>
+        </w:rPr>
+        <w:t xml:space="preserve"> השלד. במידת הצורך, ניתן להרחיב את המימוש (למשל להוסיף פונקציות עזר שאינן מופיעות בשלד), אך אסור לשנות את הגדרות הפונקציות לעיל.</w:t>
       </w:r>
       <w:r>
         <w:rPr>
@@ -3877,7 +4641,52 @@
           <w:szCs w:val="20"/>
           <w:rtl/>
         </w:rPr>
-        <w:t xml:space="preserve"> להופיע בקובץ יחיד.</w:t>
+        <w:t xml:space="preserve"> להופיע </w:t>
+      </w:r>
+      <w:r>
+        <w:rPr>
+          <w:rFonts w:ascii="Gisha" w:hAnsi="Gisha" w:cs="Gisha" w:hint="cs"/>
+          <w:sz w:val="20"/>
+          <w:szCs w:val="20"/>
+          <w:rtl/>
+        </w:rPr>
+        <w:t>בקבצים</w:t>
+      </w:r>
+      <w:r>
+        <w:rPr>
+          <w:rFonts w:ascii="Gisha" w:hAnsi="Gisha" w:cs="Gisha" w:hint="cs"/>
+          <w:sz w:val="20"/>
+          <w:szCs w:val="20"/>
+          <w:rtl/>
+        </w:rPr>
+        <w:t xml:space="preserve"> </w:t>
+      </w:r>
+      <w:r>
+        <w:rPr>
+          <w:rFonts w:ascii="Gisha" w:hAnsi="Gisha" w:cs="Gisha" w:hint="cs"/>
+          <w:sz w:val="20"/>
+          <w:szCs w:val="20"/>
+          <w:rtl/>
+        </w:rPr>
+        <w:t>המתאימים</w:t>
+      </w:r>
+      <w:r>
+        <w:rPr>
+          <w:rFonts w:ascii="Gisha" w:hAnsi="Gisha" w:cs="Gisha" w:hint="cs"/>
+          <w:sz w:val="20"/>
+          <w:szCs w:val="20"/>
+          <w:rtl/>
+        </w:rPr>
+        <w:t>.</w:t>
+      </w:r>
+      <w:r>
+        <w:rPr>
+          <w:rFonts w:ascii="Gisha" w:hAnsi="Gisha" w:cs="Gisha" w:hint="cs"/>
+          <w:sz w:val="20"/>
+          <w:szCs w:val="20"/>
+          <w:rtl/>
+        </w:rPr>
+        <w:t xml:space="preserve"> אין להוסיף קבצים.</w:t>
       </w:r>
     </w:p>
     <w:p>
@@ -3954,7 +4763,6 @@
           <w:szCs w:val="20"/>
           <w:rtl/>
         </w:rPr>
-        <w:lastRenderedPageBreak/>
         <w:t>יש לתעד</w:t>
       </w:r>
       <w:r>
@@ -3991,8 +4799,19 @@
           <w:szCs w:val="20"/>
           <w:rtl/>
         </w:rPr>
-        <w:t>(האסימפטוטית</w:t>
-      </w:r>
+        <w:t>(</w:t>
+      </w:r>
+      <w:proofErr w:type="spellStart"/>
+      <w:r>
+        <w:rPr>
+          <w:rFonts w:ascii="Gisha" w:hAnsi="Gisha" w:cs="Gisha" w:hint="cs"/>
+          <w:sz w:val="20"/>
+          <w:szCs w:val="20"/>
+          <w:rtl/>
+        </w:rPr>
+        <w:t>האסימפטוטית</w:t>
+      </w:r>
+      <w:proofErr w:type="spellEnd"/>
       <w:r>
         <w:rPr>
           <w:rFonts w:ascii="Gisha" w:hAnsi="Gisha" w:cs="Gisha" w:hint="cs"/>
@@ -4224,7 +5043,34 @@
           <w:szCs w:val="20"/>
           <w:rtl/>
         </w:rPr>
-        <w:t>קובץ המקור ייבדק גם באופן ידני. חשוב להקפיד על תיעוד לכל פונקציה, וכמות סבירה של הערות</w:t>
+        <w:t>קבצי</w:t>
+      </w:r>
+      <w:r>
+        <w:rPr>
+          <w:rFonts w:ascii="Gisha" w:hAnsi="Gisha" w:cs="Gisha" w:hint="cs"/>
+          <w:sz w:val="20"/>
+          <w:szCs w:val="20"/>
+          <w:rtl/>
+        </w:rPr>
+        <w:t xml:space="preserve"> המקור </w:t>
+      </w:r>
+      <w:r>
+        <w:rPr>
+          <w:rFonts w:ascii="Gisha" w:hAnsi="Gisha" w:cs="Gisha" w:hint="cs"/>
+          <w:sz w:val="20"/>
+          <w:szCs w:val="20"/>
+          <w:rtl/>
+        </w:rPr>
+        <w:t>יבדקו</w:t>
+      </w:r>
+      <w:r>
+        <w:rPr>
+          <w:rFonts w:ascii="Gisha" w:hAnsi="Gisha" w:cs="Gisha" w:hint="cs"/>
+          <w:sz w:val="20"/>
+          <w:szCs w:val="20"/>
+          <w:rtl/>
+        </w:rPr>
+        <w:t xml:space="preserve"> גם באופן ידני. חשוב להקפיד על תיעוד לכל פונקציה, וכמות סבירה של הערות</w:t>
       </w:r>
       <w:r>
         <w:rPr>
@@ -4388,7 +5234,16 @@
           <w:szCs w:val="20"/>
           <w:rtl/>
         </w:rPr>
-        <w:t xml:space="preserve">בקובץ שתגישו לא תהיה פונקציית </w:t>
+        <w:t>בקבצים</w:t>
+      </w:r>
+      <w:r>
+        <w:rPr>
+          <w:rFonts w:ascii="Gisha" w:hAnsi="Gisha" w:cs="Gisha" w:hint="cs"/>
+          <w:sz w:val="20"/>
+          <w:szCs w:val="20"/>
+          <w:rtl/>
+        </w:rPr>
+        <w:t xml:space="preserve"> שתגישו לא תהיה פונקציית </w:t>
       </w:r>
       <w:r>
         <w:rPr>
@@ -4414,7 +5269,27 @@
           <w:szCs w:val="20"/>
           <w:rtl/>
         </w:rPr>
-        <w:t>. אם הצלחתם לקמפל את הפרוייקט לבדו (ללא טסטר), זה סימן שמשהו לא נכון במימוש שלכם.</w:t>
+        <w:t xml:space="preserve">. אם הצלחתם לקמפל את </w:t>
+      </w:r>
+      <w:proofErr w:type="spellStart"/>
+      <w:r>
+        <w:rPr>
+          <w:rFonts w:ascii="Gisha" w:hAnsi="Gisha" w:cs="Gisha" w:hint="cs"/>
+          <w:sz w:val="20"/>
+          <w:szCs w:val="20"/>
+          <w:rtl/>
+        </w:rPr>
+        <w:t>הפרוייקט</w:t>
+      </w:r>
+      <w:proofErr w:type="spellEnd"/>
+      <w:r>
+        <w:rPr>
+          <w:rFonts w:ascii="Gisha" w:hAnsi="Gisha" w:cs="Gisha" w:hint="cs"/>
+          <w:sz w:val="20"/>
+          <w:szCs w:val="20"/>
+          <w:rtl/>
+        </w:rPr>
+        <w:t xml:space="preserve"> לבדו (ללא טסטר), זה סימן שמשהו לא נכון במימוש שלכם.</w:t>
       </w:r>
     </w:p>
     <w:p>
@@ -4447,7 +5322,27 @@
           <w:szCs w:val="20"/>
           <w:rtl/>
         </w:rPr>
-        <w:t xml:space="preserve">הקוד ייבדק על מחשבי בית הספר על גירסא </w:t>
+        <w:t xml:space="preserve">הקוד ייבדק על מחשבי בית הספר על </w:t>
+      </w:r>
+      <w:proofErr w:type="spellStart"/>
+      <w:r>
+        <w:rPr>
+          <w:rFonts w:ascii="Gisha" w:hAnsi="Gisha" w:cs="Gisha" w:hint="cs"/>
+          <w:sz w:val="20"/>
+          <w:szCs w:val="20"/>
+          <w:rtl/>
+        </w:rPr>
+        <w:t>גירסא</w:t>
+      </w:r>
+      <w:proofErr w:type="spellEnd"/>
+      <w:r>
+        <w:rPr>
+          <w:rFonts w:ascii="Gisha" w:hAnsi="Gisha" w:cs="Gisha" w:hint="cs"/>
+          <w:sz w:val="20"/>
+          <w:szCs w:val="20"/>
+          <w:rtl/>
+        </w:rPr>
+        <w:t xml:space="preserve"> </w:t>
       </w:r>
       <w:r>
         <w:rPr>
@@ -4501,7 +5396,47 @@
           <w:szCs w:val="20"/>
           <w:rtl/>
         </w:rPr>
-        <w:t>הנחיות להשמשת סביבת העבודה בבית (ג'אווה+אקליפס):</w:t>
+        <w:t xml:space="preserve">הנחיות </w:t>
+      </w:r>
+      <w:proofErr w:type="spellStart"/>
+      <w:r>
+        <w:rPr>
+          <w:rFonts w:ascii="Gisha" w:hAnsi="Gisha" w:cs="Gisha"/>
+          <w:sz w:val="20"/>
+          <w:szCs w:val="20"/>
+          <w:rtl/>
+        </w:rPr>
+        <w:t>להשמשת</w:t>
+      </w:r>
+      <w:proofErr w:type="spellEnd"/>
+      <w:r>
+        <w:rPr>
+          <w:rFonts w:ascii="Gisha" w:hAnsi="Gisha" w:cs="Gisha"/>
+          <w:sz w:val="20"/>
+          <w:szCs w:val="20"/>
+          <w:rtl/>
+        </w:rPr>
+        <w:t xml:space="preserve"> סביבת העבודה בבית (</w:t>
+      </w:r>
+      <w:proofErr w:type="spellStart"/>
+      <w:r>
+        <w:rPr>
+          <w:rFonts w:ascii="Gisha" w:hAnsi="Gisha" w:cs="Gisha"/>
+          <w:sz w:val="20"/>
+          <w:szCs w:val="20"/>
+          <w:rtl/>
+        </w:rPr>
+        <w:t>ג'אווה+אקליפס</w:t>
+      </w:r>
+      <w:proofErr w:type="spellEnd"/>
+      <w:r>
+        <w:rPr>
+          <w:rFonts w:ascii="Gisha" w:hAnsi="Gisha" w:cs="Gisha"/>
+          <w:sz w:val="20"/>
+          <w:szCs w:val="20"/>
+          <w:rtl/>
+        </w:rPr>
+        <w:t>):</w:t>
       </w:r>
     </w:p>
     <w:p>
@@ -4526,7 +5461,7 @@
         </w:rPr>
         <w:t> </w:t>
       </w:r>
-      <w:hyperlink r:id="rId8" w:tgtFrame="_blank" w:history="1">
+      <w:hyperlink r:id="rId7" w:tgtFrame="_blank" w:history="1">
         <w:r>
           <w:rPr>
             <w:rStyle w:val="Hyperlink"/>
@@ -4553,8 +5488,39 @@
             <w:sz w:val="20"/>
             <w:szCs w:val="20"/>
           </w:rPr>
-          <w:t>software1/1415b/misc/workenv</w:t>
+          <w:t>software1/1415b/</w:t>
         </w:r>
+        <w:proofErr w:type="spellStart"/>
+        <w:r>
+          <w:rPr>
+            <w:rStyle w:val="Hyperlink"/>
+            <w:rFonts w:ascii="Gisha" w:hAnsi="Gisha" w:cs="Gisha"/>
+            <w:sz w:val="20"/>
+            <w:szCs w:val="20"/>
+          </w:rPr>
+          <w:t>misc</w:t>
+        </w:r>
+        <w:proofErr w:type="spellEnd"/>
+        <w:r>
+          <w:rPr>
+            <w:rStyle w:val="Hyperlink"/>
+            <w:rFonts w:ascii="Gisha" w:hAnsi="Gisha" w:cs="Gisha"/>
+            <w:sz w:val="20"/>
+            <w:szCs w:val="20"/>
+          </w:rPr>
+          <w:t>/</w:t>
+        </w:r>
+        <w:proofErr w:type="spellStart"/>
+        <w:r>
+          <w:rPr>
+            <w:rStyle w:val="Hyperlink"/>
+            <w:rFonts w:ascii="Gisha" w:hAnsi="Gisha" w:cs="Gisha"/>
+            <w:sz w:val="20"/>
+            <w:szCs w:val="20"/>
+          </w:rPr>
+          <w:t>workenv</w:t>
+        </w:r>
+        <w:proofErr w:type="spellEnd"/>
         <w:r>
           <w:rPr>
             <w:rStyle w:val="Hyperlink"/>
@@ -4672,7 +5638,7 @@
         </w:rPr>
         <w:t> </w:t>
       </w:r>
-      <w:hyperlink r:id="rId9" w:tgtFrame="_blank" w:history="1">
+      <w:hyperlink r:id="rId8" w:tgtFrame="_blank" w:history="1">
         <w:r>
           <w:rPr>
             <w:rStyle w:val="Hyperlink"/>
@@ -4713,7 +5679,27 @@
           <w:szCs w:val="20"/>
           <w:rtl/>
         </w:rPr>
-        <w:t>, למי שמעוניינ/ת</w:t>
+        <w:t xml:space="preserve">, למי </w:t>
+      </w:r>
+      <w:proofErr w:type="spellStart"/>
+      <w:r>
+        <w:rPr>
+          <w:rFonts w:ascii="Gisha" w:hAnsi="Gisha" w:cs="Gisha" w:hint="cs"/>
+          <w:sz w:val="20"/>
+          <w:szCs w:val="20"/>
+          <w:rtl/>
+        </w:rPr>
+        <w:t>שמעוניינ</w:t>
+      </w:r>
+      <w:proofErr w:type="spellEnd"/>
+      <w:r>
+        <w:rPr>
+          <w:rFonts w:ascii="Gisha" w:hAnsi="Gisha" w:cs="Gisha" w:hint="cs"/>
+          <w:sz w:val="20"/>
+          <w:szCs w:val="20"/>
+          <w:rtl/>
+        </w:rPr>
+        <w:t>/ת</w:t>
       </w:r>
       <w:r>
         <w:rPr>
@@ -4756,7 +5742,7 @@
           <w:szCs w:val="20"/>
         </w:rPr>
       </w:pPr>
-      <w:hyperlink r:id="rId10" w:tgtFrame="_blank" w:history="1">
+      <w:hyperlink r:id="rId9" w:tgtFrame="_blank" w:history="1">
         <w:r>
           <w:rPr>
             <w:rStyle w:val="Hyperlink"/>
@@ -4832,7 +5818,7 @@
         </w:rPr>
         <w:t> </w:t>
       </w:r>
-      <w:hyperlink r:id="rId11" w:tgtFrame="_blank" w:history="1">
+      <w:hyperlink r:id="rId10" w:tgtFrame="_blank" w:history="1">
         <w:r>
           <w:rPr>
             <w:rStyle w:val="Hyperlink"/>
@@ -4859,7 +5845,27 @@
             <w:sz w:val="20"/>
             <w:szCs w:val="20"/>
           </w:rPr>
-          <w:t>software1/1415b/misc/lab</w:t>
+          <w:t>software1/1415b/</w:t>
+        </w:r>
+        <w:proofErr w:type="spellStart"/>
+        <w:r>
+          <w:rPr>
+            <w:rStyle w:val="Hyperlink"/>
+            <w:rFonts w:ascii="Gisha" w:hAnsi="Gisha" w:cs="Gisha"/>
+            <w:sz w:val="20"/>
+            <w:szCs w:val="20"/>
+          </w:rPr>
+          <w:t>misc</w:t>
+        </w:r>
+        <w:proofErr w:type="spellEnd"/>
+        <w:r>
+          <w:rPr>
+            <w:rStyle w:val="Hyperlink"/>
+            <w:rFonts w:ascii="Gisha" w:hAnsi="Gisha" w:cs="Gisha"/>
+            <w:sz w:val="20"/>
+            <w:szCs w:val="20"/>
+          </w:rPr>
+          <w:t>/lab</w:t>
         </w:r>
         <w:r>
           <w:rPr>
@@ -5106,7 +6112,25 @@
           <w:sz w:val="20"/>
           <w:szCs w:val="20"/>
         </w:rPr>
-        <w:t>n=i*10,000</w:t>
+        <w:t>n=</w:t>
+      </w:r>
+      <w:proofErr w:type="spellStart"/>
+      <w:r>
+        <w:rPr>
+          <w:rFonts w:ascii="Gisha" w:hAnsi="Gisha" w:cs="Gisha"/>
+          <w:sz w:val="20"/>
+          <w:szCs w:val="20"/>
+        </w:rPr>
+        <w:t>i</w:t>
+      </w:r>
+      <w:proofErr w:type="spellEnd"/>
+      <w:r>
+        <w:rPr>
+          <w:rFonts w:ascii="Gisha" w:hAnsi="Gisha" w:cs="Gisha"/>
+          <w:sz w:val="20"/>
+          <w:szCs w:val="20"/>
+        </w:rPr>
+        <w:t>*10,000</w:t>
       </w:r>
       <w:r>
         <w:rPr>
@@ -5174,6 +6198,7 @@
         </w:rPr>
         <w:t xml:space="preserve">כתבו תוכנית (אין צורך להגיש אותה) שתריץ 10 ניסויים עם ערכי </w:t>
       </w:r>
+      <w:proofErr w:type="spellStart"/>
       <w:r>
         <w:rPr>
           <w:rFonts w:ascii="Gisha" w:hAnsi="Gisha" w:cs="Gisha"/>
@@ -5182,6 +6207,7 @@
         </w:rPr>
         <w:t>i</w:t>
       </w:r>
+      <w:proofErr w:type="spellEnd"/>
       <w:r>
         <w:rPr>
           <w:rFonts w:ascii="Gisha" w:hAnsi="Gisha" w:cs="Gisha" w:hint="cs"/>
@@ -5229,12 +6255,13 @@
           <w:szCs w:val="20"/>
           <w:rtl/>
         </w:rPr>
+        <w:lastRenderedPageBreak/>
         <w:t>רשמו את התוצאות בטבלה הבאה:</w:t>
       </w:r>
     </w:p>
     <w:tbl>
       <w:tblPr>
-        <w:tblStyle w:val="TableGrid"/>
+        <w:tblStyle w:val="a3"/>
         <w:bidiVisual/>
         <w:tblW w:w="7815" w:type="dxa"/>
         <w:tblInd w:w="286" w:type="dxa"/>
@@ -5539,7 +6566,6 @@
                 <w:szCs w:val="20"/>
                 <w:rtl/>
               </w:rPr>
-              <w:lastRenderedPageBreak/>
               <w:t>2</w:t>
             </w:r>
           </w:p>
@@ -5853,7 +6879,25 @@
           <w:sz w:val="20"/>
           <w:szCs w:val="20"/>
         </w:rPr>
-        <w:t>n=i*10,000</w:t>
+        <w:t>n=</w:t>
+      </w:r>
+      <w:proofErr w:type="spellStart"/>
+      <w:r>
+        <w:rPr>
+          <w:rFonts w:ascii="Gisha" w:hAnsi="Gisha" w:cs="Gisha"/>
+          <w:sz w:val="20"/>
+          <w:szCs w:val="20"/>
+        </w:rPr>
+        <w:t>i</w:t>
+      </w:r>
+      <w:proofErr w:type="spellEnd"/>
+      <w:r>
+        <w:rPr>
+          <w:rFonts w:ascii="Gisha" w:hAnsi="Gisha" w:cs="Gisha"/>
+          <w:sz w:val="20"/>
+          <w:szCs w:val="20"/>
+        </w:rPr>
+        <w:t>*10,000</w:t>
       </w:r>
       <w:r>
         <w:rPr>
@@ -5921,6 +6965,7 @@
         </w:rPr>
         <w:t xml:space="preserve">כתבו תוכנית (אין צורך להגיש אותה) שתריץ 10 ניסויים עם ערכי </w:t>
       </w:r>
+      <w:proofErr w:type="spellStart"/>
       <w:r>
         <w:rPr>
           <w:rFonts w:ascii="Gisha" w:hAnsi="Gisha" w:cs="Gisha"/>
@@ -5929,6 +6974,7 @@
         </w:rPr>
         <w:t>i</w:t>
       </w:r>
+      <w:proofErr w:type="spellEnd"/>
       <w:r>
         <w:rPr>
           <w:rFonts w:ascii="Gisha" w:hAnsi="Gisha" w:cs="Gisha" w:hint="cs"/>
@@ -5981,7 +7027,7 @@
     </w:p>
     <w:tbl>
       <w:tblPr>
-        <w:tblStyle w:val="TableGrid"/>
+        <w:tblStyle w:val="a3"/>
         <w:bidiVisual/>
         <w:tblW w:w="7815" w:type="dxa"/>
         <w:tblInd w:w="286" w:type="dxa"/>
@@ -6570,7 +7616,25 @@
           <w:sz w:val="20"/>
           <w:szCs w:val="20"/>
         </w:rPr>
-        <w:t>n=i*10,000</w:t>
+        <w:t>n=</w:t>
+      </w:r>
+      <w:proofErr w:type="spellStart"/>
+      <w:r>
+        <w:rPr>
+          <w:rFonts w:ascii="Gisha" w:hAnsi="Gisha" w:cs="Gisha"/>
+          <w:sz w:val="20"/>
+          <w:szCs w:val="20"/>
+        </w:rPr>
+        <w:t>i</w:t>
+      </w:r>
+      <w:proofErr w:type="spellEnd"/>
+      <w:r>
+        <w:rPr>
+          <w:rFonts w:ascii="Gisha" w:hAnsi="Gisha" w:cs="Gisha"/>
+          <w:sz w:val="20"/>
+          <w:szCs w:val="20"/>
+        </w:rPr>
+        <w:t>*10,000</w:t>
       </w:r>
       <w:r>
         <w:rPr>
@@ -6650,6 +7714,7 @@
         </w:rPr>
         <w:t xml:space="preserve">כתבו תוכנית (אין צורך להגיש אותה) שתריץ 10 ניסויים עם ערכי </w:t>
       </w:r>
+      <w:proofErr w:type="spellStart"/>
       <w:r>
         <w:rPr>
           <w:rFonts w:ascii="Gisha" w:hAnsi="Gisha" w:cs="Gisha"/>
@@ -6658,6 +7723,7 @@
         </w:rPr>
         <w:t>i</w:t>
       </w:r>
+      <w:proofErr w:type="spellEnd"/>
       <w:r>
         <w:rPr>
           <w:rFonts w:ascii="Gisha" w:hAnsi="Gisha" w:cs="Gisha" w:hint="cs"/>
@@ -6708,7 +7774,7 @@
     </w:p>
     <w:tbl>
       <w:tblPr>
-        <w:tblStyle w:val="TableGrid"/>
+        <w:tblStyle w:val="a3"/>
         <w:bidiVisual/>
         <w:tblW w:w="7815" w:type="dxa"/>
         <w:tblInd w:w="286" w:type="dxa"/>
@@ -7346,8 +8412,6 @@
         </w:rPr>
         <w:t>!</w:t>
       </w:r>
-      <w:bookmarkStart w:id="0" w:name="_GoBack"/>
-      <w:bookmarkEnd w:id="0"/>
     </w:p>
     <w:p>
       <w:pPr>
@@ -7386,6 +8450,7 @@
           <w:szCs w:val="20"/>
           <w:rtl/>
         </w:rPr>
+        <w:lastRenderedPageBreak/>
         <w:t xml:space="preserve">כל זוג ייבחר נציג </w:t>
       </w:r>
       <w:r>
@@ -7406,34 +8471,7 @@
           <w:szCs w:val="20"/>
           <w:rtl/>
         </w:rPr>
-        <w:t xml:space="preserve"> ויעלה תחת שם המשתמש שלו את </w:t>
-      </w:r>
-      <w:r>
-        <w:rPr>
-          <w:rFonts w:ascii="Gisha" w:hAnsi="Gisha" w:cs="Gisha" w:hint="cs"/>
-          <w:sz w:val="20"/>
-          <w:szCs w:val="20"/>
-          <w:rtl/>
-        </w:rPr>
-        <w:t xml:space="preserve">קבצי </w:t>
-      </w:r>
-      <w:r>
-        <w:rPr>
-          <w:rFonts w:ascii="Gisha" w:hAnsi="Gisha" w:cs="Gisha" w:hint="cs"/>
-          <w:sz w:val="20"/>
-          <w:szCs w:val="20"/>
-          <w:rtl/>
-        </w:rPr>
-        <w:t>התרגיל</w:t>
-      </w:r>
-      <w:r>
-        <w:rPr>
-          <w:rFonts w:ascii="Gisha" w:hAnsi="Gisha" w:cs="Gisha" w:hint="cs"/>
-          <w:sz w:val="20"/>
-          <w:szCs w:val="20"/>
-          <w:rtl/>
-        </w:rPr>
-        <w:t xml:space="preserve"> (תחת קובץ </w:t>
+        <w:t xml:space="preserve"> ויעלה תחת שם המשתמש שלו את קבצי התרגיל (תחת קובץ </w:t>
       </w:r>
       <w:r>
         <w:rPr>
@@ -7450,88 +8488,297 @@
           <w:szCs w:val="20"/>
           <w:rtl/>
         </w:rPr>
-        <w:t>)</w:t>
-      </w:r>
-      <w:r>
-        <w:rPr>
-          <w:rFonts w:ascii="Gisha" w:hAnsi="Gisha" w:cs="Gisha" w:hint="cs"/>
-          <w:sz w:val="20"/>
-          <w:szCs w:val="20"/>
-          <w:rtl/>
-        </w:rPr>
-        <w:t xml:space="preserve"> למודל. על ההגשה לכלול </w:t>
-      </w:r>
-      <w:r>
-        <w:rPr>
-          <w:rFonts w:ascii="Gisha" w:hAnsi="Gisha" w:cs="Gisha" w:hint="cs"/>
-          <w:sz w:val="20"/>
-          <w:szCs w:val="20"/>
-          <w:rtl/>
-        </w:rPr>
-        <w:t>שלושה</w:t>
-      </w:r>
-      <w:r>
-        <w:rPr>
-          <w:rFonts w:ascii="Gisha" w:hAnsi="Gisha" w:cs="Gisha" w:hint="cs"/>
-          <w:sz w:val="20"/>
-          <w:szCs w:val="20"/>
-          <w:rtl/>
-        </w:rPr>
-        <w:t xml:space="preserve"> </w:t>
-      </w:r>
-      <w:r>
-        <w:rPr>
-          <w:rFonts w:ascii="Gisha" w:hAnsi="Gisha" w:cs="Gisha" w:hint="cs"/>
-          <w:sz w:val="20"/>
-          <w:szCs w:val="20"/>
-          <w:rtl/>
-        </w:rPr>
-        <w:t>קבצים:</w:t>
-      </w:r>
-      <w:r>
-        <w:rPr>
-          <w:rFonts w:ascii="Gisha" w:hAnsi="Gisha" w:cs="Gisha"/>
-          <w:sz w:val="20"/>
-          <w:szCs w:val="20"/>
-          <w:rtl/>
-        </w:rPr>
-        <w:br/>
-      </w:r>
-      <w:r>
-        <w:rPr>
-          <w:rFonts w:ascii="Gisha" w:hAnsi="Gisha" w:cs="Gisha" w:hint="cs"/>
-          <w:sz w:val="20"/>
-          <w:szCs w:val="20"/>
-          <w:rtl/>
-        </w:rPr>
-        <w:t>קובץ המקור (הרחבה של קובץ השלד שניתן)</w:t>
-      </w:r>
-      <w:r>
-        <w:rPr>
-          <w:rFonts w:ascii="Gisha" w:hAnsi="Gisha" w:cs="Gisha" w:hint="cs"/>
-          <w:sz w:val="20"/>
-          <w:szCs w:val="20"/>
-          <w:rtl/>
-        </w:rPr>
-        <w:t xml:space="preserve"> תחת השם </w:t>
-      </w:r>
+        <w:t xml:space="preserve">) למודל. על ההגשה לכלול </w:t>
+      </w:r>
+      <w:r>
+        <w:rPr>
+          <w:rFonts w:ascii="Gisha" w:hAnsi="Gisha" w:cs="Gisha" w:hint="cs"/>
+          <w:sz w:val="20"/>
+          <w:szCs w:val="20"/>
+          <w:u w:val="single"/>
+          <w:rtl/>
+        </w:rPr>
+        <w:t>שישה</w:t>
+      </w:r>
+      <w:r>
+        <w:rPr>
+          <w:rFonts w:ascii="Gisha" w:hAnsi="Gisha" w:cs="Gisha" w:hint="cs"/>
+          <w:sz w:val="20"/>
+          <w:szCs w:val="20"/>
+          <w:rtl/>
+        </w:rPr>
+        <w:t xml:space="preserve"> קבצים:</w:t>
+      </w:r>
+    </w:p>
+    <w:p>
+      <w:pPr>
+        <w:spacing w:after="0"/>
+        <w:rPr>
+          <w:rFonts w:ascii="Gisha" w:hAnsi="Gisha" w:cs="Gisha"/>
+          <w:sz w:val="20"/>
+          <w:szCs w:val="20"/>
+          <w:rtl/>
+        </w:rPr>
+      </w:pPr>
+    </w:p>
+    <w:p>
+      <w:pPr>
+        <w:spacing w:after="0"/>
+        <w:rPr>
+          <w:rFonts w:ascii="Gisha" w:hAnsi="Gisha" w:cs="Gisha"/>
+          <w:sz w:val="20"/>
+          <w:szCs w:val="20"/>
+          <w:rtl/>
+        </w:rPr>
+      </w:pPr>
+    </w:p>
+    <w:p>
+      <w:pPr>
+        <w:pStyle w:val="a7"/>
+        <w:numPr>
+          <w:ilvl w:val="0"/>
+          <w:numId w:val="3"/>
+        </w:numPr>
+        <w:spacing w:after="0"/>
+        <w:rPr>
+          <w:rFonts w:ascii="Gisha" w:hAnsi="Gisha" w:cs="Gisha"/>
+          <w:sz w:val="20"/>
+          <w:szCs w:val="20"/>
+        </w:rPr>
+      </w:pPr>
+      <w:r>
+        <w:rPr>
+          <w:rFonts w:ascii="Gisha" w:hAnsi="Gisha" w:cs="Gisha" w:hint="cs"/>
+          <w:sz w:val="20"/>
+          <w:szCs w:val="20"/>
+          <w:rtl/>
+        </w:rPr>
+        <w:t>ארבעת קבצי המקור שניתנו תחת השמות:</w:t>
+      </w:r>
+    </w:p>
+    <w:p>
+      <w:pPr>
+        <w:pStyle w:val="a7"/>
+        <w:numPr>
+          <w:ilvl w:val="1"/>
+          <w:numId w:val="3"/>
+        </w:numPr>
+        <w:spacing w:after="0"/>
+        <w:rPr>
+          <w:rFonts w:ascii="Gisha" w:hAnsi="Gisha" w:cs="Gisha"/>
+          <w:sz w:val="20"/>
+          <w:szCs w:val="20"/>
+        </w:rPr>
+      </w:pPr>
       <w:r>
         <w:rPr>
           <w:rFonts w:ascii="Arial" w:hAnsi="Arial" w:cs="Arial"/>
           <w:color w:val="222222"/>
           <w:shd w:val="clear" w:color="auto" w:fill="FFFFFF"/>
         </w:rPr>
-        <w:t>AVLTree.java</w:t>
-      </w:r>
-      <w:r>
-        <w:rPr>
-          <w:rFonts w:ascii="Arial" w:hAnsi="Arial" w:cs="Arial" w:hint="cs"/>
+        <w:t>Item.java</w:t>
+      </w:r>
+      <w:r>
+        <w:rPr>
+          <w:rFonts w:ascii="Arial" w:hAnsi="Arial" w:cs="Arial"/>
           <w:color w:val="222222"/>
           <w:shd w:val="clear" w:color="auto" w:fill="FFFFFF"/>
           <w:rtl/>
         </w:rPr>
+        <w:tab/>
+      </w:r>
+    </w:p>
+    <w:p>
+      <w:pPr>
+        <w:pStyle w:val="a7"/>
+        <w:numPr>
+          <w:ilvl w:val="1"/>
+          <w:numId w:val="3"/>
+        </w:numPr>
+        <w:rPr>
+          <w:rFonts w:ascii="Gisha" w:hAnsi="Gisha" w:cs="Gisha"/>
+          <w:sz w:val="20"/>
+          <w:szCs w:val="20"/>
+        </w:rPr>
+      </w:pPr>
+      <w:r>
+        <w:rPr>
+          <w:rFonts w:ascii="Gisha" w:hAnsi="Gisha" w:cs="Gisha"/>
+          <w:sz w:val="20"/>
+          <w:szCs w:val="20"/>
+        </w:rPr>
+        <w:t>CircularList.java</w:t>
+      </w:r>
+    </w:p>
+    <w:p>
+      <w:pPr>
+        <w:pStyle w:val="a7"/>
+        <w:numPr>
+          <w:ilvl w:val="1"/>
+          <w:numId w:val="3"/>
+        </w:numPr>
+        <w:rPr>
+          <w:rFonts w:ascii="Gisha" w:hAnsi="Gisha" w:cs="Gisha"/>
+          <w:sz w:val="20"/>
+          <w:szCs w:val="20"/>
+        </w:rPr>
+      </w:pPr>
+      <w:r>
+        <w:rPr>
+          <w:rFonts w:ascii="Gisha" w:hAnsi="Gisha" w:cs="Gisha"/>
+          <w:sz w:val="20"/>
+          <w:szCs w:val="20"/>
+        </w:rPr>
+        <w:t>TreeList.java</w:t>
+      </w:r>
+    </w:p>
+    <w:p>
+      <w:pPr>
+        <w:pStyle w:val="a7"/>
+        <w:numPr>
+          <w:ilvl w:val="1"/>
+          <w:numId w:val="3"/>
+        </w:numPr>
+        <w:rPr>
+          <w:rFonts w:ascii="Gisha" w:hAnsi="Gisha" w:cs="Gisha"/>
+          <w:sz w:val="20"/>
+          <w:szCs w:val="20"/>
+        </w:rPr>
+      </w:pPr>
+      <w:r>
+        <w:rPr>
+          <w:rFonts w:ascii="Gisha" w:hAnsi="Gisha" w:cs="Gisha"/>
+          <w:sz w:val="20"/>
+          <w:szCs w:val="20"/>
+        </w:rPr>
+        <w:t>AVLTree.java</w:t>
+      </w:r>
+      <w:r>
+        <w:rPr>
+          <w:rFonts w:ascii="Gisha" w:hAnsi="Gisha" w:cs="Gisha"/>
+          <w:sz w:val="20"/>
+          <w:szCs w:val="20"/>
+          <w:rtl/>
+        </w:rPr>
         <w:t>.</w:t>
       </w:r>
+    </w:p>
+    <w:p>
+      <w:pPr>
+        <w:pStyle w:val="a7"/>
+        <w:numPr>
+          <w:ilvl w:val="0"/>
+          <w:numId w:val="3"/>
+        </w:numPr>
+        <w:rPr>
+          <w:rFonts w:ascii="Gisha" w:hAnsi="Gisha" w:cs="Gisha"/>
+          <w:sz w:val="20"/>
+          <w:szCs w:val="20"/>
+        </w:rPr>
+      </w:pPr>
+      <w:r>
+        <w:rPr>
+          <w:rFonts w:ascii="Gisha" w:hAnsi="Gisha" w:cs="Gisha" w:hint="cs"/>
+          <w:sz w:val="20"/>
+          <w:szCs w:val="20"/>
+          <w:rtl/>
+        </w:rPr>
+        <w:t xml:space="preserve">קובץ טקסט </w:t>
+      </w:r>
+      <w:r>
+        <w:rPr>
+          <w:rFonts w:ascii="Gisha" w:hAnsi="Gisha" w:cs="Gisha"/>
+          <w:sz w:val="20"/>
+          <w:szCs w:val="20"/>
+        </w:rPr>
+        <w:t>info.txt</w:t>
+      </w:r>
+      <w:r>
+        <w:rPr>
+          <w:rFonts w:ascii="Gisha" w:hAnsi="Gisha" w:cs="Gisha" w:hint="cs"/>
+          <w:sz w:val="20"/>
+          <w:szCs w:val="20"/>
+          <w:rtl/>
+        </w:rPr>
+        <w:t xml:space="preserve"> המכיל את פרטי המגישים הבאים: </w:t>
+      </w:r>
+      <w:proofErr w:type="spellStart"/>
+      <w:r>
+        <w:rPr>
+          <w:rFonts w:ascii="Gisha" w:hAnsi="Gisha" w:cs="Gisha" w:hint="cs"/>
+          <w:sz w:val="20"/>
+          <w:szCs w:val="20"/>
+          <w:rtl/>
+        </w:rPr>
+        <w:t>תז</w:t>
+      </w:r>
+      <w:proofErr w:type="spellEnd"/>
+      <w:r>
+        <w:rPr>
+          <w:rFonts w:ascii="Gisha" w:hAnsi="Gisha" w:cs="Gisha" w:hint="cs"/>
+          <w:sz w:val="20"/>
+          <w:szCs w:val="20"/>
+          <w:rtl/>
+        </w:rPr>
+        <w:t>, שמות ושמות משתמש.</w:t>
+      </w:r>
+    </w:p>
+    <w:p>
+      <w:pPr>
+        <w:pStyle w:val="a7"/>
+        <w:numPr>
+          <w:ilvl w:val="0"/>
+          <w:numId w:val="3"/>
+        </w:numPr>
+        <w:rPr>
+          <w:rFonts w:ascii="Gisha" w:hAnsi="Gisha" w:cs="Gisha"/>
+          <w:sz w:val="20"/>
+          <w:szCs w:val="20"/>
+        </w:rPr>
+      </w:pPr>
+      <w:r>
+        <w:rPr>
+          <w:rFonts w:ascii="Gisha" w:hAnsi="Gisha" w:cs="Gisha" w:hint="cs"/>
+          <w:sz w:val="20"/>
+          <w:szCs w:val="20"/>
+          <w:rtl/>
+        </w:rPr>
+        <w:t xml:space="preserve">מסמך תיעוד חיצוני, המכיל גם את תוצאות המדידות. את המסמך יש להגיש באחד הפורמטים הבאים: </w:t>
+      </w:r>
+      <w:r>
+        <w:rPr>
+          <w:rFonts w:ascii="Gisha" w:hAnsi="Gisha" w:cs="Gisha"/>
+          <w:sz w:val="20"/>
+          <w:szCs w:val="20"/>
+        </w:rPr>
+        <w:t>txt, rtf, doc, docx</w:t>
+      </w:r>
+      <w:r>
+        <w:rPr>
+          <w:rFonts w:ascii="Gisha" w:hAnsi="Gisha" w:cs="Gisha" w:hint="cs"/>
+          <w:sz w:val="20"/>
+          <w:szCs w:val="20"/>
+          <w:rtl/>
+        </w:rPr>
+        <w:t xml:space="preserve"> או </w:t>
+      </w:r>
+      <w:r>
+        <w:rPr>
+          <w:rFonts w:ascii="Gisha" w:hAnsi="Gisha" w:cs="Gisha"/>
+          <w:sz w:val="20"/>
+          <w:szCs w:val="20"/>
+        </w:rPr>
+        <w:t>pdf</w:t>
+      </w:r>
+      <w:r>
+        <w:rPr>
+          <w:rFonts w:ascii="Gisha" w:hAnsi="Gisha" w:cs="Gisha" w:hint="cs"/>
+          <w:sz w:val="20"/>
+          <w:szCs w:val="20"/>
+          <w:rtl/>
+        </w:rPr>
+        <w:t>.</w:t>
+      </w:r>
       <w:r>
         <w:rPr>
           <w:rFonts w:ascii="Gisha" w:hAnsi="Gisha" w:cs="Gisha"/>
@@ -7541,32 +8788,17 @@
         </w:rPr>
         <w:br/>
       </w:r>
-      <w:r>
-        <w:rPr>
-          <w:rFonts w:ascii="Gisha" w:hAnsi="Gisha" w:cs="Gisha" w:hint="cs"/>
-          <w:sz w:val="20"/>
-          <w:szCs w:val="20"/>
-          <w:rtl/>
-        </w:rPr>
-        <w:t xml:space="preserve">קובץ טקסט </w:t>
-      </w:r>
-      <w:r>
-        <w:rPr>
-          <w:rFonts w:ascii="Gisha" w:hAnsi="Gisha" w:cs="Gisha"/>
-          <w:sz w:val="20"/>
-          <w:szCs w:val="20"/>
-        </w:rPr>
-        <w:t>info.txt</w:t>
-      </w:r>
-      <w:r>
-        <w:rPr>
-          <w:rFonts w:ascii="Gisha" w:hAnsi="Gisha" w:cs="Gisha" w:hint="cs"/>
-          <w:sz w:val="20"/>
-          <w:szCs w:val="20"/>
-          <w:rtl/>
-        </w:rPr>
-        <w:t xml:space="preserve"> המכיל את פרטי המגישים הבאים: תז, שמות ושמות משתמש.</w:t>
-      </w:r>
+    </w:p>
+    <w:p>
+      <w:pPr>
+        <w:spacing w:after="0"/>
+        <w:rPr>
+          <w:rFonts w:ascii="Gisha" w:hAnsi="Gisha" w:cs="Gisha"/>
+          <w:sz w:val="20"/>
+          <w:szCs w:val="20"/>
+          <w:rtl/>
+        </w:rPr>
+      </w:pPr>
       <w:r>
         <w:rPr>
           <w:rFonts w:ascii="Gisha" w:hAnsi="Gisha" w:cs="Gisha"/>
@@ -7576,104 +8808,24 @@
         </w:rPr>
         <w:br/>
       </w:r>
-      <w:r>
-        <w:rPr>
-          <w:rFonts w:ascii="Gisha" w:hAnsi="Gisha" w:cs="Gisha" w:hint="cs"/>
-          <w:sz w:val="20"/>
-          <w:szCs w:val="20"/>
-          <w:rtl/>
-        </w:rPr>
-        <w:t>מסמך תיעוד חיצוני</w:t>
-      </w:r>
-      <w:r>
-        <w:rPr>
-          <w:rFonts w:ascii="Gisha" w:hAnsi="Gisha" w:cs="Gisha" w:hint="cs"/>
-          <w:sz w:val="20"/>
-          <w:szCs w:val="20"/>
-          <w:rtl/>
-        </w:rPr>
-        <w:t>, המכיל גם את תוצאות המדידות</w:t>
-      </w:r>
-      <w:r>
-        <w:rPr>
-          <w:rFonts w:ascii="Gisha" w:hAnsi="Gisha" w:cs="Gisha" w:hint="cs"/>
-          <w:sz w:val="20"/>
-          <w:szCs w:val="20"/>
-          <w:rtl/>
-        </w:rPr>
-        <w:t xml:space="preserve">. </w:t>
-      </w:r>
-      <w:r>
-        <w:rPr>
-          <w:rFonts w:ascii="Gisha" w:hAnsi="Gisha" w:cs="Gisha" w:hint="cs"/>
-          <w:sz w:val="20"/>
-          <w:szCs w:val="20"/>
-          <w:rtl/>
-        </w:rPr>
-        <w:t>את המסמך</w:t>
-      </w:r>
-      <w:r>
-        <w:rPr>
-          <w:rFonts w:ascii="Gisha" w:hAnsi="Gisha" w:cs="Gisha" w:hint="cs"/>
-          <w:sz w:val="20"/>
-          <w:szCs w:val="20"/>
-          <w:rtl/>
-        </w:rPr>
-        <w:t xml:space="preserve"> יש להגיש באחד הפורמטים הבאים: </w:t>
-      </w:r>
-      <w:r>
-        <w:rPr>
-          <w:rFonts w:ascii="Gisha" w:hAnsi="Gisha" w:cs="Gisha"/>
-          <w:sz w:val="20"/>
-          <w:szCs w:val="20"/>
-        </w:rPr>
-        <w:t>txt, rtf, doc, docx</w:t>
-      </w:r>
-      <w:r>
-        <w:rPr>
-          <w:rFonts w:ascii="Gisha" w:hAnsi="Gisha" w:cs="Gisha" w:hint="cs"/>
-          <w:sz w:val="20"/>
-          <w:szCs w:val="20"/>
-          <w:rtl/>
-        </w:rPr>
-        <w:t xml:space="preserve"> או </w:t>
-      </w:r>
-      <w:r>
-        <w:rPr>
-          <w:rFonts w:ascii="Gisha" w:hAnsi="Gisha" w:cs="Gisha"/>
-          <w:sz w:val="20"/>
-          <w:szCs w:val="20"/>
-        </w:rPr>
-        <w:t>pdf</w:t>
-      </w:r>
-      <w:r>
-        <w:rPr>
-          <w:rFonts w:ascii="Gisha" w:hAnsi="Gisha" w:cs="Gisha" w:hint="cs"/>
-          <w:sz w:val="20"/>
-          <w:szCs w:val="20"/>
-          <w:rtl/>
-        </w:rPr>
-        <w:t>.</w:t>
-      </w:r>
-    </w:p>
-    <w:p>
-      <w:pPr>
-        <w:spacing w:after="0"/>
-        <w:rPr>
-          <w:rFonts w:ascii="Gisha" w:hAnsi="Gisha" w:cs="Gisha"/>
-          <w:sz w:val="20"/>
-          <w:szCs w:val="20"/>
-          <w:rtl/>
-        </w:rPr>
-      </w:pPr>
-      <w:r>
-        <w:rPr>
-          <w:rFonts w:ascii="Gisha" w:hAnsi="Gisha" w:cs="Gisha" w:hint="cs"/>
-          <w:sz w:val="20"/>
-          <w:szCs w:val="20"/>
-          <w:rtl/>
-        </w:rPr>
-        <w:lastRenderedPageBreak/>
+    </w:p>
+    <w:p>
+      <w:pPr>
+        <w:spacing w:after="0"/>
+        <w:rPr>
+          <w:rFonts w:ascii="Gisha" w:hAnsi="Gisha" w:cs="Gisha"/>
+          <w:sz w:val="20"/>
+          <w:szCs w:val="20"/>
+          <w:rtl/>
+        </w:rPr>
+      </w:pPr>
+      <w:r>
+        <w:rPr>
+          <w:rFonts w:ascii="Gisha" w:hAnsi="Gisha" w:cs="Gisha" w:hint="cs"/>
+          <w:sz w:val="20"/>
+          <w:szCs w:val="20"/>
+          <w:rtl/>
+        </w:rPr>
         <w:t xml:space="preserve">שמות </w:t>
       </w:r>
       <w:r>
@@ -7948,6 +9100,8 @@
         </w:rPr>
         <w:t>בהצלחה!</w:t>
       </w:r>
+      <w:bookmarkStart w:id="0" w:name="_GoBack"/>
+      <w:bookmarkEnd w:id="0"/>
     </w:p>
     <w:sectPr>
       <w:pgSz w:w="11906" w:h="16838"/>
@@ -7961,26 +9115,8 @@
 </w:document>
 </file>
 
-<file path=word/commentsIds.xml><?xml version="1.0" encoding="utf-8"?>
-<w16cid:commentsIds xmlns:wpc="http://schemas.microsoft.com/office/word/2010/wordprocessingCanvas" xmlns:cx="http://schemas.microsoft.com/office/drawing/2014/chartex" xmlns:cx1="http://schemas.microsoft.com/office/drawing/2015/9/8/chartex" xmlns:cx2="http://schemas.microsoft.com/office/drawing/2015/10/21/chartex" xmlns:cx3="http://schemas.microsoft.com/office/drawing/2016/5/9/chartex" xmlns:cx4="http://schemas.microsoft.com/office/drawing/2016/5/10/chartex" xmlns:cx5="http://schemas.microsoft.com/office/drawing/2016/5/11/chartex" xmlns:cx6="http://schemas.microsoft.com/office/drawing/2016/5/12/chartex" xmlns:cx7="http://schemas.microsoft.com/office/drawing/2016/5/13/chartex" xmlns:cx8="http://schemas.microsoft.com/office/drawing/2016/5/14/chartex" xmlns:mc="http://schemas.openxmlformats.org/markup-compatibility/2006" xmlns:aink="http://schemas.microsoft.com/office/drawing/2016/ink" xmlns:am3d="http://schemas.microsoft.com/office/drawing/2017/model3d" xmlns:o="urn:schemas-microsoft-com:office:office" xmlns:r="http://schemas.openxmlformats.org/officeDocument/2006/relationships" xmlns:m="http://schemas.openxmlformats.org/officeDocument/2006/math" xmlns:v="urn:schemas-microsoft-com:vml" xmlns:wp14="http://schemas.microsoft.com/office/word/2010/wordprocessingDrawing" xmlns:wp="http://schemas.openxmlformats.org/drawingml/2006/wordprocessingDrawing" xmlns:w10="urn:schemas-microsoft-com:office:word" xmlns:w="http://schemas.openxmlformats.org/wordprocessingml/2006/main" xmlns:w14="http://schemas.microsoft.com/office/word/2010/wordml" xmlns:w15="http://schemas.microsoft.com/office/word/2012/wordml" xmlns:w16cid="http://schemas.microsoft.com/office/word/2016/wordml/cid" xmlns:w16se="http://schemas.microsoft.com/office/word/2015/wordml/symex" xmlns:wpg="http://schemas.microsoft.com/office/word/2010/wordprocessingGroup" xmlns:wpi="http://schemas.microsoft.com/office/word/2010/wordprocessingInk" xmlns:wne="http://schemas.microsoft.com/office/word/2006/wordml" xmlns:wps="http://schemas.microsoft.com/office/word/2010/wordprocessingShape" mc:Ignorable="w14 w15 w16se w16cid wp14">
-  <w16cid:commentId w16cid:paraId="4BD0D379" w16cid:durableId="2231B1CA"/>
-  <w16cid:commentId w16cid:paraId="4E4F3B87" w16cid:durableId="222F544C"/>
-  <w16cid:commentId w16cid:paraId="072F2EEE" w16cid:durableId="22303EC6"/>
-  <w16cid:commentId w16cid:paraId="427B53D7" w16cid:durableId="22303ECF"/>
-  <w16cid:commentId w16cid:paraId="4FD05C4F" w16cid:durableId="2231B1CE"/>
-  <w16cid:commentId w16cid:paraId="320DA574" w16cid:durableId="2231B1CF"/>
-  <w16cid:commentId w16cid:paraId="54A78E21" w16cid:durableId="2231B1D0"/>
-  <w16cid:commentId w16cid:paraId="3B07FE12" w16cid:durableId="222F544D"/>
-  <w16cid:commentId w16cid:paraId="1793C96A" w16cid:durableId="2231B1D2"/>
-  <w16cid:commentId w16cid:paraId="1C794D03" w16cid:durableId="2231B1D3"/>
-  <w16cid:commentId w16cid:paraId="1DF025A2" w16cid:durableId="2231B475"/>
-  <w16cid:commentId w16cid:paraId="20E07944" w16cid:durableId="2231B474"/>
-  <w16cid:commentId w16cid:paraId="12A36EE6" w16cid:durableId="222F544E"/>
-</w16cid:commentsIds>
-</file>
-
 <file path=word/endnotes.xml><?xml version="1.0" encoding="utf-8"?>
-<w:endnotes xmlns:wpc="http://schemas.microsoft.com/office/word/2010/wordprocessingCanvas" xmlns:cx="http://schemas.microsoft.com/office/drawing/2014/chartex" xmlns:mc="http://schemas.openxmlformats.org/markup-compatibility/2006" xmlns:o="urn:schemas-microsoft-com:office:office" xmlns:r="http://schemas.openxmlformats.org/officeDocument/2006/relationships" xmlns:m="http://schemas.openxmlformats.org/officeDocument/2006/math" xmlns:v="urn:schemas-microsoft-com:vml" xmlns:wp14="http://schemas.microsoft.com/office/word/2010/wordprocessingDrawing" xmlns:wp="http://schemas.openxmlformats.org/drawingml/2006/wordprocessingDrawing" xmlns:w10="urn:schemas-microsoft-com:office:word" xmlns:w="http://schemas.openxmlformats.org/wordprocessingml/2006/main" xmlns:w14="http://schemas.microsoft.com/office/word/2010/wordml" xmlns:w15="http://schemas.microsoft.com/office/word/2012/wordml" xmlns:w16se="http://schemas.microsoft.com/office/word/2015/wordml/symex" xmlns:wpg="http://schemas.microsoft.com/office/word/2010/wordprocessingGroup" xmlns:wpi="http://schemas.microsoft.com/office/word/2010/wordprocessingInk" xmlns:wne="http://schemas.microsoft.com/office/word/2006/wordml" xmlns:wps="http://schemas.microsoft.com/office/word/2010/wordprocessingShape" mc:Ignorable="w14 w15 w16se wp14">
+<w:endnotes xmlns:wpc="http://schemas.microsoft.com/office/word/2010/wordprocessingCanvas" xmlns:cx="http://schemas.microsoft.com/office/drawing/2014/chartex" xmlns:cx1="http://schemas.microsoft.com/office/drawing/2015/9/8/chartex" xmlns:cx2="http://schemas.microsoft.com/office/drawing/2015/10/21/chartex" xmlns:cx3="http://schemas.microsoft.com/office/drawing/2016/5/9/chartex" xmlns:cx4="http://schemas.microsoft.com/office/drawing/2016/5/10/chartex" xmlns:cx5="http://schemas.microsoft.com/office/drawing/2016/5/11/chartex" xmlns:cx6="http://schemas.microsoft.com/office/drawing/2016/5/12/chartex" xmlns:cx7="http://schemas.microsoft.com/office/drawing/2016/5/13/chartex" xmlns:cx8="http://schemas.microsoft.com/office/drawing/2016/5/14/chartex" xmlns:mc="http://schemas.openxmlformats.org/markup-compatibility/2006" xmlns:aink="http://schemas.microsoft.com/office/drawing/2016/ink" xmlns:am3d="http://schemas.microsoft.com/office/drawing/2017/model3d" xmlns:o="urn:schemas-microsoft-com:office:office" xmlns:r="http://schemas.openxmlformats.org/officeDocument/2006/relationships" xmlns:m="http://schemas.openxmlformats.org/officeDocument/2006/math" xmlns:v="urn:schemas-microsoft-com:vml" xmlns:wp14="http://schemas.microsoft.com/office/word/2010/wordprocessingDrawing" xmlns:wp="http://schemas.openxmlformats.org/drawingml/2006/wordprocessingDrawing" xmlns:w10="urn:schemas-microsoft-com:office:word" xmlns:w="http://schemas.openxmlformats.org/wordprocessingml/2006/main" xmlns:w14="http://schemas.microsoft.com/office/word/2010/wordml" xmlns:w15="http://schemas.microsoft.com/office/word/2012/wordml" xmlns:w16cid="http://schemas.microsoft.com/office/word/2016/wordml/cid" xmlns:w16se="http://schemas.microsoft.com/office/word/2015/wordml/symex" xmlns:wpg="http://schemas.microsoft.com/office/word/2010/wordprocessingGroup" xmlns:wpi="http://schemas.microsoft.com/office/word/2010/wordprocessingInk" xmlns:wne="http://schemas.microsoft.com/office/word/2006/wordml" xmlns:wps="http://schemas.microsoft.com/office/word/2010/wordprocessingShape" mc:Ignorable="w14 w15 w16se w16cid wp14">
   <w:endnote w:type="separator" w:id="-1">
     <w:p>
       <w:pPr>
@@ -8005,7 +9141,7 @@
 </file>
 
 <file path=word/footnotes.xml><?xml version="1.0" encoding="utf-8"?>
-<w:footnotes xmlns:wpc="http://schemas.microsoft.com/office/word/2010/wordprocessingCanvas" xmlns:cx="http://schemas.microsoft.com/office/drawing/2014/chartex" xmlns:mc="http://schemas.openxmlformats.org/markup-compatibility/2006" xmlns:o="urn:schemas-microsoft-com:office:office" xmlns:r="http://schemas.openxmlformats.org/officeDocument/2006/relationships" xmlns:m="http://schemas.openxmlformats.org/officeDocument/2006/math" xmlns:v="urn:schemas-microsoft-com:vml" xmlns:wp14="http://schemas.microsoft.com/office/word/2010/wordprocessingDrawing" xmlns:wp="http://schemas.openxmlformats.org/drawingml/2006/wordprocessingDrawing" xmlns:w10="urn:schemas-microsoft-com:office:word" xmlns:w="http://schemas.openxmlformats.org/wordprocessingml/2006/main" xmlns:w14="http://schemas.microsoft.com/office/word/2010/wordml" xmlns:w15="http://schemas.microsoft.com/office/word/2012/wordml" xmlns:w16se="http://schemas.microsoft.com/office/word/2015/wordml/symex" xmlns:wpg="http://schemas.microsoft.com/office/word/2010/wordprocessingGroup" xmlns:wpi="http://schemas.microsoft.com/office/word/2010/wordprocessingInk" xmlns:wne="http://schemas.microsoft.com/office/word/2006/wordml" xmlns:wps="http://schemas.microsoft.com/office/word/2010/wordprocessingShape" mc:Ignorable="w14 w15 w16se wp14">
+<w:footnotes xmlns:wpc="http://schemas.microsoft.com/office/word/2010/wordprocessingCanvas" xmlns:cx="http://schemas.microsoft.com/office/drawing/2014/chartex" xmlns:cx1="http://schemas.microsoft.com/office/drawing/2015/9/8/chartex" xmlns:cx2="http://schemas.microsoft.com/office/drawing/2015/10/21/chartex" xmlns:cx3="http://schemas.microsoft.com/office/drawing/2016/5/9/chartex" xmlns:cx4="http://schemas.microsoft.com/office/drawing/2016/5/10/chartex" xmlns:cx5="http://schemas.microsoft.com/office/drawing/2016/5/11/chartex" xmlns:cx6="http://schemas.microsoft.com/office/drawing/2016/5/12/chartex" xmlns:cx7="http://schemas.microsoft.com/office/drawing/2016/5/13/chartex" xmlns:cx8="http://schemas.microsoft.com/office/drawing/2016/5/14/chartex" xmlns:mc="http://schemas.openxmlformats.org/markup-compatibility/2006" xmlns:aink="http://schemas.microsoft.com/office/drawing/2016/ink" xmlns:am3d="http://schemas.microsoft.com/office/drawing/2017/model3d" xmlns:o="urn:schemas-microsoft-com:office:office" xmlns:r="http://schemas.openxmlformats.org/officeDocument/2006/relationships" xmlns:m="http://schemas.openxmlformats.org/officeDocument/2006/math" xmlns:v="urn:schemas-microsoft-com:vml" xmlns:wp14="http://schemas.microsoft.com/office/word/2010/wordprocessingDrawing" xmlns:wp="http://schemas.openxmlformats.org/drawingml/2006/wordprocessingDrawing" xmlns:w10="urn:schemas-microsoft-com:office:word" xmlns:w="http://schemas.openxmlformats.org/wordprocessingml/2006/main" xmlns:w14="http://schemas.microsoft.com/office/word/2010/wordml" xmlns:w15="http://schemas.microsoft.com/office/word/2012/wordml" xmlns:w16cid="http://schemas.microsoft.com/office/word/2016/wordml/cid" xmlns:w16se="http://schemas.microsoft.com/office/word/2015/wordml/symex" xmlns:wpg="http://schemas.microsoft.com/office/word/2010/wordprocessingGroup" xmlns:wpi="http://schemas.microsoft.com/office/word/2010/wordprocessingInk" xmlns:wne="http://schemas.microsoft.com/office/word/2006/wordml" xmlns:wps="http://schemas.microsoft.com/office/word/2010/wordprocessingShape" mc:Ignorable="w14 w15 w16se w16cid wp14">
   <w:footnote w:type="separator" w:id="-1">
     <w:p>
       <w:pPr>
@@ -8030,7 +9166,7 @@
 </file>
 
 <file path=word/numbering.xml><?xml version="1.0" encoding="utf-8"?>
-<w:numbering xmlns:wpc="http://schemas.microsoft.com/office/word/2010/wordprocessingCanvas" xmlns:cx="http://schemas.microsoft.com/office/drawing/2014/chartex" xmlns:mc="http://schemas.openxmlformats.org/markup-compatibility/2006" xmlns:o="urn:schemas-microsoft-com:office:office" xmlns:r="http://schemas.openxmlformats.org/officeDocument/2006/relationships" xmlns:m="http://schemas.openxmlformats.org/officeDocument/2006/math" xmlns:v="urn:schemas-microsoft-com:vml" xmlns:wp14="http://schemas.microsoft.com/office/word/2010/wordprocessingDrawing" xmlns:wp="http://schemas.openxmlformats.org/drawingml/2006/wordprocessingDrawing" xmlns:w10="urn:schemas-microsoft-com:office:word" xmlns:w="http://schemas.openxmlformats.org/wordprocessingml/2006/main" xmlns:w14="http://schemas.microsoft.com/office/word/2010/wordml" xmlns:w15="http://schemas.microsoft.com/office/word/2012/wordml" xmlns:w16se="http://schemas.microsoft.com/office/word/2015/wordml/symex" xmlns:wpg="http://schemas.microsoft.com/office/word/2010/wordprocessingGroup" xmlns:wpi="http://schemas.microsoft.com/office/word/2010/wordprocessingInk" xmlns:wne="http://schemas.microsoft.com/office/word/2006/wordml" xmlns:wps="http://schemas.microsoft.com/office/word/2010/wordprocessingShape" mc:Ignorable="w14 w15 w16se wp14">
+<w:numbering xmlns:wpc="http://schemas.microsoft.com/office/word/2010/wordprocessingCanvas" xmlns:cx="http://schemas.microsoft.com/office/drawing/2014/chartex" xmlns:cx1="http://schemas.microsoft.com/office/drawing/2015/9/8/chartex" xmlns:cx2="http://schemas.microsoft.com/office/drawing/2015/10/21/chartex" xmlns:cx3="http://schemas.microsoft.com/office/drawing/2016/5/9/chartex" xmlns:cx4="http://schemas.microsoft.com/office/drawing/2016/5/10/chartex" xmlns:cx5="http://schemas.microsoft.com/office/drawing/2016/5/11/chartex" xmlns:cx6="http://schemas.microsoft.com/office/drawing/2016/5/12/chartex" xmlns:cx7="http://schemas.microsoft.com/office/drawing/2016/5/13/chartex" xmlns:cx8="http://schemas.microsoft.com/office/drawing/2016/5/14/chartex" xmlns:mc="http://schemas.openxmlformats.org/markup-compatibility/2006" xmlns:aink="http://schemas.microsoft.com/office/drawing/2016/ink" xmlns:am3d="http://schemas.microsoft.com/office/drawing/2017/model3d" xmlns:o="urn:schemas-microsoft-com:office:office" xmlns:r="http://schemas.openxmlformats.org/officeDocument/2006/relationships" xmlns:m="http://schemas.openxmlformats.org/officeDocument/2006/math" xmlns:v="urn:schemas-microsoft-com:vml" xmlns:wp14="http://schemas.microsoft.com/office/word/2010/wordprocessingDrawing" xmlns:wp="http://schemas.openxmlformats.org/drawingml/2006/wordprocessingDrawing" xmlns:w10="urn:schemas-microsoft-com:office:word" xmlns:w="http://schemas.openxmlformats.org/wordprocessingml/2006/main" xmlns:w14="http://schemas.microsoft.com/office/word/2010/wordml" xmlns:w15="http://schemas.microsoft.com/office/word/2012/wordml" xmlns:w16cid="http://schemas.microsoft.com/office/word/2016/wordml/cid" xmlns:w16se="http://schemas.microsoft.com/office/word/2015/wordml/symex" xmlns:wpg="http://schemas.microsoft.com/office/word/2010/wordprocessingGroup" xmlns:wpi="http://schemas.microsoft.com/office/word/2010/wordprocessingInk" xmlns:wne="http://schemas.microsoft.com/office/word/2006/wordml" xmlns:wps="http://schemas.microsoft.com/office/word/2010/wordprocessingShape" mc:Ignorable="w14 w15 w16se w16cid wp14">
   <w:abstractNum w:abstractNumId="0" w15:restartNumberingAfterBreak="0">
     <w:nsid w:val="03811147"/>
     <w:multiLevelType w:val="hybridMultilevel"/>
@@ -8143,14 +9279,248 @@
       </w:rPr>
     </w:lvl>
   </w:abstractNum>
+  <w:abstractNum w:abstractNumId="1" w15:restartNumberingAfterBreak="0">
+    <w:nsid w:val="4E303DFD"/>
+    <w:multiLevelType w:val="hybridMultilevel"/>
+    <w:tmpl w:val="97E230BA"/>
+    <w:lvl w:ilvl="0" w:tplc="04090001">
+      <w:start w:val="1"/>
+      <w:numFmt w:val="bullet"/>
+      <w:lvlText w:val=""/>
+      <w:lvlJc w:val="left"/>
+      <w:pPr>
+        <w:ind w:left="2115" w:hanging="360"/>
+      </w:pPr>
+      <w:rPr>
+        <w:rFonts w:ascii="Symbol" w:hAnsi="Symbol" w:hint="default"/>
+      </w:rPr>
+    </w:lvl>
+    <w:lvl w:ilvl="1" w:tplc="04090003" w:tentative="1">
+      <w:start w:val="1"/>
+      <w:numFmt w:val="bullet"/>
+      <w:lvlText w:val="o"/>
+      <w:lvlJc w:val="left"/>
+      <w:pPr>
+        <w:ind w:left="2835" w:hanging="360"/>
+      </w:pPr>
+      <w:rPr>
+        <w:rFonts w:ascii="Courier New" w:hAnsi="Courier New" w:cs="Courier New" w:hint="default"/>
+      </w:rPr>
+    </w:lvl>
+    <w:lvl w:ilvl="2" w:tplc="04090005" w:tentative="1">
+      <w:start w:val="1"/>
+      <w:numFmt w:val="bullet"/>
+      <w:lvlText w:val=""/>
+      <w:lvlJc w:val="left"/>
+      <w:pPr>
+        <w:ind w:left="3555" w:hanging="360"/>
+      </w:pPr>
+      <w:rPr>
+        <w:rFonts w:ascii="Wingdings" w:hAnsi="Wingdings" w:hint="default"/>
+      </w:rPr>
+    </w:lvl>
+    <w:lvl w:ilvl="3" w:tplc="04090001">
+      <w:start w:val="1"/>
+      <w:numFmt w:val="bullet"/>
+      <w:lvlText w:val=""/>
+      <w:lvlJc w:val="left"/>
+      <w:pPr>
+        <w:ind w:left="4500" w:hanging="360"/>
+      </w:pPr>
+      <w:rPr>
+        <w:rFonts w:ascii="Symbol" w:hAnsi="Symbol" w:hint="default"/>
+      </w:rPr>
+    </w:lvl>
+    <w:lvl w:ilvl="4" w:tplc="04090003" w:tentative="1">
+      <w:start w:val="1"/>
+      <w:numFmt w:val="bullet"/>
+      <w:lvlText w:val="o"/>
+      <w:lvlJc w:val="left"/>
+      <w:pPr>
+        <w:ind w:left="4995" w:hanging="360"/>
+      </w:pPr>
+      <w:rPr>
+        <w:rFonts w:ascii="Courier New" w:hAnsi="Courier New" w:cs="Courier New" w:hint="default"/>
+      </w:rPr>
+    </w:lvl>
+    <w:lvl w:ilvl="5" w:tplc="04090005" w:tentative="1">
+      <w:start w:val="1"/>
+      <w:numFmt w:val="bullet"/>
+      <w:lvlText w:val=""/>
+      <w:lvlJc w:val="left"/>
+      <w:pPr>
+        <w:ind w:left="5715" w:hanging="360"/>
+      </w:pPr>
+      <w:rPr>
+        <w:rFonts w:ascii="Wingdings" w:hAnsi="Wingdings" w:hint="default"/>
+      </w:rPr>
+    </w:lvl>
+    <w:lvl w:ilvl="6" w:tplc="04090001" w:tentative="1">
+      <w:start w:val="1"/>
+      <w:numFmt w:val="bullet"/>
+      <w:lvlText w:val=""/>
+      <w:lvlJc w:val="left"/>
+      <w:pPr>
+        <w:ind w:left="6435" w:hanging="360"/>
+      </w:pPr>
+      <w:rPr>
+        <w:rFonts w:ascii="Symbol" w:hAnsi="Symbol" w:hint="default"/>
+      </w:rPr>
+    </w:lvl>
+    <w:lvl w:ilvl="7" w:tplc="04090003" w:tentative="1">
+      <w:start w:val="1"/>
+      <w:numFmt w:val="bullet"/>
+      <w:lvlText w:val="o"/>
+      <w:lvlJc w:val="left"/>
+      <w:pPr>
+        <w:ind w:left="7155" w:hanging="360"/>
+      </w:pPr>
+      <w:rPr>
+        <w:rFonts w:ascii="Courier New" w:hAnsi="Courier New" w:cs="Courier New" w:hint="default"/>
+      </w:rPr>
+    </w:lvl>
+    <w:lvl w:ilvl="8" w:tplc="04090005" w:tentative="1">
+      <w:start w:val="1"/>
+      <w:numFmt w:val="bullet"/>
+      <w:lvlText w:val=""/>
+      <w:lvlJc w:val="left"/>
+      <w:pPr>
+        <w:ind w:left="7875" w:hanging="360"/>
+      </w:pPr>
+      <w:rPr>
+        <w:rFonts w:ascii="Wingdings" w:hAnsi="Wingdings" w:hint="default"/>
+      </w:rPr>
+    </w:lvl>
+  </w:abstractNum>
+  <w:abstractNum w:abstractNumId="2" w15:restartNumberingAfterBreak="0">
+    <w:nsid w:val="66077482"/>
+    <w:multiLevelType w:val="hybridMultilevel"/>
+    <w:tmpl w:val="57B42E74"/>
+    <w:lvl w:ilvl="0" w:tplc="0409000F">
+      <w:start w:val="1"/>
+      <w:numFmt w:val="decimal"/>
+      <w:lvlText w:val="%1."/>
+      <w:lvlJc w:val="left"/>
+      <w:pPr>
+        <w:ind w:left="720" w:hanging="360"/>
+      </w:pPr>
+      <w:rPr>
+        <w:rFonts w:hint="default"/>
+        <w:b/>
+        <w:bCs/>
+      </w:rPr>
+    </w:lvl>
+    <w:lvl w:ilvl="1" w:tplc="0409000F">
+      <w:start w:val="1"/>
+      <w:numFmt w:val="decimal"/>
+      <w:lvlText w:val="%2."/>
+      <w:lvlJc w:val="left"/>
+      <w:pPr>
+        <w:ind w:left="1440" w:hanging="360"/>
+      </w:pPr>
+      <w:rPr>
+        <w:rFonts w:hint="default"/>
+      </w:rPr>
+    </w:lvl>
+    <w:lvl w:ilvl="2" w:tplc="04090005" w:tentative="1">
+      <w:start w:val="1"/>
+      <w:numFmt w:val="bullet"/>
+      <w:lvlText w:val=""/>
+      <w:lvlJc w:val="left"/>
+      <w:pPr>
+        <w:ind w:left="2160" w:hanging="360"/>
+      </w:pPr>
+      <w:rPr>
+        <w:rFonts w:ascii="Wingdings" w:hAnsi="Wingdings" w:hint="default"/>
+      </w:rPr>
+    </w:lvl>
+    <w:lvl w:ilvl="3" w:tplc="04090001" w:tentative="1">
+      <w:start w:val="1"/>
+      <w:numFmt w:val="bullet"/>
+      <w:lvlText w:val=""/>
+      <w:lvlJc w:val="left"/>
+      <w:pPr>
+        <w:ind w:left="2880" w:hanging="360"/>
+      </w:pPr>
+      <w:rPr>
+        <w:rFonts w:ascii="Symbol" w:hAnsi="Symbol" w:hint="default"/>
+      </w:rPr>
+    </w:lvl>
+    <w:lvl w:ilvl="4" w:tplc="04090003" w:tentative="1">
+      <w:start w:val="1"/>
+      <w:numFmt w:val="bullet"/>
+      <w:lvlText w:val="o"/>
+      <w:lvlJc w:val="left"/>
+      <w:pPr>
+        <w:ind w:left="3600" w:hanging="360"/>
+      </w:pPr>
+      <w:rPr>
+        <w:rFonts w:ascii="Courier New" w:hAnsi="Courier New" w:cs="Courier New" w:hint="default"/>
+      </w:rPr>
+    </w:lvl>
+    <w:lvl w:ilvl="5" w:tplc="04090005" w:tentative="1">
+      <w:start w:val="1"/>
+      <w:numFmt w:val="bullet"/>
+      <w:lvlText w:val=""/>
+      <w:lvlJc w:val="left"/>
+      <w:pPr>
+        <w:ind w:left="4320" w:hanging="360"/>
+      </w:pPr>
+      <w:rPr>
+        <w:rFonts w:ascii="Wingdings" w:hAnsi="Wingdings" w:hint="default"/>
+      </w:rPr>
+    </w:lvl>
+    <w:lvl w:ilvl="6" w:tplc="04090001" w:tentative="1">
+      <w:start w:val="1"/>
+      <w:numFmt w:val="bullet"/>
+      <w:lvlText w:val=""/>
+      <w:lvlJc w:val="left"/>
+      <w:pPr>
+        <w:ind w:left="5040" w:hanging="360"/>
+      </w:pPr>
+      <w:rPr>
+        <w:rFonts w:ascii="Symbol" w:hAnsi="Symbol" w:hint="default"/>
+      </w:rPr>
+    </w:lvl>
+    <w:lvl w:ilvl="7" w:tplc="04090003" w:tentative="1">
+      <w:start w:val="1"/>
+      <w:numFmt w:val="bullet"/>
+      <w:lvlText w:val="o"/>
+      <w:lvlJc w:val="left"/>
+      <w:pPr>
+        <w:ind w:left="5760" w:hanging="360"/>
+      </w:pPr>
+      <w:rPr>
+        <w:rFonts w:ascii="Courier New" w:hAnsi="Courier New" w:cs="Courier New" w:hint="default"/>
+      </w:rPr>
+    </w:lvl>
+    <w:lvl w:ilvl="8" w:tplc="04090005" w:tentative="1">
+      <w:start w:val="1"/>
+      <w:numFmt w:val="bullet"/>
+      <w:lvlText w:val=""/>
+      <w:lvlJc w:val="left"/>
+      <w:pPr>
+        <w:ind w:left="6480" w:hanging="360"/>
+      </w:pPr>
+      <w:rPr>
+        <w:rFonts w:ascii="Wingdings" w:hAnsi="Wingdings" w:hint="default"/>
+      </w:rPr>
+    </w:lvl>
+  </w:abstractNum>
   <w:num w:numId="1">
     <w:abstractNumId w:val="0"/>
+  </w:num>
+  <w:num w:numId="2">
+    <w:abstractNumId w:val="1"/>
+  </w:num>
+  <w:num w:numId="3">
+    <w:abstractNumId w:val="2"/>
   </w:num>
 </w:numbering>
 </file>
 
 <file path=word/styles.xml><?xml version="1.0" encoding="utf-8"?>
-<w:styles xmlns:mc="http://schemas.openxmlformats.org/markup-compatibility/2006" xmlns:r="http://schemas.openxmlformats.org/officeDocument/2006/relationships" xmlns:w="http://schemas.openxmlformats.org/wordprocessingml/2006/main" xmlns:w14="http://schemas.microsoft.com/office/word/2010/wordml" xmlns:w15="http://schemas.microsoft.com/office/word/2012/wordml" xmlns:w16se="http://schemas.microsoft.com/office/word/2015/wordml/symex" mc:Ignorable="w14 w15 w16se">
+<w:styles xmlns:mc="http://schemas.openxmlformats.org/markup-compatibility/2006" xmlns:r="http://schemas.openxmlformats.org/officeDocument/2006/relationships" xmlns:w="http://schemas.openxmlformats.org/wordprocessingml/2006/main" xmlns:w14="http://schemas.microsoft.com/office/word/2010/wordml" xmlns:w15="http://schemas.microsoft.com/office/word/2012/wordml" xmlns:w16cid="http://schemas.microsoft.com/office/word/2016/wordml/cid" xmlns:w16se="http://schemas.microsoft.com/office/word/2015/wordml/symex" mc:Ignorable="w14 w15 w16se w16cid">
   <w:docDefaults>
     <w:rPrDefault>
       <w:rPr>
@@ -8166,7 +9536,7 @@
       </w:pPr>
     </w:pPrDefault>
   </w:docDefaults>
-  <w:latentStyles w:defLockedState="0" w:defUIPriority="99" w:defSemiHidden="0" w:defUnhideWhenUsed="0" w:defQFormat="0" w:count="371">
+  <w:latentStyles w:defLockedState="0" w:defUIPriority="99" w:defSemiHidden="0" w:defUnhideWhenUsed="0" w:defQFormat="0" w:count="376">
     <w:lsdException w:name="Normal" w:uiPriority="0" w:qFormat="1"/>
     <w:lsdException w:name="heading 1" w:uiPriority="9" w:qFormat="1"/>
     <w:lsdException w:name="heading 2" w:semiHidden="1" w:uiPriority="9" w:unhideWhenUsed="1" w:qFormat="1"/>
@@ -8538,8 +9908,13 @@
     <w:lsdException w:name="List Table 5 Dark Accent 6" w:uiPriority="50"/>
     <w:lsdException w:name="List Table 6 Colorful Accent 6" w:uiPriority="51"/>
     <w:lsdException w:name="List Table 7 Colorful Accent 6" w:uiPriority="52"/>
+    <w:lsdException w:name="Mention" w:semiHidden="1" w:unhideWhenUsed="1"/>
+    <w:lsdException w:name="Smart Hyperlink" w:semiHidden="1" w:unhideWhenUsed="1"/>
+    <w:lsdException w:name="Hashtag" w:semiHidden="1" w:unhideWhenUsed="1"/>
+    <w:lsdException w:name="Unresolved Mention" w:semiHidden="1" w:unhideWhenUsed="1"/>
+    <w:lsdException w:name="Smart Link" w:semiHidden="1" w:unhideWhenUsed="1"/>
   </w:latentStyles>
-  <w:style w:type="paragraph" w:default="1" w:styleId="Normal">
+  <w:style w:type="paragraph" w:default="1" w:styleId="a">
     <w:name w:val="Normal"/>
     <w:qFormat/>
     <w:rsid w:val="009C01AB"/>
@@ -8547,13 +9922,13 @@
       <w:bidi/>
     </w:pPr>
   </w:style>
-  <w:style w:type="character" w:default="1" w:styleId="DefaultParagraphFont">
+  <w:style w:type="character" w:default="1" w:styleId="a0">
     <w:name w:val="Default Paragraph Font"/>
     <w:uiPriority w:val="1"/>
     <w:semiHidden/>
     <w:unhideWhenUsed/>
   </w:style>
-  <w:style w:type="table" w:default="1" w:styleId="TableNormal">
+  <w:style w:type="table" w:default="1" w:styleId="a1">
     <w:name w:val="Normal Table"/>
     <w:uiPriority w:val="99"/>
     <w:semiHidden/>
@@ -8568,15 +9943,15 @@
       </w:tblCellMar>
     </w:tblPr>
   </w:style>
-  <w:style w:type="numbering" w:default="1" w:styleId="NoList">
+  <w:style w:type="numbering" w:default="1" w:styleId="a2">
     <w:name w:val="No List"/>
     <w:uiPriority w:val="99"/>
     <w:semiHidden/>
     <w:unhideWhenUsed/>
   </w:style>
-  <w:style w:type="table" w:styleId="TableGrid">
+  <w:style w:type="table" w:styleId="a3">
     <w:name w:val="Table Grid"/>
-    <w:basedOn w:val="TableNormal"/>
+    <w:basedOn w:val="a1"/>
     <w:uiPriority w:val="59"/>
     <w:rsid w:val="00CF220D"/>
     <w:pPr>
@@ -8595,7 +9970,7 @@
   </w:style>
   <w:style w:type="character" w:styleId="Hyperlink">
     <w:name w:val="Hyperlink"/>
-    <w:basedOn w:val="DefaultParagraphFont"/>
+    <w:basedOn w:val="a0"/>
     <w:uiPriority w:val="99"/>
     <w:unhideWhenUsed/>
     <w:rsid w:val="00C54E87"/>
@@ -8606,7 +9981,7 @@
   </w:style>
   <w:style w:type="character" w:styleId="FollowedHyperlink">
     <w:name w:val="FollowedHyperlink"/>
-    <w:basedOn w:val="DefaultParagraphFont"/>
+    <w:basedOn w:val="a0"/>
     <w:uiPriority w:val="99"/>
     <w:semiHidden/>
     <w:unhideWhenUsed/>
@@ -8616,10 +9991,10 @@
       <w:u w:val="single"/>
     </w:rPr>
   </w:style>
-  <w:style w:type="paragraph" w:styleId="EndnoteText">
+  <w:style w:type="paragraph" w:styleId="a4">
     <w:name w:val="endnote text"/>
-    <w:basedOn w:val="Normal"/>
-    <w:link w:val="EndnoteTextChar"/>
+    <w:basedOn w:val="a"/>
+    <w:link w:val="a5"/>
     <w:uiPriority w:val="99"/>
     <w:semiHidden/>
     <w:unhideWhenUsed/>
@@ -8632,10 +10007,10 @@
       <w:szCs w:val="20"/>
     </w:rPr>
   </w:style>
-  <w:style w:type="character" w:customStyle="1" w:styleId="EndnoteTextChar">
-    <w:name w:val="Endnote Text Char"/>
-    <w:basedOn w:val="DefaultParagraphFont"/>
-    <w:link w:val="EndnoteText"/>
+  <w:style w:type="character" w:customStyle="1" w:styleId="a5">
+    <w:name w:val="טקסט הערת סיום תו"/>
+    <w:basedOn w:val="a0"/>
+    <w:link w:val="a4"/>
     <w:uiPriority w:val="99"/>
     <w:semiHidden/>
     <w:rsid w:val="003868DD"/>
@@ -8644,9 +10019,9 @@
       <w:szCs w:val="20"/>
     </w:rPr>
   </w:style>
-  <w:style w:type="character" w:styleId="EndnoteReference">
+  <w:style w:type="character" w:styleId="a6">
     <w:name w:val="endnote reference"/>
-    <w:basedOn w:val="DefaultParagraphFont"/>
+    <w:basedOn w:val="a0"/>
     <w:uiPriority w:val="99"/>
     <w:semiHidden/>
     <w:unhideWhenUsed/>
@@ -8655,9 +10030,9 @@
       <w:vertAlign w:val="superscript"/>
     </w:rPr>
   </w:style>
-  <w:style w:type="paragraph" w:styleId="ListParagraph">
+  <w:style w:type="paragraph" w:styleId="a7">
     <w:name w:val="List Paragraph"/>
-    <w:basedOn w:val="Normal"/>
+    <w:basedOn w:val="a"/>
     <w:uiPriority w:val="34"/>
     <w:qFormat/>
     <w:rsid w:val="004A4659"/>
@@ -8666,9 +10041,9 @@
       <w:contextualSpacing/>
     </w:pPr>
   </w:style>
-  <w:style w:type="character" w:styleId="PlaceholderText">
+  <w:style w:type="character" w:styleId="a8">
     <w:name w:val="Placeholder Text"/>
-    <w:basedOn w:val="DefaultParagraphFont"/>
+    <w:basedOn w:val="a0"/>
     <w:uiPriority w:val="99"/>
     <w:semiHidden/>
     <w:rsid w:val="00EE7164"/>
@@ -8676,9 +10051,9 @@
       <w:color w:val="808080"/>
     </w:rPr>
   </w:style>
-  <w:style w:type="character" w:styleId="CommentReference">
+  <w:style w:type="character" w:styleId="a9">
     <w:name w:val="annotation reference"/>
-    <w:basedOn w:val="DefaultParagraphFont"/>
+    <w:basedOn w:val="a0"/>
     <w:uiPriority w:val="99"/>
     <w:semiHidden/>
     <w:unhideWhenUsed/>
@@ -8688,10 +10063,10 @@
       <w:szCs w:val="16"/>
     </w:rPr>
   </w:style>
-  <w:style w:type="paragraph" w:styleId="CommentText">
+  <w:style w:type="paragraph" w:styleId="aa">
     <w:name w:val="annotation text"/>
-    <w:basedOn w:val="Normal"/>
-    <w:link w:val="CommentTextChar"/>
+    <w:basedOn w:val="a"/>
+    <w:link w:val="ab"/>
     <w:uiPriority w:val="99"/>
     <w:semiHidden/>
     <w:unhideWhenUsed/>
@@ -8704,10 +10079,10 @@
       <w:szCs w:val="20"/>
     </w:rPr>
   </w:style>
-  <w:style w:type="character" w:customStyle="1" w:styleId="CommentTextChar">
-    <w:name w:val="Comment Text Char"/>
-    <w:basedOn w:val="DefaultParagraphFont"/>
-    <w:link w:val="CommentText"/>
+  <w:style w:type="character" w:customStyle="1" w:styleId="ab">
+    <w:name w:val="טקסט הערה תו"/>
+    <w:basedOn w:val="a0"/>
+    <w:link w:val="aa"/>
     <w:uiPriority w:val="99"/>
     <w:semiHidden/>
     <w:rsid w:val="00AD3DC6"/>
@@ -8716,11 +10091,11 @@
       <w:szCs w:val="20"/>
     </w:rPr>
   </w:style>
-  <w:style w:type="paragraph" w:styleId="CommentSubject">
+  <w:style w:type="paragraph" w:styleId="ac">
     <w:name w:val="annotation subject"/>
-    <w:basedOn w:val="CommentText"/>
-    <w:next w:val="CommentText"/>
-    <w:link w:val="CommentSubjectChar"/>
+    <w:basedOn w:val="aa"/>
+    <w:next w:val="aa"/>
+    <w:link w:val="ad"/>
     <w:uiPriority w:val="99"/>
     <w:semiHidden/>
     <w:unhideWhenUsed/>
@@ -8730,10 +10105,10 @@
       <w:bCs/>
     </w:rPr>
   </w:style>
-  <w:style w:type="character" w:customStyle="1" w:styleId="CommentSubjectChar">
-    <w:name w:val="Comment Subject Char"/>
-    <w:basedOn w:val="CommentTextChar"/>
-    <w:link w:val="CommentSubject"/>
+  <w:style w:type="character" w:customStyle="1" w:styleId="ad">
+    <w:name w:val="נושא הערה תו"/>
+    <w:basedOn w:val="ab"/>
+    <w:link w:val="ac"/>
     <w:uiPriority w:val="99"/>
     <w:semiHidden/>
     <w:rsid w:val="00AD3DC6"/>
@@ -8744,10 +10119,10 @@
       <w:szCs w:val="20"/>
     </w:rPr>
   </w:style>
-  <w:style w:type="paragraph" w:styleId="BalloonText">
+  <w:style w:type="paragraph" w:styleId="ae">
     <w:name w:val="Balloon Text"/>
-    <w:basedOn w:val="Normal"/>
-    <w:link w:val="BalloonTextChar"/>
+    <w:basedOn w:val="a"/>
+    <w:link w:val="af"/>
     <w:uiPriority w:val="99"/>
     <w:semiHidden/>
     <w:unhideWhenUsed/>
@@ -8761,10 +10136,10 @@
       <w:szCs w:val="18"/>
     </w:rPr>
   </w:style>
-  <w:style w:type="character" w:customStyle="1" w:styleId="BalloonTextChar">
-    <w:name w:val="Balloon Text Char"/>
-    <w:basedOn w:val="DefaultParagraphFont"/>
-    <w:link w:val="BalloonText"/>
+  <w:style w:type="character" w:customStyle="1" w:styleId="af">
+    <w:name w:val="טקסט בלונים תו"/>
+    <w:basedOn w:val="a0"/>
+    <w:link w:val="ae"/>
     <w:uiPriority w:val="99"/>
     <w:semiHidden/>
     <w:rsid w:val="00AD3DC6"/>
@@ -8774,10 +10149,10 @@
       <w:szCs w:val="18"/>
     </w:rPr>
   </w:style>
-  <w:style w:type="paragraph" w:styleId="Header">
+  <w:style w:type="paragraph" w:styleId="af0">
     <w:name w:val="header"/>
-    <w:basedOn w:val="Normal"/>
-    <w:link w:val="HeaderChar"/>
+    <w:basedOn w:val="a"/>
+    <w:link w:val="af1"/>
     <w:uiPriority w:val="99"/>
     <w:unhideWhenUsed/>
     <w:rsid w:val="001311F0"/>
@@ -8789,17 +10164,17 @@
       <w:spacing w:after="0" w:line="240" w:lineRule="auto"/>
     </w:pPr>
   </w:style>
-  <w:style w:type="character" w:customStyle="1" w:styleId="HeaderChar">
-    <w:name w:val="Header Char"/>
-    <w:basedOn w:val="DefaultParagraphFont"/>
-    <w:link w:val="Header"/>
+  <w:style w:type="character" w:customStyle="1" w:styleId="af1">
+    <w:name w:val="כותרת עליונה תו"/>
+    <w:basedOn w:val="a0"/>
+    <w:link w:val="af0"/>
     <w:uiPriority w:val="99"/>
     <w:rsid w:val="001311F0"/>
   </w:style>
-  <w:style w:type="paragraph" w:styleId="Footer">
+  <w:style w:type="paragraph" w:styleId="af2">
     <w:name w:val="footer"/>
-    <w:basedOn w:val="Normal"/>
-    <w:link w:val="FooterChar"/>
+    <w:basedOn w:val="a"/>
+    <w:link w:val="af3"/>
     <w:uiPriority w:val="99"/>
     <w:unhideWhenUsed/>
     <w:rsid w:val="001311F0"/>
@@ -8811,10 +10186,10 @@
       <w:spacing w:after="0" w:line="240" w:lineRule="auto"/>
     </w:pPr>
   </w:style>
-  <w:style w:type="character" w:customStyle="1" w:styleId="FooterChar">
-    <w:name w:val="Footer Char"/>
-    <w:basedOn w:val="DefaultParagraphFont"/>
-    <w:link w:val="Footer"/>
+  <w:style w:type="character" w:customStyle="1" w:styleId="af3">
+    <w:name w:val="כותרת תחתונה תו"/>
+    <w:basedOn w:val="a0"/>
+    <w:link w:val="af2"/>
     <w:uiPriority w:val="99"/>
     <w:rsid w:val="001311F0"/>
   </w:style>
@@ -9102,16 +10477,4 @@
   <a:objectDefaults/>
   <a:extraClrSchemeLst/>
 </a:theme>
-</file>
-
-<file path=customXml/item1.xml><?xml version="1.0" encoding="utf-8"?>
-<b:Sources xmlns:b="http://schemas.openxmlformats.org/officeDocument/2006/bibliography" xmlns="http://schemas.openxmlformats.org/officeDocument/2006/bibliography" SelectedStyle="\APASixthEditionOfficeOnline.xsl" StyleName="APA" Version="6"/>
-</file>
-
-<file path=customXml/itemProps1.xml><?xml version="1.0" encoding="utf-8"?>
-<ds:datastoreItem xmlns:ds="http://schemas.openxmlformats.org/officeDocument/2006/customXml" ds:itemID="{BD06CC8D-F6CE-4CBA-B26E-7238CB642EAD}">
-  <ds:schemaRefs>
-    <ds:schemaRef ds:uri="http://schemas.openxmlformats.org/officeDocument/2006/bibliography"/>
-  </ds:schemaRefs>
-</ds:datastoreItem>
 </file>
</xml_diff>